<commit_message>
Basic level design implemented
</commit_message>
<xml_diff>
--- a/docs/feature_list.docx
+++ b/docs/feature_list.docx
@@ -866,24 +866,6 @@
         <w:rPr>
           <w:lang w:val="en-US"/>
         </w:rPr>
-        <w:t>Implement Camera</w:t>
-      </w:r>
-    </w:p>
-    <w:p>
-      <w:pPr>
-        <w:pStyle w:val="ListParagraph"/>
-        <w:numPr>
-          <w:ilvl w:val="0"/>
-          <w:numId w:val="3"/>
-        </w:numPr>
-        <w:rPr>
-          <w:lang w:val="en-US"/>
-        </w:rPr>
-      </w:pPr>
-      <w:r>
-        <w:rPr>
-          <w:lang w:val="en-US"/>
-        </w:rPr>
         <w:t>Implement second player</w:t>
       </w:r>
     </w:p>
@@ -1048,13 +1030,39 @@
     </w:p>
     <w:p>
       <w:pPr>
-        <w:ind w:left="360"/>
+        <w:pStyle w:val="ListParagraph"/>
+        <w:numPr>
+          <w:ilvl w:val="0"/>
+          <w:numId w:val="5"/>
+        </w:numPr>
+        <w:rPr>
+          <w:lang w:val="en-US"/>
+        </w:rPr>
+      </w:pPr>
+      <w:r>
+        <w:rPr>
+          <w:lang w:val="en-US"/>
+        </w:rPr>
+        <w:t>Implement Camera</w:t>
+      </w:r>
+    </w:p>
+    <w:p>
+      <w:pPr>
+        <w:pStyle w:val="ListParagraph"/>
         <w:rPr>
           <w:lang w:val="en-US"/>
         </w:rPr>
       </w:pPr>
       <w:bookmarkStart w:id="0" w:name="_GoBack"/>
       <w:bookmarkEnd w:id="0"/>
+    </w:p>
+    <w:p>
+      <w:pPr>
+        <w:ind w:left="360"/>
+        <w:rPr>
+          <w:lang w:val="en-US"/>
+        </w:rPr>
+      </w:pPr>
     </w:p>
     <w:p>
       <w:pPr>

</xml_diff>

<commit_message>
Quad tree bug fixed
</commit_message>
<xml_diff>
--- a/docs/feature_list.docx
+++ b/docs/feature_list.docx
@@ -18,13 +18,6 @@
     </w:p>
     <w:p>
       <w:pPr>
-        <w:rPr>
-          <w:lang w:val="en-US"/>
-        </w:rPr>
-      </w:pPr>
-    </w:p>
-    <w:p>
-      <w:pPr>
         <w:pStyle w:val="Heading2"/>
         <w:rPr>
           <w:lang w:val="en-US"/>
@@ -39,52 +32,528 @@
     </w:p>
     <w:p>
       <w:pPr>
-        <w:pStyle w:val="ListParagraph"/>
-        <w:numPr>
-          <w:ilvl w:val="0"/>
-          <w:numId w:val="3"/>
-        </w:numPr>
-        <w:rPr>
-          <w:lang w:val="en-US"/>
-        </w:rPr>
-      </w:pPr>
-      <w:r>
-        <w:rPr>
-          <w:lang w:val="en-US"/>
-        </w:rPr>
-        <w:t>Basic level design</w:t>
-      </w:r>
-    </w:p>
-    <w:p>
-      <w:pPr>
-        <w:pStyle w:val="ListParagraph"/>
-        <w:numPr>
-          <w:ilvl w:val="0"/>
-          <w:numId w:val="3"/>
-        </w:numPr>
-        <w:rPr>
-          <w:lang w:val="en-US"/>
-        </w:rPr>
-      </w:pPr>
-      <w:r>
-        <w:rPr>
-          <w:lang w:val="en-US"/>
-        </w:rPr>
-        <w:t>Change the theme</w:t>
-      </w:r>
-      <w:r>
-        <w:rPr>
-          <w:lang w:val="en-US"/>
-        </w:rPr>
-        <w:t>. Add sprites to all game objects and to the levels.</w:t>
-      </w:r>
-    </w:p>
-    <w:p>
-      <w:pPr>
-        <w:pStyle w:val="ListParagraph"/>
-        <w:numPr>
-          <w:ilvl w:val="0"/>
-          <w:numId w:val="3"/>
+        <w:pStyle w:val="Heading3"/>
+        <w:rPr>
+          <w:lang w:val="en-US"/>
+        </w:rPr>
+      </w:pPr>
+      <w:r>
+        <w:rPr>
+          <w:lang w:val="en-US"/>
+        </w:rPr>
+        <w:t>Mechanics</w:t>
+      </w:r>
+    </w:p>
+    <w:p>
+      <w:pPr>
+        <w:pStyle w:val="ListParagraph"/>
+        <w:numPr>
+          <w:ilvl w:val="0"/>
+          <w:numId w:val="8"/>
+        </w:numPr>
+        <w:rPr>
+          <w:lang w:val="en-US"/>
+        </w:rPr>
+      </w:pPr>
+      <w:r>
+        <w:rPr>
+          <w:lang w:val="en-US"/>
+        </w:rPr>
+        <w:t>Break basic levels into sub levels</w:t>
+      </w:r>
+    </w:p>
+    <w:p>
+      <w:pPr>
+        <w:pStyle w:val="ListParagraph"/>
+        <w:numPr>
+          <w:ilvl w:val="0"/>
+          <w:numId w:val="8"/>
+        </w:numPr>
+        <w:rPr>
+          <w:lang w:val="en-US"/>
+        </w:rPr>
+      </w:pPr>
+      <w:r>
+        <w:rPr>
+          <w:lang w:val="en-US"/>
+        </w:rPr>
+        <w:t>Bread levels into checkpoints</w:t>
+      </w:r>
+    </w:p>
+    <w:p>
+      <w:pPr>
+        <w:pStyle w:val="ListParagraph"/>
+        <w:numPr>
+          <w:ilvl w:val="0"/>
+          <w:numId w:val="8"/>
+        </w:numPr>
+        <w:rPr>
+          <w:lang w:val="en-US"/>
+        </w:rPr>
+      </w:pPr>
+      <w:r>
+        <w:rPr>
+          <w:lang w:val="en-US"/>
+        </w:rPr>
+        <w:t>Enable checkpoint saving and restarting from the last checkpoint</w:t>
+      </w:r>
+    </w:p>
+    <w:p>
+      <w:pPr>
+        <w:pStyle w:val="ListParagraph"/>
+        <w:numPr>
+          <w:ilvl w:val="0"/>
+          <w:numId w:val="8"/>
+        </w:numPr>
+        <w:rPr>
+          <w:lang w:val="en-US"/>
+        </w:rPr>
+      </w:pPr>
+      <w:r>
+        <w:rPr>
+          <w:lang w:val="en-US"/>
+        </w:rPr>
+        <w:t>Difficulty options – I am not a programmer, I can code, I can reprogram you. More health, More attack frequency, Increased attack power, Smarter.</w:t>
+      </w:r>
+    </w:p>
+    <w:p>
+      <w:pPr>
+        <w:pStyle w:val="ListParagraph"/>
+        <w:numPr>
+          <w:ilvl w:val="0"/>
+          <w:numId w:val="8"/>
+        </w:numPr>
+        <w:rPr>
+          <w:lang w:val="en-US"/>
+        </w:rPr>
+      </w:pPr>
+      <w:r>
+        <w:rPr>
+          <w:lang w:val="en-US"/>
+        </w:rPr>
+        <w:t>Implement bit revolver</w:t>
+      </w:r>
+    </w:p>
+    <w:p>
+      <w:pPr>
+        <w:pStyle w:val="ListParagraph"/>
+        <w:numPr>
+          <w:ilvl w:val="0"/>
+          <w:numId w:val="8"/>
+        </w:numPr>
+        <w:rPr>
+          <w:lang w:val="en-US"/>
+        </w:rPr>
+      </w:pPr>
+      <w:r>
+        <w:rPr>
+          <w:lang w:val="en-US"/>
+        </w:rPr>
+        <w:t>Implement bit array gun</w:t>
+      </w:r>
+    </w:p>
+    <w:p>
+      <w:pPr>
+        <w:pStyle w:val="ListParagraph"/>
+        <w:numPr>
+          <w:ilvl w:val="0"/>
+          <w:numId w:val="8"/>
+        </w:numPr>
+        <w:rPr>
+          <w:lang w:val="en-US"/>
+        </w:rPr>
+      </w:pPr>
+      <w:r>
+        <w:rPr>
+          <w:lang w:val="en-US"/>
+        </w:rPr>
+        <w:t>Implement bit matrix blast</w:t>
+      </w:r>
+    </w:p>
+    <w:p>
+      <w:pPr>
+        <w:pStyle w:val="ListParagraph"/>
+        <w:numPr>
+          <w:ilvl w:val="0"/>
+          <w:numId w:val="8"/>
+        </w:numPr>
+        <w:rPr>
+          <w:lang w:val="en-US"/>
+        </w:rPr>
+      </w:pPr>
+      <w:r>
+        <w:rPr>
+          <w:lang w:val="en-US"/>
+        </w:rPr>
+        <w:t>Implement Boss1</w:t>
+      </w:r>
+    </w:p>
+    <w:p>
+      <w:pPr>
+        <w:pStyle w:val="ListParagraph"/>
+        <w:numPr>
+          <w:ilvl w:val="0"/>
+          <w:numId w:val="8"/>
+        </w:numPr>
+        <w:rPr>
+          <w:lang w:val="en-US"/>
+        </w:rPr>
+      </w:pPr>
+      <w:r>
+        <w:rPr>
+          <w:lang w:val="en-US"/>
+        </w:rPr>
+        <w:t>Implement Enemy1</w:t>
+      </w:r>
+    </w:p>
+    <w:p>
+      <w:pPr>
+        <w:pStyle w:val="ListParagraph"/>
+        <w:numPr>
+          <w:ilvl w:val="0"/>
+          <w:numId w:val="8"/>
+        </w:numPr>
+        <w:rPr>
+          <w:lang w:val="en-US"/>
+        </w:rPr>
+      </w:pPr>
+      <w:r>
+        <w:rPr>
+          <w:lang w:val="en-US"/>
+        </w:rPr>
+        <w:t>Implement Enemy2</w:t>
+      </w:r>
+    </w:p>
+    <w:p>
+      <w:pPr>
+        <w:pStyle w:val="ListParagraph"/>
+        <w:numPr>
+          <w:ilvl w:val="0"/>
+          <w:numId w:val="8"/>
+        </w:numPr>
+        <w:rPr>
+          <w:lang w:val="en-US"/>
+        </w:rPr>
+      </w:pPr>
+      <w:r>
+        <w:rPr>
+          <w:lang w:val="en-US"/>
+        </w:rPr>
+        <w:t>Implement Enemy3</w:t>
+      </w:r>
+    </w:p>
+    <w:p>
+      <w:pPr>
+        <w:pStyle w:val="ListParagraph"/>
+        <w:numPr>
+          <w:ilvl w:val="0"/>
+          <w:numId w:val="8"/>
+        </w:numPr>
+        <w:rPr>
+          <w:lang w:val="en-US"/>
+        </w:rPr>
+      </w:pPr>
+      <w:r>
+        <w:rPr>
+          <w:lang w:val="en-US"/>
+        </w:rPr>
+        <w:t>Implement Enemy Portal</w:t>
+      </w:r>
+    </w:p>
+    <w:p>
+      <w:pPr>
+        <w:pStyle w:val="ListParagraph"/>
+        <w:numPr>
+          <w:ilvl w:val="0"/>
+          <w:numId w:val="8"/>
+        </w:numPr>
+        <w:rPr>
+          <w:lang w:val="en-US"/>
+        </w:rPr>
+      </w:pPr>
+      <w:r>
+        <w:rPr>
+          <w:lang w:val="en-US"/>
+        </w:rPr>
+        <w:t>Implement Block</w:t>
+      </w:r>
+    </w:p>
+    <w:p>
+      <w:pPr>
+        <w:pStyle w:val="ListParagraph"/>
+        <w:numPr>
+          <w:ilvl w:val="0"/>
+          <w:numId w:val="8"/>
+        </w:numPr>
+        <w:rPr>
+          <w:lang w:val="en-US"/>
+        </w:rPr>
+      </w:pPr>
+      <w:r>
+        <w:rPr>
+          <w:lang w:val="en-US"/>
+        </w:rPr>
+        <w:t xml:space="preserve">Implement </w:t>
+      </w:r>
+      <w:proofErr w:type="spellStart"/>
+      <w:r>
+        <w:rPr>
+          <w:lang w:val="en-US"/>
+        </w:rPr>
+        <w:t>EndGate</w:t>
+      </w:r>
+      <w:proofErr w:type="spellEnd"/>
+    </w:p>
+    <w:p>
+      <w:pPr>
+        <w:pStyle w:val="ListParagraph"/>
+        <w:numPr>
+          <w:ilvl w:val="0"/>
+          <w:numId w:val="8"/>
+        </w:numPr>
+        <w:rPr>
+          <w:lang w:val="en-US"/>
+        </w:rPr>
+      </w:pPr>
+      <w:r>
+        <w:rPr>
+          <w:lang w:val="en-US"/>
+        </w:rPr>
+        <w:t>Implement Gate</w:t>
+      </w:r>
+    </w:p>
+    <w:p>
+      <w:pPr>
+        <w:pStyle w:val="ListParagraph"/>
+        <w:numPr>
+          <w:ilvl w:val="0"/>
+          <w:numId w:val="8"/>
+        </w:numPr>
+        <w:rPr>
+          <w:lang w:val="en-US"/>
+        </w:rPr>
+      </w:pPr>
+      <w:r>
+        <w:rPr>
+          <w:lang w:val="en-US"/>
+        </w:rPr>
+        <w:t>Implement Lava</w:t>
+      </w:r>
+    </w:p>
+    <w:p>
+      <w:pPr>
+        <w:pStyle w:val="ListParagraph"/>
+        <w:numPr>
+          <w:ilvl w:val="0"/>
+          <w:numId w:val="8"/>
+        </w:numPr>
+        <w:rPr>
+          <w:lang w:val="en-US"/>
+        </w:rPr>
+      </w:pPr>
+      <w:r>
+        <w:rPr>
+          <w:lang w:val="en-US"/>
+        </w:rPr>
+        <w:t xml:space="preserve">Implement </w:t>
+      </w:r>
+      <w:proofErr w:type="spellStart"/>
+      <w:r>
+        <w:rPr>
+          <w:lang w:val="en-US"/>
+        </w:rPr>
+        <w:t>Movalbe</w:t>
+      </w:r>
+      <w:proofErr w:type="spellEnd"/>
+      <w:r>
+        <w:rPr>
+          <w:lang w:val="en-US"/>
+        </w:rPr>
+        <w:t xml:space="preserve"> Block</w:t>
+      </w:r>
+    </w:p>
+    <w:p>
+      <w:pPr>
+        <w:pStyle w:val="ListParagraph"/>
+        <w:numPr>
+          <w:ilvl w:val="0"/>
+          <w:numId w:val="8"/>
+        </w:numPr>
+        <w:rPr>
+          <w:lang w:val="en-US"/>
+        </w:rPr>
+      </w:pPr>
+      <w:r>
+        <w:rPr>
+          <w:lang w:val="en-US"/>
+        </w:rPr>
+        <w:t xml:space="preserve">Implement </w:t>
+      </w:r>
+      <w:proofErr w:type="spellStart"/>
+      <w:r>
+        <w:rPr>
+          <w:lang w:val="en-US"/>
+        </w:rPr>
+        <w:t>Osicillating</w:t>
+      </w:r>
+      <w:proofErr w:type="spellEnd"/>
+      <w:r>
+        <w:rPr>
+          <w:lang w:val="en-US"/>
+        </w:rPr>
+        <w:t xml:space="preserve"> Block</w:t>
+      </w:r>
+    </w:p>
+    <w:p>
+      <w:pPr>
+        <w:pStyle w:val="ListParagraph"/>
+        <w:numPr>
+          <w:ilvl w:val="0"/>
+          <w:numId w:val="8"/>
+        </w:numPr>
+        <w:rPr>
+          <w:lang w:val="en-US"/>
+        </w:rPr>
+      </w:pPr>
+      <w:r>
+        <w:rPr>
+          <w:lang w:val="en-US"/>
+        </w:rPr>
+        <w:t xml:space="preserve">Implement </w:t>
+      </w:r>
+      <w:proofErr w:type="spellStart"/>
+      <w:r>
+        <w:rPr>
+          <w:lang w:val="en-US"/>
+        </w:rPr>
+        <w:t>Bitbot</w:t>
+      </w:r>
+      <w:proofErr w:type="spellEnd"/>
+    </w:p>
+    <w:p>
+      <w:pPr>
+        <w:pStyle w:val="ListParagraph"/>
+        <w:numPr>
+          <w:ilvl w:val="0"/>
+          <w:numId w:val="8"/>
+        </w:numPr>
+        <w:rPr>
+          <w:lang w:val="en-US"/>
+        </w:rPr>
+      </w:pPr>
+      <w:r>
+        <w:rPr>
+          <w:lang w:val="en-US"/>
+        </w:rPr>
+        <w:t>Integrate gamepad</w:t>
+      </w:r>
+    </w:p>
+    <w:p>
+      <w:pPr>
+        <w:pStyle w:val="ListParagraph"/>
+        <w:numPr>
+          <w:ilvl w:val="0"/>
+          <w:numId w:val="8"/>
+        </w:numPr>
+        <w:rPr>
+          <w:lang w:val="en-US"/>
+        </w:rPr>
+      </w:pPr>
+      <w:r>
+        <w:rPr>
+          <w:lang w:val="en-US"/>
+        </w:rPr>
+        <w:t>Integrate mouse</w:t>
+      </w:r>
+    </w:p>
+    <w:p>
+      <w:pPr>
+        <w:pStyle w:val="Heading3"/>
+        <w:rPr>
+          <w:lang w:val="en-US"/>
+        </w:rPr>
+      </w:pPr>
+      <w:r>
+        <w:rPr>
+          <w:lang w:val="en-US"/>
+        </w:rPr>
+        <w:t>Theme</w:t>
+      </w:r>
+    </w:p>
+    <w:p>
+      <w:pPr>
+        <w:pStyle w:val="ListParagraph"/>
+        <w:numPr>
+          <w:ilvl w:val="0"/>
+          <w:numId w:val="7"/>
+        </w:numPr>
+        <w:rPr>
+          <w:lang w:val="en-US"/>
+        </w:rPr>
+      </w:pPr>
+      <w:r>
+        <w:rPr>
+          <w:lang w:val="en-US"/>
+        </w:rPr>
+        <w:t>Change the theme. Add sprites to all game objects and to the levels.</w:t>
+      </w:r>
+    </w:p>
+    <w:p>
+      <w:pPr>
+        <w:pStyle w:val="ListParagraph"/>
+        <w:numPr>
+          <w:ilvl w:val="0"/>
+          <w:numId w:val="7"/>
+        </w:numPr>
+        <w:rPr>
+          <w:lang w:val="en-US"/>
+        </w:rPr>
+      </w:pPr>
+      <w:r>
+        <w:rPr>
+          <w:lang w:val="en-US"/>
+        </w:rPr>
+        <w:t>Implement the Health Bar</w:t>
+      </w:r>
+    </w:p>
+    <w:p>
+      <w:pPr>
+        <w:pStyle w:val="ListParagraph"/>
+        <w:numPr>
+          <w:ilvl w:val="0"/>
+          <w:numId w:val="7"/>
+        </w:numPr>
+        <w:rPr>
+          <w:lang w:val="en-US"/>
+        </w:rPr>
+      </w:pPr>
+      <w:r>
+        <w:rPr>
+          <w:lang w:val="en-US"/>
+        </w:rPr>
+        <w:t>Implement the Game background</w:t>
+      </w:r>
+    </w:p>
+    <w:p>
+      <w:pPr>
+        <w:pStyle w:val="Heading3"/>
+        <w:rPr>
+          <w:lang w:val="en-US"/>
+        </w:rPr>
+      </w:pPr>
+      <w:r>
+        <w:rPr>
+          <w:lang w:val="en-US"/>
+        </w:rPr>
+        <w:t>Extra</w:t>
+      </w:r>
+    </w:p>
+    <w:p>
+      <w:pPr>
+        <w:pStyle w:val="ListParagraph"/>
+        <w:numPr>
+          <w:ilvl w:val="0"/>
+          <w:numId w:val="7"/>
         </w:numPr>
         <w:rPr>
           <w:lang w:val="en-US"/>
@@ -102,7 +571,7 @@
         <w:pStyle w:val="ListParagraph"/>
         <w:numPr>
           <w:ilvl w:val="0"/>
-          <w:numId w:val="3"/>
+          <w:numId w:val="7"/>
         </w:numPr>
         <w:rPr>
           <w:lang w:val="en-US"/>
@@ -120,7 +589,7 @@
         <w:pStyle w:val="ListParagraph"/>
         <w:numPr>
           <w:ilvl w:val="0"/>
-          <w:numId w:val="3"/>
+          <w:numId w:val="7"/>
         </w:numPr>
         <w:rPr>
           <w:lang w:val="en-US"/>
@@ -138,615 +607,115 @@
         <w:pStyle w:val="ListParagraph"/>
         <w:numPr>
           <w:ilvl w:val="0"/>
-          <w:numId w:val="3"/>
-        </w:numPr>
-        <w:rPr>
-          <w:lang w:val="en-US"/>
-        </w:rPr>
-      </w:pPr>
-      <w:r>
-        <w:rPr>
-          <w:lang w:val="en-US"/>
-        </w:rPr>
-        <w:t>Break basic levels into sub levels</w:t>
-      </w:r>
-    </w:p>
-    <w:p>
-      <w:pPr>
-        <w:pStyle w:val="ListParagraph"/>
-        <w:numPr>
-          <w:ilvl w:val="0"/>
-          <w:numId w:val="3"/>
-        </w:numPr>
-        <w:rPr>
-          <w:lang w:val="en-US"/>
-        </w:rPr>
-      </w:pPr>
-      <w:r>
-        <w:rPr>
-          <w:lang w:val="en-US"/>
-        </w:rPr>
-        <w:t>Bread levels into checkpoints</w:t>
-      </w:r>
-    </w:p>
-    <w:p>
-      <w:pPr>
-        <w:pStyle w:val="ListParagraph"/>
-        <w:numPr>
-          <w:ilvl w:val="0"/>
-          <w:numId w:val="3"/>
-        </w:numPr>
-        <w:rPr>
-          <w:lang w:val="en-US"/>
-        </w:rPr>
-      </w:pPr>
-      <w:r>
-        <w:rPr>
-          <w:lang w:val="en-US"/>
-        </w:rPr>
-        <w:t xml:space="preserve">Enable checkpoint saving and restarting from </w:t>
-      </w:r>
-      <w:r>
-        <w:rPr>
-          <w:lang w:val="en-US"/>
-        </w:rPr>
-        <w:t xml:space="preserve">the </w:t>
-      </w:r>
-      <w:r>
-        <w:rPr>
-          <w:lang w:val="en-US"/>
-        </w:rPr>
-        <w:t>last checkpoint</w:t>
-      </w:r>
-    </w:p>
-    <w:p>
-      <w:pPr>
-        <w:pStyle w:val="ListParagraph"/>
-        <w:numPr>
-          <w:ilvl w:val="0"/>
-          <w:numId w:val="3"/>
-        </w:numPr>
-        <w:rPr>
-          <w:lang w:val="en-US"/>
-        </w:rPr>
-      </w:pPr>
-      <w:r>
-        <w:rPr>
-          <w:lang w:val="en-US"/>
-        </w:rPr>
-        <w:t>Difficulty options – I am not a programmer, I can code, I can reprogram you</w:t>
-      </w:r>
-      <w:r>
-        <w:rPr>
-          <w:lang w:val="en-US"/>
-        </w:rPr>
-        <w:t xml:space="preserve">. More health, More attack frequency, Increased attack power, </w:t>
-      </w:r>
-      <w:r>
-        <w:rPr>
-          <w:lang w:val="en-US"/>
-        </w:rPr>
-        <w:t>Smarter</w:t>
-      </w:r>
-      <w:r>
-        <w:rPr>
-          <w:lang w:val="en-US"/>
-        </w:rPr>
-        <w:t>.</w:t>
-      </w:r>
-    </w:p>
-    <w:p>
-      <w:pPr>
-        <w:pStyle w:val="ListParagraph"/>
-        <w:numPr>
-          <w:ilvl w:val="0"/>
-          <w:numId w:val="3"/>
-        </w:numPr>
-        <w:rPr>
-          <w:lang w:val="en-US"/>
-        </w:rPr>
-      </w:pPr>
-      <w:r>
-        <w:rPr>
-          <w:lang w:val="en-US"/>
-        </w:rPr>
-        <w:t>Implement bit revolver</w:t>
-      </w:r>
-    </w:p>
-    <w:p>
-      <w:pPr>
-        <w:pStyle w:val="ListParagraph"/>
-        <w:numPr>
-          <w:ilvl w:val="0"/>
-          <w:numId w:val="3"/>
-        </w:numPr>
-        <w:rPr>
-          <w:lang w:val="en-US"/>
-        </w:rPr>
-      </w:pPr>
-      <w:r>
-        <w:rPr>
-          <w:lang w:val="en-US"/>
-        </w:rPr>
-        <w:t>Implement bit array gun</w:t>
-      </w:r>
-    </w:p>
-    <w:p>
-      <w:pPr>
-        <w:pStyle w:val="ListParagraph"/>
-        <w:numPr>
-          <w:ilvl w:val="0"/>
-          <w:numId w:val="3"/>
-        </w:numPr>
-        <w:rPr>
-          <w:lang w:val="en-US"/>
-        </w:rPr>
-      </w:pPr>
-      <w:r>
-        <w:rPr>
-          <w:lang w:val="en-US"/>
-        </w:rPr>
-        <w:t>Implement bit matrix blast</w:t>
-      </w:r>
-    </w:p>
-    <w:p>
-      <w:pPr>
-        <w:pStyle w:val="ListParagraph"/>
-        <w:numPr>
-          <w:ilvl w:val="0"/>
-          <w:numId w:val="3"/>
-        </w:numPr>
-        <w:rPr>
-          <w:lang w:val="en-US"/>
-        </w:rPr>
-      </w:pPr>
-      <w:r>
-        <w:rPr>
-          <w:lang w:val="en-US"/>
-        </w:rPr>
-        <w:t>Implement Boss1</w:t>
-      </w:r>
-    </w:p>
-    <w:p>
-      <w:pPr>
-        <w:pStyle w:val="ListParagraph"/>
-        <w:numPr>
-          <w:ilvl w:val="0"/>
-          <w:numId w:val="3"/>
-        </w:numPr>
-        <w:rPr>
-          <w:lang w:val="en-US"/>
-        </w:rPr>
-      </w:pPr>
-      <w:r>
-        <w:rPr>
-          <w:lang w:val="en-US"/>
-        </w:rPr>
-        <w:t>Implement Enemy1</w:t>
-      </w:r>
-    </w:p>
-    <w:p>
-      <w:pPr>
-        <w:pStyle w:val="ListParagraph"/>
-        <w:numPr>
-          <w:ilvl w:val="0"/>
-          <w:numId w:val="3"/>
-        </w:numPr>
-        <w:rPr>
-          <w:lang w:val="en-US"/>
-        </w:rPr>
-      </w:pPr>
-      <w:r>
-        <w:rPr>
-          <w:lang w:val="en-US"/>
-        </w:rPr>
-        <w:t>Implement Enemy2</w:t>
-      </w:r>
-    </w:p>
-    <w:p>
-      <w:pPr>
-        <w:pStyle w:val="ListParagraph"/>
-        <w:numPr>
-          <w:ilvl w:val="0"/>
-          <w:numId w:val="3"/>
-        </w:numPr>
-        <w:rPr>
-          <w:lang w:val="en-US"/>
-        </w:rPr>
-      </w:pPr>
-      <w:r>
-        <w:rPr>
-          <w:lang w:val="en-US"/>
-        </w:rPr>
-        <w:t>Implement Enemy3</w:t>
-      </w:r>
-    </w:p>
-    <w:p>
-      <w:pPr>
-        <w:pStyle w:val="ListParagraph"/>
-        <w:numPr>
-          <w:ilvl w:val="0"/>
-          <w:numId w:val="3"/>
-        </w:numPr>
-        <w:rPr>
-          <w:lang w:val="en-US"/>
-        </w:rPr>
-      </w:pPr>
-      <w:r>
-        <w:rPr>
-          <w:lang w:val="en-US"/>
-        </w:rPr>
-        <w:t>Implement Enemy Portal</w:t>
-      </w:r>
-    </w:p>
-    <w:p>
-      <w:pPr>
-        <w:pStyle w:val="ListParagraph"/>
-        <w:numPr>
-          <w:ilvl w:val="0"/>
-          <w:numId w:val="3"/>
-        </w:numPr>
-        <w:rPr>
-          <w:lang w:val="en-US"/>
-        </w:rPr>
-      </w:pPr>
-      <w:r>
-        <w:rPr>
-          <w:lang w:val="en-US"/>
-        </w:rPr>
-        <w:t>Implement Block</w:t>
-      </w:r>
-    </w:p>
-    <w:p>
-      <w:pPr>
-        <w:pStyle w:val="ListParagraph"/>
-        <w:numPr>
-          <w:ilvl w:val="0"/>
-          <w:numId w:val="3"/>
-        </w:numPr>
-        <w:rPr>
-          <w:lang w:val="en-US"/>
-        </w:rPr>
-      </w:pPr>
-      <w:r>
-        <w:rPr>
-          <w:lang w:val="en-US"/>
-        </w:rPr>
-        <w:t xml:space="preserve">Implement </w:t>
-      </w:r>
-      <w:proofErr w:type="spellStart"/>
-      <w:r>
-        <w:rPr>
-          <w:lang w:val="en-US"/>
-        </w:rPr>
-        <w:t>EndGate</w:t>
-      </w:r>
-      <w:proofErr w:type="spellEnd"/>
-    </w:p>
-    <w:p>
-      <w:pPr>
-        <w:pStyle w:val="ListParagraph"/>
-        <w:numPr>
-          <w:ilvl w:val="0"/>
-          <w:numId w:val="3"/>
-        </w:numPr>
-        <w:rPr>
-          <w:lang w:val="en-US"/>
-        </w:rPr>
-      </w:pPr>
-      <w:r>
-        <w:rPr>
-          <w:lang w:val="en-US"/>
-        </w:rPr>
-        <w:t>Implement Gate</w:t>
-      </w:r>
-    </w:p>
-    <w:p>
-      <w:pPr>
-        <w:pStyle w:val="ListParagraph"/>
-        <w:numPr>
-          <w:ilvl w:val="0"/>
-          <w:numId w:val="3"/>
-        </w:numPr>
-        <w:rPr>
-          <w:lang w:val="en-US"/>
-        </w:rPr>
-      </w:pPr>
-      <w:r>
-        <w:rPr>
-          <w:lang w:val="en-US"/>
-        </w:rPr>
-        <w:t>Implement Lava</w:t>
-      </w:r>
-    </w:p>
-    <w:p>
-      <w:pPr>
-        <w:pStyle w:val="ListParagraph"/>
-        <w:numPr>
-          <w:ilvl w:val="0"/>
-          <w:numId w:val="3"/>
-        </w:numPr>
-        <w:rPr>
-          <w:lang w:val="en-US"/>
-        </w:rPr>
-      </w:pPr>
-      <w:r>
-        <w:rPr>
-          <w:lang w:val="en-US"/>
-        </w:rPr>
-        <w:t xml:space="preserve">Implement </w:t>
-      </w:r>
-      <w:proofErr w:type="spellStart"/>
-      <w:r>
-        <w:rPr>
-          <w:lang w:val="en-US"/>
-        </w:rPr>
-        <w:t>Movalbe</w:t>
-      </w:r>
-      <w:proofErr w:type="spellEnd"/>
-      <w:r>
-        <w:rPr>
-          <w:lang w:val="en-US"/>
-        </w:rPr>
-        <w:t xml:space="preserve"> Block</w:t>
-      </w:r>
-    </w:p>
-    <w:p>
-      <w:pPr>
-        <w:pStyle w:val="ListParagraph"/>
-        <w:numPr>
-          <w:ilvl w:val="0"/>
-          <w:numId w:val="3"/>
-        </w:numPr>
-        <w:rPr>
-          <w:lang w:val="en-US"/>
-        </w:rPr>
-      </w:pPr>
-      <w:r>
-        <w:rPr>
-          <w:lang w:val="en-US"/>
-        </w:rPr>
-        <w:t xml:space="preserve">Implement </w:t>
-      </w:r>
-      <w:proofErr w:type="spellStart"/>
-      <w:r>
-        <w:rPr>
-          <w:lang w:val="en-US"/>
-        </w:rPr>
-        <w:t>Osicillating</w:t>
-      </w:r>
-      <w:proofErr w:type="spellEnd"/>
-      <w:r>
-        <w:rPr>
-          <w:lang w:val="en-US"/>
-        </w:rPr>
-        <w:t xml:space="preserve"> Block</w:t>
-      </w:r>
-    </w:p>
-    <w:p>
-      <w:pPr>
-        <w:pStyle w:val="ListParagraph"/>
-        <w:numPr>
-          <w:ilvl w:val="0"/>
-          <w:numId w:val="3"/>
-        </w:numPr>
-        <w:rPr>
-          <w:lang w:val="en-US"/>
-        </w:rPr>
-      </w:pPr>
-      <w:r>
-        <w:rPr>
-          <w:lang w:val="en-US"/>
-        </w:rPr>
-        <w:t xml:space="preserve">Implement </w:t>
-      </w:r>
-      <w:proofErr w:type="spellStart"/>
-      <w:r>
-        <w:rPr>
-          <w:lang w:val="en-US"/>
-        </w:rPr>
-        <w:t>Bitbot</w:t>
-      </w:r>
-      <w:proofErr w:type="spellEnd"/>
-    </w:p>
-    <w:p>
-      <w:pPr>
-        <w:pStyle w:val="ListParagraph"/>
-        <w:numPr>
-          <w:ilvl w:val="0"/>
-          <w:numId w:val="3"/>
-        </w:numPr>
-        <w:rPr>
-          <w:lang w:val="en-US"/>
-        </w:rPr>
-      </w:pPr>
-      <w:r>
-        <w:rPr>
-          <w:lang w:val="en-US"/>
-        </w:rPr>
-        <w:t>Implement the Health Bar</w:t>
-      </w:r>
-    </w:p>
-    <w:p>
-      <w:pPr>
-        <w:pStyle w:val="ListParagraph"/>
-        <w:numPr>
-          <w:ilvl w:val="0"/>
-          <w:numId w:val="3"/>
-        </w:numPr>
-        <w:rPr>
-          <w:lang w:val="en-US"/>
-        </w:rPr>
-      </w:pPr>
-      <w:r>
-        <w:rPr>
-          <w:lang w:val="en-US"/>
-        </w:rPr>
-        <w:t>Implement the Game background</w:t>
-      </w:r>
-    </w:p>
-    <w:p>
-      <w:pPr>
-        <w:pStyle w:val="ListParagraph"/>
-        <w:numPr>
-          <w:ilvl w:val="0"/>
-          <w:numId w:val="3"/>
-        </w:numPr>
-        <w:rPr>
-          <w:lang w:val="en-US"/>
-        </w:rPr>
-      </w:pPr>
-      <w:r>
-        <w:rPr>
-          <w:lang w:val="en-US"/>
-        </w:rPr>
-        <w:t xml:space="preserve">Implement </w:t>
-      </w:r>
-      <w:r>
-        <w:rPr>
-          <w:lang w:val="en-US"/>
-        </w:rPr>
-        <w:t xml:space="preserve">the </w:t>
-      </w:r>
-      <w:r>
-        <w:rPr>
-          <w:lang w:val="en-US"/>
-        </w:rPr>
-        <w:t>main menu</w:t>
-      </w:r>
-      <w:r>
-        <w:rPr>
-          <w:lang w:val="en-US"/>
-        </w:rPr>
-        <w:t xml:space="preserve"> screen</w:t>
-      </w:r>
-    </w:p>
-    <w:p>
-      <w:pPr>
-        <w:pStyle w:val="ListParagraph"/>
-        <w:numPr>
-          <w:ilvl w:val="0"/>
-          <w:numId w:val="3"/>
-        </w:numPr>
-        <w:rPr>
-          <w:lang w:val="en-US"/>
-        </w:rPr>
-      </w:pPr>
-      <w:r>
-        <w:rPr>
-          <w:lang w:val="en-US"/>
-        </w:rPr>
-        <w:t>Implement level menu</w:t>
-      </w:r>
-      <w:r>
-        <w:rPr>
-          <w:lang w:val="en-US"/>
-        </w:rPr>
-        <w:t xml:space="preserve"> screen</w:t>
-      </w:r>
-    </w:p>
-    <w:p>
-      <w:pPr>
-        <w:pStyle w:val="ListParagraph"/>
-        <w:numPr>
-          <w:ilvl w:val="0"/>
-          <w:numId w:val="3"/>
-        </w:numPr>
-        <w:rPr>
-          <w:lang w:val="en-US"/>
-        </w:rPr>
-      </w:pPr>
-      <w:r>
-        <w:rPr>
-          <w:lang w:val="en-US"/>
-        </w:rPr>
-        <w:t>Implement level start menu</w:t>
-      </w:r>
-      <w:r>
-        <w:rPr>
-          <w:lang w:val="en-US"/>
-        </w:rPr>
-        <w:t xml:space="preserve"> screen</w:t>
-      </w:r>
-    </w:p>
-    <w:p>
-      <w:pPr>
-        <w:pStyle w:val="ListParagraph"/>
-        <w:numPr>
-          <w:ilvl w:val="0"/>
-          <w:numId w:val="3"/>
-        </w:numPr>
-        <w:rPr>
-          <w:lang w:val="en-US"/>
-        </w:rPr>
-      </w:pPr>
-      <w:r>
-        <w:rPr>
-          <w:lang w:val="en-US"/>
-        </w:rPr>
-        <w:t>Implement main menu confirm</w:t>
-      </w:r>
-      <w:r>
-        <w:rPr>
-          <w:lang w:val="en-US"/>
-        </w:rPr>
-        <w:t xml:space="preserve"> screen</w:t>
-      </w:r>
-    </w:p>
-    <w:p>
-      <w:pPr>
-        <w:pStyle w:val="ListParagraph"/>
-        <w:numPr>
-          <w:ilvl w:val="0"/>
-          <w:numId w:val="3"/>
-        </w:numPr>
-        <w:rPr>
-          <w:lang w:val="en-US"/>
-        </w:rPr>
-      </w:pPr>
-      <w:r>
-        <w:rPr>
-          <w:lang w:val="en-US"/>
-        </w:rPr>
-        <w:t>Implement pause</w:t>
-      </w:r>
-      <w:r>
-        <w:rPr>
-          <w:lang w:val="en-US"/>
-        </w:rPr>
-        <w:t xml:space="preserve"> screen</w:t>
-      </w:r>
-    </w:p>
-    <w:p>
-      <w:pPr>
-        <w:pStyle w:val="ListParagraph"/>
-        <w:numPr>
-          <w:ilvl w:val="0"/>
-          <w:numId w:val="3"/>
-        </w:numPr>
-        <w:rPr>
-          <w:lang w:val="en-US"/>
-        </w:rPr>
-      </w:pPr>
-      <w:r>
-        <w:rPr>
-          <w:lang w:val="en-US"/>
-        </w:rPr>
-        <w:t>Implement quit confirm</w:t>
-      </w:r>
-      <w:r>
-        <w:rPr>
-          <w:lang w:val="en-US"/>
-        </w:rPr>
-        <w:t xml:space="preserve"> screen</w:t>
-      </w:r>
-    </w:p>
-    <w:p>
-      <w:pPr>
-        <w:pStyle w:val="ListParagraph"/>
-        <w:numPr>
-          <w:ilvl w:val="0"/>
-          <w:numId w:val="3"/>
+          <w:numId w:val="7"/>
+        </w:numPr>
+        <w:rPr>
+          <w:lang w:val="en-US"/>
+        </w:rPr>
+      </w:pPr>
+      <w:r>
+        <w:rPr>
+          <w:lang w:val="en-US"/>
+        </w:rPr>
+        <w:t>Implement the main menu screen</w:t>
+      </w:r>
+    </w:p>
+    <w:p>
+      <w:pPr>
+        <w:pStyle w:val="ListParagraph"/>
+        <w:numPr>
+          <w:ilvl w:val="0"/>
+          <w:numId w:val="7"/>
+        </w:numPr>
+        <w:rPr>
+          <w:lang w:val="en-US"/>
+        </w:rPr>
+      </w:pPr>
+      <w:r>
+        <w:rPr>
+          <w:lang w:val="en-US"/>
+        </w:rPr>
+        <w:t>Implement level menu screen</w:t>
+      </w:r>
+    </w:p>
+    <w:p>
+      <w:pPr>
+        <w:pStyle w:val="ListParagraph"/>
+        <w:numPr>
+          <w:ilvl w:val="0"/>
+          <w:numId w:val="7"/>
+        </w:numPr>
+        <w:rPr>
+          <w:lang w:val="en-US"/>
+        </w:rPr>
+      </w:pPr>
+      <w:r>
+        <w:rPr>
+          <w:lang w:val="en-US"/>
+        </w:rPr>
+        <w:t>Implement level start menu screen</w:t>
+      </w:r>
+    </w:p>
+    <w:p>
+      <w:pPr>
+        <w:pStyle w:val="ListParagraph"/>
+        <w:numPr>
+          <w:ilvl w:val="0"/>
+          <w:numId w:val="7"/>
+        </w:numPr>
+        <w:rPr>
+          <w:lang w:val="en-US"/>
+        </w:rPr>
+      </w:pPr>
+      <w:r>
+        <w:rPr>
+          <w:lang w:val="en-US"/>
+        </w:rPr>
+        <w:t>Implement main menu confirm screen</w:t>
+      </w:r>
+    </w:p>
+    <w:p>
+      <w:pPr>
+        <w:pStyle w:val="ListParagraph"/>
+        <w:numPr>
+          <w:ilvl w:val="0"/>
+          <w:numId w:val="7"/>
+        </w:numPr>
+        <w:rPr>
+          <w:lang w:val="en-US"/>
+        </w:rPr>
+      </w:pPr>
+      <w:r>
+        <w:rPr>
+          <w:lang w:val="en-US"/>
+        </w:rPr>
+        <w:t>Implement pause screen</w:t>
+      </w:r>
+    </w:p>
+    <w:p>
+      <w:pPr>
+        <w:pStyle w:val="ListParagraph"/>
+        <w:numPr>
+          <w:ilvl w:val="0"/>
+          <w:numId w:val="7"/>
+        </w:numPr>
+        <w:rPr>
+          <w:lang w:val="en-US"/>
+        </w:rPr>
+      </w:pPr>
+      <w:r>
+        <w:rPr>
+          <w:lang w:val="en-US"/>
+        </w:rPr>
+        <w:t>Implement quit confirm screen</w:t>
+      </w:r>
+    </w:p>
+    <w:p>
+      <w:pPr>
+        <w:pStyle w:val="ListParagraph"/>
+        <w:numPr>
+          <w:ilvl w:val="0"/>
+          <w:numId w:val="7"/>
         </w:numPr>
         <w:rPr>
           <w:lang w:val="en-US"/>
@@ -776,7 +745,7 @@
         <w:pStyle w:val="ListParagraph"/>
         <w:numPr>
           <w:ilvl w:val="0"/>
-          <w:numId w:val="3"/>
+          <w:numId w:val="7"/>
         </w:numPr>
         <w:rPr>
           <w:lang w:val="en-US"/>
@@ -791,36 +760,24 @@
     </w:p>
     <w:p>
       <w:pPr>
-        <w:pStyle w:val="ListParagraph"/>
-        <w:numPr>
-          <w:ilvl w:val="0"/>
-          <w:numId w:val="3"/>
-        </w:numPr>
-        <w:rPr>
-          <w:lang w:val="en-US"/>
-        </w:rPr>
-      </w:pPr>
-      <w:r>
-        <w:rPr>
-          <w:lang w:val="en-US"/>
-        </w:rPr>
-        <w:t xml:space="preserve">Implement </w:t>
-      </w:r>
-      <w:proofErr w:type="spellStart"/>
-      <w:r>
-        <w:rPr>
-          <w:lang w:val="en-US"/>
-        </w:rPr>
-        <w:t>collisons</w:t>
-      </w:r>
-      <w:proofErr w:type="spellEnd"/>
-    </w:p>
-    <w:p>
-      <w:pPr>
-        <w:pStyle w:val="ListParagraph"/>
-        <w:numPr>
-          <w:ilvl w:val="0"/>
-          <w:numId w:val="3"/>
+        <w:pStyle w:val="Heading3"/>
+        <w:rPr>
+          <w:lang w:val="en-US"/>
+        </w:rPr>
+      </w:pPr>
+      <w:r>
+        <w:rPr>
+          <w:lang w:val="en-US"/>
+        </w:rPr>
+        <w:t>Advanced</w:t>
+      </w:r>
+    </w:p>
+    <w:p>
+      <w:pPr>
+        <w:pStyle w:val="ListParagraph"/>
+        <w:numPr>
+          <w:ilvl w:val="0"/>
+          <w:numId w:val="7"/>
         </w:numPr>
         <w:rPr>
           <w:lang w:val="en-US"/>
@@ -838,16 +795,17 @@
         <w:pStyle w:val="ListParagraph"/>
         <w:numPr>
           <w:ilvl w:val="0"/>
-          <w:numId w:val="3"/>
-        </w:numPr>
-        <w:rPr>
-          <w:lang w:val="en-US"/>
-        </w:rPr>
-      </w:pPr>
-      <w:r>
-        <w:rPr>
-          <w:lang w:val="en-US"/>
-        </w:rPr>
+          <w:numId w:val="7"/>
+        </w:numPr>
+        <w:rPr>
+          <w:lang w:val="en-US"/>
+        </w:rPr>
+      </w:pPr>
+      <w:r>
+        <w:rPr>
+          <w:lang w:val="en-US"/>
+        </w:rPr>
+        <w:lastRenderedPageBreak/>
         <w:t>Powerups – attack buff</w:t>
       </w:r>
     </w:p>
@@ -856,7 +814,7 @@
         <w:pStyle w:val="ListParagraph"/>
         <w:numPr>
           <w:ilvl w:val="0"/>
-          <w:numId w:val="3"/>
+          <w:numId w:val="7"/>
         </w:numPr>
         <w:rPr>
           <w:lang w:val="en-US"/>
@@ -874,7 +832,7 @@
         <w:pStyle w:val="ListParagraph"/>
         <w:numPr>
           <w:ilvl w:val="0"/>
-          <w:numId w:val="3"/>
+          <w:numId w:val="7"/>
         </w:numPr>
         <w:rPr>
           <w:lang w:val="en-US"/>
@@ -892,169 +850,274 @@
         <w:pStyle w:val="ListParagraph"/>
         <w:numPr>
           <w:ilvl w:val="0"/>
-          <w:numId w:val="3"/>
-        </w:numPr>
-        <w:rPr>
-          <w:lang w:val="en-US"/>
-        </w:rPr>
-      </w:pPr>
-      <w:r>
-        <w:rPr>
-          <w:lang w:val="en-US"/>
-        </w:rPr>
-        <w:t>Add the puzzle mini game</w:t>
-      </w:r>
-    </w:p>
-    <w:p>
-      <w:pPr>
-        <w:pStyle w:val="Heading2"/>
-        <w:rPr>
-          <w:lang w:val="en-US"/>
-        </w:rPr>
-      </w:pPr>
-      <w:r>
-        <w:rPr>
-          <w:lang w:val="en-US"/>
-        </w:rPr>
-        <w:lastRenderedPageBreak/>
-        <w:t>Done</w:t>
-      </w:r>
-    </w:p>
-    <w:p>
-      <w:pPr>
-        <w:pStyle w:val="ListParagraph"/>
-        <w:numPr>
-          <w:ilvl w:val="0"/>
-          <w:numId w:val="5"/>
-        </w:numPr>
-        <w:rPr>
-          <w:lang w:val="en-US"/>
-        </w:rPr>
-      </w:pPr>
-      <w:r>
-        <w:rPr>
-          <w:lang w:val="en-US"/>
-        </w:rPr>
-        <w:t>Keyboard controller</w:t>
-      </w:r>
-    </w:p>
-    <w:p>
-      <w:pPr>
-        <w:pStyle w:val="ListParagraph"/>
-        <w:numPr>
-          <w:ilvl w:val="0"/>
-          <w:numId w:val="5"/>
-        </w:numPr>
-        <w:rPr>
-          <w:lang w:val="en-US"/>
-        </w:rPr>
-      </w:pPr>
-      <w:r>
-        <w:rPr>
-          <w:lang w:val="en-US"/>
-        </w:rPr>
-        <w:t>Mouse controller</w:t>
-      </w:r>
-    </w:p>
-    <w:p>
-      <w:pPr>
-        <w:pStyle w:val="ListParagraph"/>
-        <w:numPr>
-          <w:ilvl w:val="0"/>
-          <w:numId w:val="5"/>
-        </w:numPr>
-        <w:rPr>
-          <w:lang w:val="en-US"/>
-        </w:rPr>
-      </w:pPr>
-      <w:r>
-        <w:rPr>
-          <w:lang w:val="en-US"/>
-        </w:rPr>
-        <w:t>Gamepad controller</w:t>
-      </w:r>
-    </w:p>
-    <w:p>
-      <w:pPr>
-        <w:pStyle w:val="ListParagraph"/>
-        <w:numPr>
-          <w:ilvl w:val="0"/>
-          <w:numId w:val="5"/>
-        </w:numPr>
-        <w:rPr>
-          <w:lang w:val="en-US"/>
-        </w:rPr>
-      </w:pPr>
-      <w:r>
-        <w:rPr>
-          <w:lang w:val="en-US"/>
-        </w:rPr>
-        <w:t>Decide controller layout</w:t>
-      </w:r>
-    </w:p>
-    <w:p>
-      <w:pPr>
-        <w:pStyle w:val="ListParagraph"/>
-        <w:numPr>
-          <w:ilvl w:val="0"/>
-          <w:numId w:val="5"/>
-        </w:numPr>
-        <w:rPr>
-          <w:lang w:val="en-US"/>
-        </w:rPr>
-      </w:pPr>
-      <w:r>
-        <w:rPr>
-          <w:lang w:val="en-US"/>
-        </w:rPr>
-        <w:t>Level designer code</w:t>
-      </w:r>
-    </w:p>
-    <w:p>
-      <w:pPr>
-        <w:pStyle w:val="ListParagraph"/>
-        <w:numPr>
-          <w:ilvl w:val="0"/>
-          <w:numId w:val="5"/>
-        </w:numPr>
-        <w:rPr>
-          <w:lang w:val="en-US"/>
-        </w:rPr>
-      </w:pPr>
-      <w:r>
-        <w:rPr>
-          <w:lang w:val="en-US"/>
-        </w:rPr>
-        <w:t>Implement Player</w:t>
-      </w:r>
-    </w:p>
-    <w:p>
-      <w:pPr>
-        <w:pStyle w:val="ListParagraph"/>
-        <w:numPr>
-          <w:ilvl w:val="0"/>
-          <w:numId w:val="5"/>
-        </w:numPr>
-        <w:rPr>
-          <w:lang w:val="en-US"/>
-        </w:rPr>
-      </w:pPr>
-      <w:r>
-        <w:rPr>
-          <w:lang w:val="en-US"/>
-        </w:rPr>
-        <w:t>Implement Camera</w:t>
-      </w:r>
-    </w:p>
-    <w:p>
-      <w:pPr>
-        <w:pStyle w:val="ListParagraph"/>
+          <w:numId w:val="7"/>
+        </w:numPr>
         <w:rPr>
           <w:lang w:val="en-US"/>
         </w:rPr>
       </w:pPr>
       <w:bookmarkStart w:id="0" w:name="_GoBack"/>
       <w:bookmarkEnd w:id="0"/>
+      <w:r>
+        <w:rPr>
+          <w:lang w:val="en-US"/>
+        </w:rPr>
+        <w:t>Add the puzzle mini game</w:t>
+      </w:r>
+    </w:p>
+    <w:p>
+      <w:pPr>
+        <w:pStyle w:val="Heading2"/>
+        <w:rPr>
+          <w:lang w:val="en-US"/>
+        </w:rPr>
+      </w:pPr>
+      <w:r>
+        <w:rPr>
+          <w:lang w:val="en-US"/>
+        </w:rPr>
+        <w:t>Bugs</w:t>
+      </w:r>
+    </w:p>
+    <w:p>
+      <w:pPr>
+        <w:pStyle w:val="ListParagraph"/>
+        <w:numPr>
+          <w:ilvl w:val="0"/>
+          <w:numId w:val="7"/>
+        </w:numPr>
+        <w:rPr>
+          <w:lang w:val="en-US"/>
+        </w:rPr>
+      </w:pPr>
+      <w:proofErr w:type="spellStart"/>
+      <w:r>
+        <w:rPr>
+          <w:lang w:val="en-US"/>
+        </w:rPr>
+        <w:t>Oscillaiton</w:t>
+      </w:r>
+      <w:proofErr w:type="spellEnd"/>
+      <w:r>
+        <w:rPr>
+          <w:lang w:val="en-US"/>
+        </w:rPr>
+        <w:t xml:space="preserve"> when using </w:t>
+      </w:r>
+      <w:proofErr w:type="spellStart"/>
+      <w:r>
+        <w:rPr>
+          <w:lang w:val="en-US"/>
+        </w:rPr>
+        <w:t>QuadTrees</w:t>
+      </w:r>
+      <w:proofErr w:type="spellEnd"/>
+      <w:r>
+        <w:rPr>
+          <w:lang w:val="en-US"/>
+        </w:rPr>
+        <w:t>.</w:t>
+      </w:r>
+    </w:p>
+    <w:p>
+      <w:pPr>
+        <w:pStyle w:val="Heading2"/>
+        <w:rPr>
+          <w:lang w:val="en-US"/>
+        </w:rPr>
+      </w:pPr>
+      <w:r>
+        <w:rPr>
+          <w:lang w:val="en-US"/>
+        </w:rPr>
+        <w:t>Done</w:t>
+      </w:r>
+    </w:p>
+    <w:p>
+      <w:pPr>
+        <w:pStyle w:val="ListParagraph"/>
+        <w:numPr>
+          <w:ilvl w:val="0"/>
+          <w:numId w:val="7"/>
+        </w:numPr>
+        <w:rPr>
+          <w:lang w:val="en-US"/>
+        </w:rPr>
+      </w:pPr>
+      <w:r>
+        <w:rPr>
+          <w:lang w:val="en-US"/>
+        </w:rPr>
+        <w:t>Keyboard controller</w:t>
+      </w:r>
+    </w:p>
+    <w:p>
+      <w:pPr>
+        <w:pStyle w:val="ListParagraph"/>
+        <w:numPr>
+          <w:ilvl w:val="0"/>
+          <w:numId w:val="7"/>
+        </w:numPr>
+        <w:rPr>
+          <w:lang w:val="en-US"/>
+        </w:rPr>
+      </w:pPr>
+      <w:r>
+        <w:rPr>
+          <w:lang w:val="en-US"/>
+        </w:rPr>
+        <w:t>Mouse controller</w:t>
+      </w:r>
+    </w:p>
+    <w:p>
+      <w:pPr>
+        <w:pStyle w:val="ListParagraph"/>
+        <w:numPr>
+          <w:ilvl w:val="0"/>
+          <w:numId w:val="7"/>
+        </w:numPr>
+        <w:rPr>
+          <w:lang w:val="en-US"/>
+        </w:rPr>
+      </w:pPr>
+      <w:r>
+        <w:rPr>
+          <w:lang w:val="en-US"/>
+        </w:rPr>
+        <w:t>Gamepad controller</w:t>
+      </w:r>
+    </w:p>
+    <w:p>
+      <w:pPr>
+        <w:pStyle w:val="ListParagraph"/>
+        <w:numPr>
+          <w:ilvl w:val="0"/>
+          <w:numId w:val="7"/>
+        </w:numPr>
+        <w:rPr>
+          <w:lang w:val="en-US"/>
+        </w:rPr>
+      </w:pPr>
+      <w:r>
+        <w:rPr>
+          <w:lang w:val="en-US"/>
+        </w:rPr>
+        <w:t>Decide controller layout</w:t>
+      </w:r>
+    </w:p>
+    <w:p>
+      <w:pPr>
+        <w:pStyle w:val="ListParagraph"/>
+        <w:numPr>
+          <w:ilvl w:val="0"/>
+          <w:numId w:val="7"/>
+        </w:numPr>
+        <w:rPr>
+          <w:lang w:val="en-US"/>
+        </w:rPr>
+      </w:pPr>
+      <w:r>
+        <w:rPr>
+          <w:lang w:val="en-US"/>
+        </w:rPr>
+        <w:t>Level designer code</w:t>
+      </w:r>
+    </w:p>
+    <w:p>
+      <w:pPr>
+        <w:pStyle w:val="ListParagraph"/>
+        <w:numPr>
+          <w:ilvl w:val="0"/>
+          <w:numId w:val="7"/>
+        </w:numPr>
+        <w:rPr>
+          <w:lang w:val="en-US"/>
+        </w:rPr>
+      </w:pPr>
+      <w:r>
+        <w:rPr>
+          <w:lang w:val="en-US"/>
+        </w:rPr>
+        <w:t>Implement Player</w:t>
+      </w:r>
+    </w:p>
+    <w:p>
+      <w:pPr>
+        <w:pStyle w:val="ListParagraph"/>
+        <w:numPr>
+          <w:ilvl w:val="0"/>
+          <w:numId w:val="7"/>
+        </w:numPr>
+        <w:rPr>
+          <w:lang w:val="en-US"/>
+        </w:rPr>
+      </w:pPr>
+      <w:r>
+        <w:rPr>
+          <w:lang w:val="en-US"/>
+        </w:rPr>
+        <w:t>Implement Camera</w:t>
+      </w:r>
+    </w:p>
+    <w:p>
+      <w:pPr>
+        <w:pStyle w:val="ListParagraph"/>
+        <w:numPr>
+          <w:ilvl w:val="0"/>
+          <w:numId w:val="7"/>
+        </w:numPr>
+        <w:rPr>
+          <w:lang w:val="en-US"/>
+        </w:rPr>
+      </w:pPr>
+      <w:r>
+        <w:rPr>
+          <w:lang w:val="en-US"/>
+        </w:rPr>
+        <w:t>Basic level design</w:t>
+      </w:r>
+    </w:p>
+    <w:p>
+      <w:pPr>
+        <w:pStyle w:val="ListParagraph"/>
+        <w:numPr>
+          <w:ilvl w:val="0"/>
+          <w:numId w:val="7"/>
+        </w:numPr>
+        <w:rPr>
+          <w:lang w:val="en-US"/>
+        </w:rPr>
+      </w:pPr>
+      <w:r>
+        <w:rPr>
+          <w:lang w:val="en-US"/>
+        </w:rPr>
+        <w:t xml:space="preserve">Implement </w:t>
+      </w:r>
+      <w:proofErr w:type="spellStart"/>
+      <w:r>
+        <w:rPr>
+          <w:lang w:val="en-US"/>
+        </w:rPr>
+        <w:t>collisons</w:t>
+      </w:r>
+      <w:proofErr w:type="spellEnd"/>
+    </w:p>
+    <w:p>
+      <w:pPr>
+        <w:pStyle w:val="ListParagraph"/>
+        <w:rPr>
+          <w:lang w:val="en-US"/>
+        </w:rPr>
+      </w:pPr>
+    </w:p>
+    <w:p>
+      <w:pPr>
+        <w:pStyle w:val="ListParagraph"/>
+        <w:rPr>
+          <w:lang w:val="en-US"/>
+        </w:rPr>
+      </w:pPr>
     </w:p>
     <w:p>
       <w:pPr>
@@ -1100,6 +1163,118 @@
 <file path=word/numbering.xml><?xml version="1.0" encoding="utf-8"?>
 <w:numbering xmlns:wpc="http://schemas.microsoft.com/office/word/2010/wordprocessingCanvas" xmlns:cx="http://schemas.microsoft.com/office/drawing/2014/chartex" xmlns:cx1="http://schemas.microsoft.com/office/drawing/2015/9/8/chartex" xmlns:cx2="http://schemas.microsoft.com/office/drawing/2015/10/21/chartex" xmlns:cx3="http://schemas.microsoft.com/office/drawing/2016/5/9/chartex" xmlns:cx4="http://schemas.microsoft.com/office/drawing/2016/5/10/chartex" xmlns:cx5="http://schemas.microsoft.com/office/drawing/2016/5/11/chartex" xmlns:cx6="http://schemas.microsoft.com/office/drawing/2016/5/12/chartex" xmlns:cx7="http://schemas.microsoft.com/office/drawing/2016/5/13/chartex" xmlns:cx8="http://schemas.microsoft.com/office/drawing/2016/5/14/chartex" xmlns:mc="http://schemas.openxmlformats.org/markup-compatibility/2006" xmlns:aink="http://schemas.microsoft.com/office/drawing/2016/ink" xmlns:am3d="http://schemas.microsoft.com/office/drawing/2017/model3d" xmlns:o="urn:schemas-microsoft-com:office:office" xmlns:r="http://schemas.openxmlformats.org/officeDocument/2006/relationships" xmlns:m="http://schemas.openxmlformats.org/officeDocument/2006/math" xmlns:v="urn:schemas-microsoft-com:vml" xmlns:wp14="http://schemas.microsoft.com/office/word/2010/wordprocessingDrawing" xmlns:wp="http://schemas.openxmlformats.org/drawingml/2006/wordprocessingDrawing" xmlns:w10="urn:schemas-microsoft-com:office:word" xmlns:w="http://schemas.openxmlformats.org/wordprocessingml/2006/main" xmlns:w14="http://schemas.microsoft.com/office/word/2010/wordml" xmlns:w15="http://schemas.microsoft.com/office/word/2012/wordml" xmlns:w16cex="http://schemas.microsoft.com/office/word/2018/wordml/cex" xmlns:w16cid="http://schemas.microsoft.com/office/word/2016/wordml/cid" xmlns:w16="http://schemas.microsoft.com/office/word/2018/wordml" xmlns:w16se="http://schemas.microsoft.com/office/word/2015/wordml/symex" xmlns:wpg="http://schemas.microsoft.com/office/word/2010/wordprocessingGroup" xmlns:wpi="http://schemas.microsoft.com/office/word/2010/wordprocessingInk" xmlns:wne="http://schemas.microsoft.com/office/word/2006/wordml" xmlns:wps="http://schemas.microsoft.com/office/word/2010/wordprocessingShape" mc:Ignorable="w14 w15 w16se w16cid w16 w16cex wp14">
   <w:abstractNum w:abstractNumId="0" w15:restartNumberingAfterBreak="0">
+    <w:nsid w:val="02E375FB"/>
+    <w:multiLevelType w:val="hybridMultilevel"/>
+    <w:tmpl w:val="6756A4F6"/>
+    <w:lvl w:ilvl="0" w:tplc="C882E0D2">
+      <w:numFmt w:val="bullet"/>
+      <w:lvlText w:val=""/>
+      <w:lvlJc w:val="left"/>
+      <w:pPr>
+        <w:ind w:left="720" w:hanging="360"/>
+      </w:pPr>
+      <w:rPr>
+        <w:rFonts w:ascii="Symbol" w:eastAsiaTheme="minorHAnsi" w:hAnsi="Symbol" w:cstheme="minorBidi" w:hint="default"/>
+      </w:rPr>
+    </w:lvl>
+    <w:lvl w:ilvl="1" w:tplc="40090003" w:tentative="1">
+      <w:start w:val="1"/>
+      <w:numFmt w:val="bullet"/>
+      <w:lvlText w:val="o"/>
+      <w:lvlJc w:val="left"/>
+      <w:pPr>
+        <w:ind w:left="1440" w:hanging="360"/>
+      </w:pPr>
+      <w:rPr>
+        <w:rFonts w:ascii="Courier New" w:hAnsi="Courier New" w:cs="Courier New" w:hint="default"/>
+      </w:rPr>
+    </w:lvl>
+    <w:lvl w:ilvl="2" w:tplc="40090005" w:tentative="1">
+      <w:start w:val="1"/>
+      <w:numFmt w:val="bullet"/>
+      <w:lvlText w:val=""/>
+      <w:lvlJc w:val="left"/>
+      <w:pPr>
+        <w:ind w:left="2160" w:hanging="360"/>
+      </w:pPr>
+      <w:rPr>
+        <w:rFonts w:ascii="Wingdings" w:hAnsi="Wingdings" w:hint="default"/>
+      </w:rPr>
+    </w:lvl>
+    <w:lvl w:ilvl="3" w:tplc="40090001" w:tentative="1">
+      <w:start w:val="1"/>
+      <w:numFmt w:val="bullet"/>
+      <w:lvlText w:val=""/>
+      <w:lvlJc w:val="left"/>
+      <w:pPr>
+        <w:ind w:left="2880" w:hanging="360"/>
+      </w:pPr>
+      <w:rPr>
+        <w:rFonts w:ascii="Symbol" w:hAnsi="Symbol" w:hint="default"/>
+      </w:rPr>
+    </w:lvl>
+    <w:lvl w:ilvl="4" w:tplc="40090003" w:tentative="1">
+      <w:start w:val="1"/>
+      <w:numFmt w:val="bullet"/>
+      <w:lvlText w:val="o"/>
+      <w:lvlJc w:val="left"/>
+      <w:pPr>
+        <w:ind w:left="3600" w:hanging="360"/>
+      </w:pPr>
+      <w:rPr>
+        <w:rFonts w:ascii="Courier New" w:hAnsi="Courier New" w:cs="Courier New" w:hint="default"/>
+      </w:rPr>
+    </w:lvl>
+    <w:lvl w:ilvl="5" w:tplc="40090005" w:tentative="1">
+      <w:start w:val="1"/>
+      <w:numFmt w:val="bullet"/>
+      <w:lvlText w:val=""/>
+      <w:lvlJc w:val="left"/>
+      <w:pPr>
+        <w:ind w:left="4320" w:hanging="360"/>
+      </w:pPr>
+      <w:rPr>
+        <w:rFonts w:ascii="Wingdings" w:hAnsi="Wingdings" w:hint="default"/>
+      </w:rPr>
+    </w:lvl>
+    <w:lvl w:ilvl="6" w:tplc="40090001" w:tentative="1">
+      <w:start w:val="1"/>
+      <w:numFmt w:val="bullet"/>
+      <w:lvlText w:val=""/>
+      <w:lvlJc w:val="left"/>
+      <w:pPr>
+        <w:ind w:left="5040" w:hanging="360"/>
+      </w:pPr>
+      <w:rPr>
+        <w:rFonts w:ascii="Symbol" w:hAnsi="Symbol" w:hint="default"/>
+      </w:rPr>
+    </w:lvl>
+    <w:lvl w:ilvl="7" w:tplc="40090003" w:tentative="1">
+      <w:start w:val="1"/>
+      <w:numFmt w:val="bullet"/>
+      <w:lvlText w:val="o"/>
+      <w:lvlJc w:val="left"/>
+      <w:pPr>
+        <w:ind w:left="5760" w:hanging="360"/>
+      </w:pPr>
+      <w:rPr>
+        <w:rFonts w:ascii="Courier New" w:hAnsi="Courier New" w:cs="Courier New" w:hint="default"/>
+      </w:rPr>
+    </w:lvl>
+    <w:lvl w:ilvl="8" w:tplc="40090005" w:tentative="1">
+      <w:start w:val="1"/>
+      <w:numFmt w:val="bullet"/>
+      <w:lvlText w:val=""/>
+      <w:lvlJc w:val="left"/>
+      <w:pPr>
+        <w:ind w:left="6480" w:hanging="360"/>
+      </w:pPr>
+      <w:rPr>
+        <w:rFonts w:ascii="Wingdings" w:hAnsi="Wingdings" w:hint="default"/>
+      </w:rPr>
+    </w:lvl>
+  </w:abstractNum>
+  <w:abstractNum w:abstractNumId="1" w15:restartNumberingAfterBreak="0">
     <w:nsid w:val="06DC634B"/>
     <w:multiLevelType w:val="hybridMultilevel"/>
     <w:tmpl w:val="6FA20B20"/>
@@ -1188,7 +1363,208 @@
       </w:pPr>
     </w:lvl>
   </w:abstractNum>
-  <w:abstractNum w:abstractNumId="1" w15:restartNumberingAfterBreak="0">
+  <w:abstractNum w:abstractNumId="2" w15:restartNumberingAfterBreak="0">
+    <w:nsid w:val="15312FE2"/>
+    <w:multiLevelType w:val="hybridMultilevel"/>
+    <w:tmpl w:val="46324762"/>
+    <w:lvl w:ilvl="0" w:tplc="2F96E3EA">
+      <w:numFmt w:val="bullet"/>
+      <w:lvlText w:val=""/>
+      <w:lvlJc w:val="left"/>
+      <w:pPr>
+        <w:ind w:left="720" w:hanging="360"/>
+      </w:pPr>
+      <w:rPr>
+        <w:rFonts w:ascii="Symbol" w:eastAsiaTheme="minorHAnsi" w:hAnsi="Symbol" w:cstheme="minorBidi" w:hint="default"/>
+      </w:rPr>
+    </w:lvl>
+    <w:lvl w:ilvl="1" w:tplc="40090003" w:tentative="1">
+      <w:start w:val="1"/>
+      <w:numFmt w:val="bullet"/>
+      <w:lvlText w:val="o"/>
+      <w:lvlJc w:val="left"/>
+      <w:pPr>
+        <w:ind w:left="1440" w:hanging="360"/>
+      </w:pPr>
+      <w:rPr>
+        <w:rFonts w:ascii="Courier New" w:hAnsi="Courier New" w:cs="Courier New" w:hint="default"/>
+      </w:rPr>
+    </w:lvl>
+    <w:lvl w:ilvl="2" w:tplc="40090005" w:tentative="1">
+      <w:start w:val="1"/>
+      <w:numFmt w:val="bullet"/>
+      <w:lvlText w:val=""/>
+      <w:lvlJc w:val="left"/>
+      <w:pPr>
+        <w:ind w:left="2160" w:hanging="360"/>
+      </w:pPr>
+      <w:rPr>
+        <w:rFonts w:ascii="Wingdings" w:hAnsi="Wingdings" w:hint="default"/>
+      </w:rPr>
+    </w:lvl>
+    <w:lvl w:ilvl="3" w:tplc="40090001" w:tentative="1">
+      <w:start w:val="1"/>
+      <w:numFmt w:val="bullet"/>
+      <w:lvlText w:val=""/>
+      <w:lvlJc w:val="left"/>
+      <w:pPr>
+        <w:ind w:left="2880" w:hanging="360"/>
+      </w:pPr>
+      <w:rPr>
+        <w:rFonts w:ascii="Symbol" w:hAnsi="Symbol" w:hint="default"/>
+      </w:rPr>
+    </w:lvl>
+    <w:lvl w:ilvl="4" w:tplc="40090003" w:tentative="1">
+      <w:start w:val="1"/>
+      <w:numFmt w:val="bullet"/>
+      <w:lvlText w:val="o"/>
+      <w:lvlJc w:val="left"/>
+      <w:pPr>
+        <w:ind w:left="3600" w:hanging="360"/>
+      </w:pPr>
+      <w:rPr>
+        <w:rFonts w:ascii="Courier New" w:hAnsi="Courier New" w:cs="Courier New" w:hint="default"/>
+      </w:rPr>
+    </w:lvl>
+    <w:lvl w:ilvl="5" w:tplc="40090005" w:tentative="1">
+      <w:start w:val="1"/>
+      <w:numFmt w:val="bullet"/>
+      <w:lvlText w:val=""/>
+      <w:lvlJc w:val="left"/>
+      <w:pPr>
+        <w:ind w:left="4320" w:hanging="360"/>
+      </w:pPr>
+      <w:rPr>
+        <w:rFonts w:ascii="Wingdings" w:hAnsi="Wingdings" w:hint="default"/>
+      </w:rPr>
+    </w:lvl>
+    <w:lvl w:ilvl="6" w:tplc="40090001" w:tentative="1">
+      <w:start w:val="1"/>
+      <w:numFmt w:val="bullet"/>
+      <w:lvlText w:val=""/>
+      <w:lvlJc w:val="left"/>
+      <w:pPr>
+        <w:ind w:left="5040" w:hanging="360"/>
+      </w:pPr>
+      <w:rPr>
+        <w:rFonts w:ascii="Symbol" w:hAnsi="Symbol" w:hint="default"/>
+      </w:rPr>
+    </w:lvl>
+    <w:lvl w:ilvl="7" w:tplc="40090003" w:tentative="1">
+      <w:start w:val="1"/>
+      <w:numFmt w:val="bullet"/>
+      <w:lvlText w:val="o"/>
+      <w:lvlJc w:val="left"/>
+      <w:pPr>
+        <w:ind w:left="5760" w:hanging="360"/>
+      </w:pPr>
+      <w:rPr>
+        <w:rFonts w:ascii="Courier New" w:hAnsi="Courier New" w:cs="Courier New" w:hint="default"/>
+      </w:rPr>
+    </w:lvl>
+    <w:lvl w:ilvl="8" w:tplc="40090005" w:tentative="1">
+      <w:start w:val="1"/>
+      <w:numFmt w:val="bullet"/>
+      <w:lvlText w:val=""/>
+      <w:lvlJc w:val="left"/>
+      <w:pPr>
+        <w:ind w:left="6480" w:hanging="360"/>
+      </w:pPr>
+      <w:rPr>
+        <w:rFonts w:ascii="Wingdings" w:hAnsi="Wingdings" w:hint="default"/>
+      </w:rPr>
+    </w:lvl>
+  </w:abstractNum>
+  <w:abstractNum w:abstractNumId="3" w15:restartNumberingAfterBreak="0">
+    <w:nsid w:val="18A539BD"/>
+    <w:multiLevelType w:val="hybridMultilevel"/>
+    <w:tmpl w:val="F780971E"/>
+    <w:lvl w:ilvl="0" w:tplc="4009000F">
+      <w:start w:val="1"/>
+      <w:numFmt w:val="decimal"/>
+      <w:lvlText w:val="%1."/>
+      <w:lvlJc w:val="left"/>
+      <w:pPr>
+        <w:ind w:left="720" w:hanging="360"/>
+      </w:pPr>
+      <w:rPr>
+        <w:rFonts w:hint="default"/>
+      </w:rPr>
+    </w:lvl>
+    <w:lvl w:ilvl="1" w:tplc="40090019" w:tentative="1">
+      <w:start w:val="1"/>
+      <w:numFmt w:val="lowerLetter"/>
+      <w:lvlText w:val="%2."/>
+      <w:lvlJc w:val="left"/>
+      <w:pPr>
+        <w:ind w:left="1440" w:hanging="360"/>
+      </w:pPr>
+    </w:lvl>
+    <w:lvl w:ilvl="2" w:tplc="4009001B" w:tentative="1">
+      <w:start w:val="1"/>
+      <w:numFmt w:val="lowerRoman"/>
+      <w:lvlText w:val="%3."/>
+      <w:lvlJc w:val="right"/>
+      <w:pPr>
+        <w:ind w:left="2160" w:hanging="180"/>
+      </w:pPr>
+    </w:lvl>
+    <w:lvl w:ilvl="3" w:tplc="4009000F" w:tentative="1">
+      <w:start w:val="1"/>
+      <w:numFmt w:val="decimal"/>
+      <w:lvlText w:val="%4."/>
+      <w:lvlJc w:val="left"/>
+      <w:pPr>
+        <w:ind w:left="2880" w:hanging="360"/>
+      </w:pPr>
+    </w:lvl>
+    <w:lvl w:ilvl="4" w:tplc="40090019" w:tentative="1">
+      <w:start w:val="1"/>
+      <w:numFmt w:val="lowerLetter"/>
+      <w:lvlText w:val="%5."/>
+      <w:lvlJc w:val="left"/>
+      <w:pPr>
+        <w:ind w:left="3600" w:hanging="360"/>
+      </w:pPr>
+    </w:lvl>
+    <w:lvl w:ilvl="5" w:tplc="4009001B" w:tentative="1">
+      <w:start w:val="1"/>
+      <w:numFmt w:val="lowerRoman"/>
+      <w:lvlText w:val="%6."/>
+      <w:lvlJc w:val="right"/>
+      <w:pPr>
+        <w:ind w:left="4320" w:hanging="180"/>
+      </w:pPr>
+    </w:lvl>
+    <w:lvl w:ilvl="6" w:tplc="4009000F" w:tentative="1">
+      <w:start w:val="1"/>
+      <w:numFmt w:val="decimal"/>
+      <w:lvlText w:val="%7."/>
+      <w:lvlJc w:val="left"/>
+      <w:pPr>
+        <w:ind w:left="5040" w:hanging="360"/>
+      </w:pPr>
+    </w:lvl>
+    <w:lvl w:ilvl="7" w:tplc="40090019" w:tentative="1">
+      <w:start w:val="1"/>
+      <w:numFmt w:val="lowerLetter"/>
+      <w:lvlText w:val="%8."/>
+      <w:lvlJc w:val="left"/>
+      <w:pPr>
+        <w:ind w:left="5760" w:hanging="360"/>
+      </w:pPr>
+    </w:lvl>
+    <w:lvl w:ilvl="8" w:tplc="4009001B" w:tentative="1">
+      <w:start w:val="1"/>
+      <w:numFmt w:val="lowerRoman"/>
+      <w:lvlText w:val="%9."/>
+      <w:lvlJc w:val="right"/>
+      <w:pPr>
+        <w:ind w:left="6480" w:hanging="180"/>
+      </w:pPr>
+    </w:lvl>
+  </w:abstractNum>
+  <w:abstractNum w:abstractNumId="4" w15:restartNumberingAfterBreak="0">
     <w:nsid w:val="38957032"/>
     <w:multiLevelType w:val="hybridMultilevel"/>
     <w:tmpl w:val="AB30BF6E"/>
@@ -1277,7 +1653,7 @@
       </w:pPr>
     </w:lvl>
   </w:abstractNum>
-  <w:abstractNum w:abstractNumId="2" w15:restartNumberingAfterBreak="0">
+  <w:abstractNum w:abstractNumId="5" w15:restartNumberingAfterBreak="0">
     <w:nsid w:val="3C456A2B"/>
     <w:multiLevelType w:val="hybridMultilevel"/>
     <w:tmpl w:val="FB3A6692"/>
@@ -1366,7 +1742,7 @@
       </w:pPr>
     </w:lvl>
   </w:abstractNum>
-  <w:abstractNum w:abstractNumId="3" w15:restartNumberingAfterBreak="0">
+  <w:abstractNum w:abstractNumId="6" w15:restartNumberingAfterBreak="0">
     <w:nsid w:val="3CC52440"/>
     <w:multiLevelType w:val="hybridMultilevel"/>
     <w:tmpl w:val="6FA20B20"/>
@@ -1455,7 +1831,7 @@
       </w:pPr>
     </w:lvl>
   </w:abstractNum>
-  <w:abstractNum w:abstractNumId="4" w15:restartNumberingAfterBreak="0">
+  <w:abstractNum w:abstractNumId="7" w15:restartNumberingAfterBreak="0">
     <w:nsid w:val="457F5AF4"/>
     <w:multiLevelType w:val="hybridMultilevel"/>
     <w:tmpl w:val="557AA522"/>
@@ -1545,19 +1921,28 @@
     </w:lvl>
   </w:abstractNum>
   <w:num w:numId="1">
+    <w:abstractNumId w:val="4"/>
+  </w:num>
+  <w:num w:numId="2">
+    <w:abstractNumId w:val="5"/>
+  </w:num>
+  <w:num w:numId="3">
+    <w:abstractNumId w:val="6"/>
+  </w:num>
+  <w:num w:numId="4">
+    <w:abstractNumId w:val="7"/>
+  </w:num>
+  <w:num w:numId="5">
     <w:abstractNumId w:val="1"/>
   </w:num>
-  <w:num w:numId="2">
-    <w:abstractNumId w:val="2"/>
-  </w:num>
-  <w:num w:numId="3">
+  <w:num w:numId="6">
     <w:abstractNumId w:val="3"/>
   </w:num>
-  <w:num w:numId="4">
-    <w:abstractNumId w:val="4"/>
+  <w:num w:numId="7">
+    <w:abstractNumId w:val="0"/>
   </w:num>
-  <w:num w:numId="5">
-    <w:abstractNumId w:val="0"/>
+  <w:num w:numId="8">
+    <w:abstractNumId w:val="2"/>
   </w:num>
 </w:numbering>
 </file>
@@ -2004,6 +2389,28 @@
       <w:szCs w:val="26"/>
     </w:rPr>
   </w:style>
+  <w:style w:type="paragraph" w:styleId="Heading3">
+    <w:name w:val="heading 3"/>
+    <w:basedOn w:val="Normal"/>
+    <w:next w:val="Normal"/>
+    <w:link w:val="Heading3Char"/>
+    <w:uiPriority w:val="9"/>
+    <w:unhideWhenUsed/>
+    <w:qFormat/>
+    <w:rsid w:val="006A41CC"/>
+    <w:pPr>
+      <w:keepNext/>
+      <w:keepLines/>
+      <w:spacing w:before="40" w:after="0"/>
+      <w:outlineLvl w:val="2"/>
+    </w:pPr>
+    <w:rPr>
+      <w:rFonts w:asciiTheme="majorHAnsi" w:eastAsiaTheme="majorEastAsia" w:hAnsiTheme="majorHAnsi" w:cstheme="majorBidi"/>
+      <w:color w:val="1F3763" w:themeColor="accent1" w:themeShade="7F"/>
+      <w:sz w:val="24"/>
+      <w:szCs w:val="24"/>
+    </w:rPr>
+  </w:style>
   <w:style w:type="character" w:default="1" w:styleId="DefaultParagraphFont">
     <w:name w:val="Default Paragraph Font"/>
     <w:uiPriority w:val="1"/>
@@ -2066,6 +2473,19 @@
       <w:color w:val="2F5496" w:themeColor="accent1" w:themeShade="BF"/>
       <w:sz w:val="26"/>
       <w:szCs w:val="26"/>
+    </w:rPr>
+  </w:style>
+  <w:style w:type="character" w:customStyle="1" w:styleId="Heading3Char">
+    <w:name w:val="Heading 3 Char"/>
+    <w:basedOn w:val="DefaultParagraphFont"/>
+    <w:link w:val="Heading3"/>
+    <w:uiPriority w:val="9"/>
+    <w:rsid w:val="006A41CC"/>
+    <w:rPr>
+      <w:rFonts w:asciiTheme="majorHAnsi" w:eastAsiaTheme="majorEastAsia" w:hAnsiTheme="majorHAnsi" w:cstheme="majorBidi"/>
+      <w:color w:val="1F3763" w:themeColor="accent1" w:themeShade="7F"/>
+      <w:sz w:val="24"/>
+      <w:szCs w:val="24"/>
     </w:rPr>
   </w:style>
 </w:styles>

</xml_diff>

<commit_message>
Basic game mechanics implemented
</commit_message>
<xml_diff>
--- a/docs/feature_list.docx
+++ b/docs/feature_list.docx
@@ -113,1128 +113,1188 @@
         <w:rPr>
           <w:lang w:val="en-US"/>
         </w:rPr>
+        <w:t xml:space="preserve">Implement </w:t>
+      </w:r>
+      <w:proofErr w:type="spellStart"/>
+      <w:r>
+        <w:rPr>
+          <w:lang w:val="en-US"/>
+        </w:rPr>
+        <w:t>ChangeLevel</w:t>
+      </w:r>
+      <w:proofErr w:type="spellEnd"/>
+    </w:p>
+    <w:p>
+      <w:pPr>
+        <w:pStyle w:val="Heading3"/>
+        <w:rPr>
+          <w:lang w:val="en-US"/>
+        </w:rPr>
+      </w:pPr>
+      <w:r>
+        <w:rPr>
+          <w:lang w:val="en-US"/>
+        </w:rPr>
+        <w:t>Theme</w:t>
+      </w:r>
+    </w:p>
+    <w:p>
+      <w:pPr>
+        <w:pStyle w:val="ListParagraph"/>
+        <w:numPr>
+          <w:ilvl w:val="0"/>
+          <w:numId w:val="7"/>
+        </w:numPr>
+        <w:rPr>
+          <w:lang w:val="en-US"/>
+        </w:rPr>
+      </w:pPr>
+      <w:r>
+        <w:rPr>
+          <w:lang w:val="en-US"/>
+        </w:rPr>
+        <w:t>Change the theme. Add sprites to all game objects and to the levels.</w:t>
+      </w:r>
+    </w:p>
+    <w:p>
+      <w:pPr>
+        <w:pStyle w:val="ListParagraph"/>
+        <w:numPr>
+          <w:ilvl w:val="0"/>
+          <w:numId w:val="7"/>
+        </w:numPr>
+        <w:rPr>
+          <w:lang w:val="en-US"/>
+        </w:rPr>
+      </w:pPr>
+      <w:r>
+        <w:rPr>
+          <w:lang w:val="en-US"/>
+        </w:rPr>
+        <w:t>Implement the Game background</w:t>
+      </w:r>
+    </w:p>
+    <w:p>
+      <w:pPr>
+        <w:pStyle w:val="Heading3"/>
+        <w:rPr>
+          <w:lang w:val="en-US"/>
+        </w:rPr>
+      </w:pPr>
+      <w:r>
+        <w:rPr>
+          <w:lang w:val="en-US"/>
+        </w:rPr>
+        <w:t>Extra</w:t>
+      </w:r>
+    </w:p>
+    <w:p>
+      <w:pPr>
+        <w:pStyle w:val="ListParagraph"/>
+        <w:numPr>
+          <w:ilvl w:val="0"/>
+          <w:numId w:val="7"/>
+        </w:numPr>
+        <w:rPr>
+          <w:lang w:val="en-US"/>
+        </w:rPr>
+      </w:pPr>
+      <w:r>
+        <w:rPr>
+          <w:lang w:val="en-US"/>
+        </w:rPr>
+        <w:t>Add narratives with text</w:t>
+      </w:r>
+    </w:p>
+    <w:p>
+      <w:pPr>
+        <w:pStyle w:val="ListParagraph"/>
+        <w:numPr>
+          <w:ilvl w:val="0"/>
+          <w:numId w:val="7"/>
+        </w:numPr>
+        <w:rPr>
+          <w:lang w:val="en-US"/>
+        </w:rPr>
+      </w:pPr>
+      <w:r>
+        <w:rPr>
+          <w:lang w:val="en-US"/>
+        </w:rPr>
+        <w:t>Add narratives with pictures</w:t>
+      </w:r>
+    </w:p>
+    <w:p>
+      <w:pPr>
+        <w:pStyle w:val="ListParagraph"/>
+        <w:numPr>
+          <w:ilvl w:val="0"/>
+          <w:numId w:val="7"/>
+        </w:numPr>
+        <w:rPr>
+          <w:lang w:val="en-US"/>
+        </w:rPr>
+      </w:pPr>
+      <w:r>
+        <w:rPr>
+          <w:lang w:val="en-US"/>
+        </w:rPr>
+        <w:t>Add narratives with sound.</w:t>
+      </w:r>
+    </w:p>
+    <w:p>
+      <w:pPr>
+        <w:pStyle w:val="ListParagraph"/>
+        <w:numPr>
+          <w:ilvl w:val="0"/>
+          <w:numId w:val="7"/>
+        </w:numPr>
+        <w:rPr>
+          <w:lang w:val="en-US"/>
+        </w:rPr>
+      </w:pPr>
+      <w:r>
+        <w:rPr>
+          <w:lang w:val="en-US"/>
+        </w:rPr>
+        <w:t>Implement the main menu screen</w:t>
+      </w:r>
+    </w:p>
+    <w:p>
+      <w:pPr>
+        <w:pStyle w:val="ListParagraph"/>
+        <w:numPr>
+          <w:ilvl w:val="0"/>
+          <w:numId w:val="7"/>
+        </w:numPr>
+        <w:rPr>
+          <w:lang w:val="en-US"/>
+        </w:rPr>
+      </w:pPr>
+      <w:r>
+        <w:rPr>
+          <w:lang w:val="en-US"/>
+        </w:rPr>
+        <w:t>Implement level menu screen</w:t>
+      </w:r>
+    </w:p>
+    <w:p>
+      <w:pPr>
+        <w:pStyle w:val="ListParagraph"/>
+        <w:numPr>
+          <w:ilvl w:val="0"/>
+          <w:numId w:val="7"/>
+        </w:numPr>
+        <w:rPr>
+          <w:lang w:val="en-US"/>
+        </w:rPr>
+      </w:pPr>
+      <w:r>
+        <w:rPr>
+          <w:lang w:val="en-US"/>
+        </w:rPr>
+        <w:t>Implement level start menu screen</w:t>
+      </w:r>
+    </w:p>
+    <w:p>
+      <w:pPr>
+        <w:pStyle w:val="ListParagraph"/>
+        <w:numPr>
+          <w:ilvl w:val="0"/>
+          <w:numId w:val="7"/>
+        </w:numPr>
+        <w:rPr>
+          <w:lang w:val="en-US"/>
+        </w:rPr>
+      </w:pPr>
+      <w:r>
+        <w:rPr>
+          <w:lang w:val="en-US"/>
+        </w:rPr>
+        <w:t>Implement main menu confirm screen</w:t>
+      </w:r>
+    </w:p>
+    <w:p>
+      <w:pPr>
+        <w:pStyle w:val="ListParagraph"/>
+        <w:numPr>
+          <w:ilvl w:val="0"/>
+          <w:numId w:val="7"/>
+        </w:numPr>
+        <w:rPr>
+          <w:lang w:val="en-US"/>
+        </w:rPr>
+      </w:pPr>
+      <w:r>
+        <w:rPr>
+          <w:lang w:val="en-US"/>
+        </w:rPr>
+        <w:t>Implement pause screen</w:t>
+      </w:r>
+    </w:p>
+    <w:p>
+      <w:pPr>
+        <w:pStyle w:val="ListParagraph"/>
+        <w:numPr>
+          <w:ilvl w:val="0"/>
+          <w:numId w:val="7"/>
+        </w:numPr>
+        <w:rPr>
+          <w:lang w:val="en-US"/>
+        </w:rPr>
+      </w:pPr>
+      <w:r>
+        <w:rPr>
+          <w:lang w:val="en-US"/>
+        </w:rPr>
+        <w:t>Implement quit confirm screen</w:t>
+      </w:r>
+    </w:p>
+    <w:p>
+      <w:pPr>
+        <w:pStyle w:val="ListParagraph"/>
+        <w:numPr>
+          <w:ilvl w:val="0"/>
+          <w:numId w:val="7"/>
+        </w:numPr>
+        <w:rPr>
+          <w:lang w:val="en-US"/>
+        </w:rPr>
+      </w:pPr>
+      <w:r>
+        <w:rPr>
+          <w:lang w:val="en-US"/>
+        </w:rPr>
+        <w:t>Implement settings menu</w:t>
+      </w:r>
+      <w:r>
+        <w:rPr>
+          <w:lang w:val="en-US"/>
+        </w:rPr>
+        <w:t xml:space="preserve"> </w:t>
+      </w:r>
+      <w:r>
+        <w:rPr>
+          <w:lang w:val="en-US"/>
+        </w:rPr>
+        <w:t xml:space="preserve">screen </w:t>
+      </w:r>
+    </w:p>
+    <w:p>
+      <w:pPr>
+        <w:pStyle w:val="ListParagraph"/>
+        <w:numPr>
+          <w:ilvl w:val="0"/>
+          <w:numId w:val="7"/>
+        </w:numPr>
+        <w:rPr>
+          <w:lang w:val="en-US"/>
+        </w:rPr>
+      </w:pPr>
+      <w:r>
+        <w:rPr>
+          <w:lang w:val="en-US"/>
+        </w:rPr>
+        <w:t>Implement title screen</w:t>
+      </w:r>
+    </w:p>
+    <w:p>
+      <w:pPr>
+        <w:pStyle w:val="ListParagraph"/>
+        <w:numPr>
+          <w:ilvl w:val="0"/>
+          <w:numId w:val="7"/>
+        </w:numPr>
+        <w:rPr>
+          <w:lang w:val="en-US"/>
+        </w:rPr>
+      </w:pPr>
+      <w:r>
+        <w:rPr>
+          <w:lang w:val="en-US"/>
+        </w:rPr>
+        <w:t>Implement game end screen</w:t>
+      </w:r>
+    </w:p>
+    <w:p>
+      <w:pPr>
+        <w:pStyle w:val="ListParagraph"/>
+        <w:numPr>
+          <w:ilvl w:val="0"/>
+          <w:numId w:val="7"/>
+        </w:numPr>
+        <w:rPr>
+          <w:lang w:val="en-US"/>
+        </w:rPr>
+      </w:pPr>
+      <w:r>
+        <w:rPr>
+          <w:lang w:val="en-US"/>
+        </w:rPr>
+        <w:t>Integrate mouse</w:t>
+      </w:r>
+    </w:p>
+    <w:p>
+      <w:pPr>
+        <w:pStyle w:val="Heading3"/>
+        <w:rPr>
+          <w:lang w:val="en-US"/>
+        </w:rPr>
+      </w:pPr>
+      <w:r>
+        <w:rPr>
+          <w:lang w:val="en-US"/>
+        </w:rPr>
+        <w:t>Advanced</w:t>
+      </w:r>
+    </w:p>
+    <w:p>
+      <w:pPr>
+        <w:pStyle w:val="ListParagraph"/>
+        <w:numPr>
+          <w:ilvl w:val="0"/>
+          <w:numId w:val="7"/>
+        </w:numPr>
+        <w:rPr>
+          <w:lang w:val="en-US"/>
+        </w:rPr>
+      </w:pPr>
+      <w:r>
+        <w:rPr>
+          <w:lang w:val="en-US"/>
+        </w:rPr>
+        <w:t>Powerups – heath buff</w:t>
+      </w:r>
+    </w:p>
+    <w:p>
+      <w:pPr>
+        <w:pStyle w:val="ListParagraph"/>
+        <w:numPr>
+          <w:ilvl w:val="0"/>
+          <w:numId w:val="7"/>
+        </w:numPr>
+        <w:rPr>
+          <w:lang w:val="en-US"/>
+        </w:rPr>
+      </w:pPr>
+      <w:r>
+        <w:rPr>
+          <w:lang w:val="en-US"/>
+        </w:rPr>
+        <w:t>Powerups – attack buff</w:t>
+      </w:r>
+    </w:p>
+    <w:p>
+      <w:pPr>
+        <w:pStyle w:val="ListParagraph"/>
+        <w:numPr>
+          <w:ilvl w:val="0"/>
+          <w:numId w:val="7"/>
+        </w:numPr>
+        <w:rPr>
+          <w:lang w:val="en-US"/>
+        </w:rPr>
+      </w:pPr>
+      <w:r>
+        <w:rPr>
+          <w:lang w:val="en-US"/>
+        </w:rPr>
+        <w:t>Implement second player</w:t>
+      </w:r>
+    </w:p>
+    <w:p>
+      <w:pPr>
+        <w:pStyle w:val="ListParagraph"/>
+        <w:numPr>
+          <w:ilvl w:val="0"/>
+          <w:numId w:val="7"/>
+        </w:numPr>
+        <w:rPr>
+          <w:lang w:val="en-US"/>
+        </w:rPr>
+      </w:pPr>
+      <w:r>
+        <w:rPr>
+          <w:lang w:val="en-US"/>
+        </w:rPr>
+        <w:t>Implement Camera for two players</w:t>
+      </w:r>
+    </w:p>
+    <w:p>
+      <w:pPr>
+        <w:pStyle w:val="ListParagraph"/>
+        <w:numPr>
+          <w:ilvl w:val="0"/>
+          <w:numId w:val="7"/>
+        </w:numPr>
+        <w:rPr>
+          <w:lang w:val="en-US"/>
+        </w:rPr>
+      </w:pPr>
+      <w:r>
+        <w:rPr>
+          <w:lang w:val="en-US"/>
+        </w:rPr>
+        <w:t>Add the puzzle mini game</w:t>
+      </w:r>
+    </w:p>
+    <w:p>
+      <w:pPr>
+        <w:pStyle w:val="ListParagraph"/>
+        <w:numPr>
+          <w:ilvl w:val="0"/>
+          <w:numId w:val="7"/>
+        </w:numPr>
+        <w:rPr>
+          <w:lang w:val="en-US"/>
+        </w:rPr>
+      </w:pPr>
+      <w:r>
+        <w:rPr>
+          <w:lang w:val="en-US"/>
+        </w:rPr>
+        <w:t>Implement current frame rendering</w:t>
+      </w:r>
+    </w:p>
+    <w:p>
+      <w:pPr>
+        <w:pStyle w:val="ListParagraph"/>
+        <w:numPr>
+          <w:ilvl w:val="0"/>
+          <w:numId w:val="7"/>
+        </w:numPr>
+        <w:rPr>
+          <w:lang w:val="en-US"/>
+        </w:rPr>
+      </w:pPr>
+      <w:r>
+        <w:rPr>
+          <w:lang w:val="en-US"/>
+        </w:rPr>
+        <w:t>Lower speed</w:t>
+      </w:r>
+      <w:r>
+        <w:rPr>
+          <w:lang w:val="en-US"/>
+        </w:rPr>
+        <w:t xml:space="preserve"> in both x and y directions</w:t>
+      </w:r>
+      <w:r>
+        <w:rPr>
+          <w:lang w:val="en-US"/>
+        </w:rPr>
+        <w:t xml:space="preserve"> while ducking</w:t>
+      </w:r>
+    </w:p>
+    <w:p>
+      <w:pPr>
+        <w:pStyle w:val="ListParagraph"/>
+        <w:numPr>
+          <w:ilvl w:val="0"/>
+          <w:numId w:val="7"/>
+        </w:numPr>
+        <w:rPr>
+          <w:lang w:val="en-US"/>
+        </w:rPr>
+      </w:pPr>
+      <w:r>
+        <w:rPr>
+          <w:lang w:val="en-US"/>
+        </w:rPr>
+        <w:t>Implement Gate</w:t>
+      </w:r>
+    </w:p>
+    <w:p>
+      <w:pPr>
+        <w:pStyle w:val="ListParagraph"/>
+        <w:numPr>
+          <w:ilvl w:val="0"/>
+          <w:numId w:val="7"/>
+        </w:numPr>
+        <w:rPr>
+          <w:lang w:val="en-US"/>
+        </w:rPr>
+      </w:pPr>
+      <w:r>
+        <w:rPr>
+          <w:lang w:val="en-US"/>
+        </w:rPr>
+        <w:t>Make enemy width and height be available globally.</w:t>
+      </w:r>
+    </w:p>
+    <w:p>
+      <w:pPr>
+        <w:pStyle w:val="ListParagraph"/>
+        <w:numPr>
+          <w:ilvl w:val="0"/>
+          <w:numId w:val="7"/>
+        </w:numPr>
+        <w:rPr>
+          <w:lang w:val="en-US"/>
+        </w:rPr>
+      </w:pPr>
+      <w:r>
+        <w:rPr>
+          <w:lang w:val="en-US"/>
+        </w:rPr>
+        <w:t>Bullet ranges</w:t>
+      </w:r>
+    </w:p>
+    <w:p>
+      <w:pPr>
+        <w:pStyle w:val="ListParagraph"/>
+        <w:numPr>
+          <w:ilvl w:val="0"/>
+          <w:numId w:val="7"/>
+        </w:numPr>
+        <w:rPr>
+          <w:lang w:val="en-US"/>
+        </w:rPr>
+      </w:pPr>
+      <w:r>
+        <w:rPr>
+          <w:lang w:val="en-US"/>
+        </w:rPr>
+        <w:t>Bullet positioning</w:t>
+      </w:r>
+    </w:p>
+    <w:p>
+      <w:pPr>
+        <w:pStyle w:val="ListParagraph"/>
+        <w:rPr>
+          <w:lang w:val="en-US"/>
+        </w:rPr>
+      </w:pPr>
+    </w:p>
+    <w:p>
+      <w:pPr>
+        <w:pStyle w:val="Heading2"/>
+        <w:rPr>
+          <w:lang w:val="en-US"/>
+        </w:rPr>
+      </w:pPr>
+      <w:r>
+        <w:rPr>
+          <w:lang w:val="en-US"/>
+        </w:rPr>
+        <w:t>Bugs</w:t>
+      </w:r>
+    </w:p>
+    <w:p>
+      <w:pPr>
+        <w:pStyle w:val="ListParagraph"/>
+        <w:numPr>
+          <w:ilvl w:val="0"/>
+          <w:numId w:val="7"/>
+        </w:numPr>
+        <w:rPr>
+          <w:strike/>
+          <w:lang w:val="en-US"/>
+        </w:rPr>
+      </w:pPr>
+      <w:proofErr w:type="spellStart"/>
+      <w:r>
+        <w:rPr>
+          <w:strike/>
+          <w:lang w:val="en-US"/>
+        </w:rPr>
+        <w:t>Oscillaiton</w:t>
+      </w:r>
+      <w:proofErr w:type="spellEnd"/>
+      <w:r>
+        <w:rPr>
+          <w:strike/>
+          <w:lang w:val="en-US"/>
+        </w:rPr>
+        <w:t xml:space="preserve"> when using </w:t>
+      </w:r>
+      <w:proofErr w:type="spellStart"/>
+      <w:r>
+        <w:rPr>
+          <w:strike/>
+          <w:lang w:val="en-US"/>
+        </w:rPr>
+        <w:t>QuadTrees</w:t>
+      </w:r>
+      <w:proofErr w:type="spellEnd"/>
+      <w:r>
+        <w:rPr>
+          <w:strike/>
+          <w:lang w:val="en-US"/>
+        </w:rPr>
+        <w:t>.</w:t>
+      </w:r>
+    </w:p>
+    <w:p>
+      <w:pPr>
+        <w:pStyle w:val="Heading2"/>
+        <w:rPr>
+          <w:lang w:val="en-US"/>
+        </w:rPr>
+      </w:pPr>
+      <w:r>
+        <w:rPr>
+          <w:lang w:val="en-US"/>
+        </w:rPr>
+        <w:lastRenderedPageBreak/>
+        <w:t>Done</w:t>
+      </w:r>
+    </w:p>
+    <w:p>
+      <w:pPr>
+        <w:pStyle w:val="ListParagraph"/>
+        <w:numPr>
+          <w:ilvl w:val="0"/>
+          <w:numId w:val="7"/>
+        </w:numPr>
+        <w:rPr>
+          <w:lang w:val="en-US"/>
+        </w:rPr>
+      </w:pPr>
+      <w:r>
+        <w:rPr>
+          <w:lang w:val="en-US"/>
+        </w:rPr>
+        <w:t>Keyboard controller</w:t>
+      </w:r>
+    </w:p>
+    <w:p>
+      <w:pPr>
+        <w:pStyle w:val="ListParagraph"/>
+        <w:numPr>
+          <w:ilvl w:val="0"/>
+          <w:numId w:val="7"/>
+        </w:numPr>
+        <w:rPr>
+          <w:lang w:val="en-US"/>
+        </w:rPr>
+      </w:pPr>
+      <w:r>
+        <w:rPr>
+          <w:lang w:val="en-US"/>
+        </w:rPr>
+        <w:t>Mouse controller</w:t>
+      </w:r>
+    </w:p>
+    <w:p>
+      <w:pPr>
+        <w:pStyle w:val="ListParagraph"/>
+        <w:numPr>
+          <w:ilvl w:val="0"/>
+          <w:numId w:val="7"/>
+        </w:numPr>
+        <w:rPr>
+          <w:lang w:val="en-US"/>
+        </w:rPr>
+      </w:pPr>
+      <w:r>
+        <w:rPr>
+          <w:lang w:val="en-US"/>
+        </w:rPr>
+        <w:t>Gamepad controller</w:t>
+      </w:r>
+    </w:p>
+    <w:p>
+      <w:pPr>
+        <w:pStyle w:val="ListParagraph"/>
+        <w:numPr>
+          <w:ilvl w:val="0"/>
+          <w:numId w:val="7"/>
+        </w:numPr>
+        <w:rPr>
+          <w:lang w:val="en-US"/>
+        </w:rPr>
+      </w:pPr>
+      <w:r>
+        <w:rPr>
+          <w:lang w:val="en-US"/>
+        </w:rPr>
+        <w:t>Decide controller layout</w:t>
+      </w:r>
+    </w:p>
+    <w:p>
+      <w:pPr>
+        <w:pStyle w:val="ListParagraph"/>
+        <w:numPr>
+          <w:ilvl w:val="0"/>
+          <w:numId w:val="7"/>
+        </w:numPr>
+        <w:rPr>
+          <w:lang w:val="en-US"/>
+        </w:rPr>
+      </w:pPr>
+      <w:r>
+        <w:rPr>
+          <w:lang w:val="en-US"/>
+        </w:rPr>
+        <w:t>Level designer code</w:t>
+      </w:r>
+    </w:p>
+    <w:p>
+      <w:pPr>
+        <w:pStyle w:val="ListParagraph"/>
+        <w:numPr>
+          <w:ilvl w:val="0"/>
+          <w:numId w:val="7"/>
+        </w:numPr>
+        <w:rPr>
+          <w:lang w:val="en-US"/>
+        </w:rPr>
+      </w:pPr>
+      <w:r>
+        <w:rPr>
+          <w:lang w:val="en-US"/>
+        </w:rPr>
+        <w:t>Implement Player</w:t>
+      </w:r>
+    </w:p>
+    <w:p>
+      <w:pPr>
+        <w:pStyle w:val="ListParagraph"/>
+        <w:numPr>
+          <w:ilvl w:val="0"/>
+          <w:numId w:val="7"/>
+        </w:numPr>
+        <w:rPr>
+          <w:lang w:val="en-US"/>
+        </w:rPr>
+      </w:pPr>
+      <w:r>
+        <w:rPr>
+          <w:lang w:val="en-US"/>
+        </w:rPr>
+        <w:t>Implement Camera</w:t>
+      </w:r>
+    </w:p>
+    <w:p>
+      <w:pPr>
+        <w:pStyle w:val="ListParagraph"/>
+        <w:numPr>
+          <w:ilvl w:val="0"/>
+          <w:numId w:val="7"/>
+        </w:numPr>
+        <w:rPr>
+          <w:lang w:val="en-US"/>
+        </w:rPr>
+      </w:pPr>
+      <w:r>
+        <w:rPr>
+          <w:lang w:val="en-US"/>
+        </w:rPr>
+        <w:t>Basic level design</w:t>
+      </w:r>
+    </w:p>
+    <w:p>
+      <w:pPr>
+        <w:pStyle w:val="ListParagraph"/>
+        <w:numPr>
+          <w:ilvl w:val="0"/>
+          <w:numId w:val="7"/>
+        </w:numPr>
+        <w:rPr>
+          <w:lang w:val="en-US"/>
+        </w:rPr>
+      </w:pPr>
+      <w:r>
+        <w:rPr>
+          <w:lang w:val="en-US"/>
+        </w:rPr>
+        <w:t xml:space="preserve">Implement </w:t>
+      </w:r>
+      <w:proofErr w:type="spellStart"/>
+      <w:r>
+        <w:rPr>
+          <w:lang w:val="en-US"/>
+        </w:rPr>
+        <w:t>collisons</w:t>
+      </w:r>
+      <w:proofErr w:type="spellEnd"/>
+    </w:p>
+    <w:p>
+      <w:pPr>
+        <w:pStyle w:val="ListParagraph"/>
+        <w:numPr>
+          <w:ilvl w:val="0"/>
+          <w:numId w:val="7"/>
+        </w:numPr>
+        <w:rPr>
+          <w:lang w:val="en-US"/>
+        </w:rPr>
+      </w:pPr>
+      <w:r>
+        <w:rPr>
+          <w:lang w:val="en-US"/>
+        </w:rPr>
+        <w:t>Implement Block</w:t>
+      </w:r>
+    </w:p>
+    <w:p>
+      <w:pPr>
+        <w:pStyle w:val="ListParagraph"/>
+        <w:numPr>
+          <w:ilvl w:val="0"/>
+          <w:numId w:val="7"/>
+        </w:numPr>
+        <w:rPr>
+          <w:lang w:val="en-US"/>
+        </w:rPr>
+      </w:pPr>
+      <w:r>
+        <w:rPr>
+          <w:lang w:val="en-US"/>
+        </w:rPr>
+        <w:t>Break levels into checkpoints</w:t>
+      </w:r>
+    </w:p>
+    <w:p>
+      <w:pPr>
+        <w:pStyle w:val="ListParagraph"/>
+        <w:numPr>
+          <w:ilvl w:val="0"/>
+          <w:numId w:val="7"/>
+        </w:numPr>
+        <w:rPr>
+          <w:color w:val="000000" w:themeColor="text1"/>
+          <w:lang w:val="en-US"/>
+        </w:rPr>
+      </w:pPr>
+      <w:r>
+        <w:rPr>
+          <w:color w:val="000000" w:themeColor="text1"/>
+          <w:lang w:val="en-US"/>
+        </w:rPr>
+        <w:t>Implement Lava</w:t>
+      </w:r>
+    </w:p>
+    <w:p>
+      <w:pPr>
+        <w:pStyle w:val="ListParagraph"/>
+        <w:numPr>
+          <w:ilvl w:val="0"/>
+          <w:numId w:val="7"/>
+        </w:numPr>
+        <w:rPr>
+          <w:lang w:val="en-US"/>
+        </w:rPr>
+      </w:pPr>
+      <w:r>
+        <w:rPr>
+          <w:lang w:val="en-US"/>
+        </w:rPr>
+        <w:t xml:space="preserve">Implement </w:t>
+      </w:r>
+      <w:proofErr w:type="spellStart"/>
+      <w:r>
+        <w:rPr>
+          <w:lang w:val="en-US"/>
+        </w:rPr>
+        <w:t>Bitbot</w:t>
+      </w:r>
+      <w:proofErr w:type="spellEnd"/>
+    </w:p>
+    <w:p>
+      <w:pPr>
+        <w:pStyle w:val="ListParagraph"/>
+        <w:numPr>
+          <w:ilvl w:val="0"/>
+          <w:numId w:val="7"/>
+        </w:numPr>
+        <w:rPr>
+          <w:lang w:val="en-US"/>
+        </w:rPr>
+      </w:pPr>
+      <w:r>
+        <w:rPr>
+          <w:lang w:val="en-US"/>
+        </w:rPr>
+        <w:t>Implement bit revolver</w:t>
+      </w:r>
+    </w:p>
+    <w:p>
+      <w:pPr>
+        <w:pStyle w:val="ListParagraph"/>
+        <w:numPr>
+          <w:ilvl w:val="0"/>
+          <w:numId w:val="7"/>
+        </w:numPr>
+        <w:rPr>
+          <w:lang w:val="en-US"/>
+        </w:rPr>
+      </w:pPr>
+      <w:r>
+        <w:rPr>
+          <w:lang w:val="en-US"/>
+        </w:rPr>
+        <w:t>Implement bit array gun</w:t>
+      </w:r>
+    </w:p>
+    <w:p>
+      <w:pPr>
+        <w:pStyle w:val="ListParagraph"/>
+        <w:numPr>
+          <w:ilvl w:val="0"/>
+          <w:numId w:val="7"/>
+        </w:numPr>
+        <w:rPr>
+          <w:lang w:val="en-US"/>
+        </w:rPr>
+      </w:pPr>
+      <w:r>
+        <w:rPr>
+          <w:lang w:val="en-US"/>
+        </w:rPr>
+        <w:t>Implement bit matrix blast</w:t>
+      </w:r>
+    </w:p>
+    <w:p>
+      <w:pPr>
+        <w:pStyle w:val="ListParagraph"/>
+        <w:numPr>
+          <w:ilvl w:val="0"/>
+          <w:numId w:val="7"/>
+        </w:numPr>
+        <w:rPr>
+          <w:lang w:val="en-US"/>
+        </w:rPr>
+      </w:pPr>
+      <w:r>
+        <w:rPr>
+          <w:lang w:val="en-US"/>
+        </w:rPr>
+        <w:t>Implement weapon switch</w:t>
+      </w:r>
+    </w:p>
+    <w:p>
+      <w:pPr>
+        <w:pStyle w:val="ListParagraph"/>
+        <w:numPr>
+          <w:ilvl w:val="0"/>
+          <w:numId w:val="7"/>
+        </w:numPr>
+        <w:rPr>
+          <w:lang w:val="en-US"/>
+        </w:rPr>
+      </w:pPr>
+      <w:r>
+        <w:rPr>
+          <w:lang w:val="en-US"/>
+        </w:rPr>
+        <w:t>Implement weapon fire</w:t>
+      </w:r>
+    </w:p>
+    <w:p>
+      <w:pPr>
+        <w:pStyle w:val="ListParagraph"/>
+        <w:numPr>
+          <w:ilvl w:val="0"/>
+          <w:numId w:val="7"/>
+        </w:numPr>
+        <w:rPr>
+          <w:lang w:val="en-US"/>
+        </w:rPr>
+      </w:pPr>
+      <w:r>
+        <w:rPr>
+          <w:lang w:val="en-US"/>
+        </w:rPr>
+        <w:t xml:space="preserve">Implement </w:t>
+      </w:r>
+      <w:proofErr w:type="spellStart"/>
+      <w:r>
+        <w:rPr>
+          <w:lang w:val="en-US"/>
+        </w:rPr>
+        <w:t>Movalbe</w:t>
+      </w:r>
+      <w:proofErr w:type="spellEnd"/>
+      <w:r>
+        <w:rPr>
+          <w:lang w:val="en-US"/>
+        </w:rPr>
+        <w:t xml:space="preserve"> Block</w:t>
+      </w:r>
+    </w:p>
+    <w:p>
+      <w:pPr>
+        <w:pStyle w:val="ListParagraph"/>
+        <w:numPr>
+          <w:ilvl w:val="0"/>
+          <w:numId w:val="7"/>
+        </w:numPr>
+        <w:rPr>
+          <w:lang w:val="en-US"/>
+        </w:rPr>
+      </w:pPr>
+      <w:r>
+        <w:rPr>
+          <w:lang w:val="en-US"/>
+        </w:rPr>
+        <w:t>Implement Hiding Block</w:t>
+      </w:r>
+    </w:p>
+    <w:p>
+      <w:pPr>
+        <w:pStyle w:val="ListParagraph"/>
+        <w:numPr>
+          <w:ilvl w:val="0"/>
+          <w:numId w:val="7"/>
+        </w:numPr>
+        <w:rPr>
+          <w:lang w:val="en-US"/>
+        </w:rPr>
+      </w:pPr>
+      <w:r>
+        <w:rPr>
+          <w:lang w:val="en-US"/>
+        </w:rPr>
+        <w:t xml:space="preserve">Implement </w:t>
+      </w:r>
+      <w:proofErr w:type="spellStart"/>
+      <w:r>
+        <w:rPr>
+          <w:lang w:val="en-US"/>
+        </w:rPr>
+        <w:t>EndGate</w:t>
+      </w:r>
+      <w:proofErr w:type="spellEnd"/>
+    </w:p>
+    <w:p>
+      <w:pPr>
+        <w:pStyle w:val="ListParagraph"/>
+        <w:numPr>
+          <w:ilvl w:val="0"/>
+          <w:numId w:val="7"/>
+        </w:numPr>
+        <w:rPr>
+          <w:lang w:val="en-US"/>
+        </w:rPr>
+      </w:pPr>
+      <w:r>
+        <w:rPr>
+          <w:lang w:val="en-US"/>
+        </w:rPr>
+        <w:t>Integrate gamepad</w:t>
+      </w:r>
+    </w:p>
+    <w:p>
+      <w:pPr>
+        <w:pStyle w:val="ListParagraph"/>
+        <w:numPr>
+          <w:ilvl w:val="0"/>
+          <w:numId w:val="7"/>
+        </w:numPr>
+        <w:rPr>
+          <w:lang w:val="en-US"/>
+        </w:rPr>
+      </w:pPr>
+      <w:r>
+        <w:rPr>
+          <w:lang w:val="en-US"/>
+        </w:rPr>
+        <w:t>Implement Enemy1</w:t>
+      </w:r>
+    </w:p>
+    <w:p>
+      <w:pPr>
+        <w:pStyle w:val="ListParagraph"/>
+        <w:numPr>
+          <w:ilvl w:val="0"/>
+          <w:numId w:val="7"/>
+        </w:numPr>
+        <w:rPr>
+          <w:lang w:val="en-US"/>
+        </w:rPr>
+      </w:pPr>
+      <w:r>
+        <w:rPr>
+          <w:lang w:val="en-US"/>
+        </w:rPr>
+        <w:t>Implement Enemy2</w:t>
+      </w:r>
+    </w:p>
+    <w:p>
+      <w:pPr>
+        <w:pStyle w:val="ListParagraph"/>
+        <w:numPr>
+          <w:ilvl w:val="0"/>
+          <w:numId w:val="7"/>
+        </w:numPr>
+        <w:rPr>
+          <w:lang w:val="en-US"/>
+        </w:rPr>
+      </w:pPr>
+      <w:r>
+        <w:rPr>
+          <w:lang w:val="en-US"/>
+        </w:rPr>
+        <w:t>Implement the Health Bar</w:t>
+      </w:r>
+    </w:p>
+    <w:p>
+      <w:pPr>
+        <w:pStyle w:val="ListParagraph"/>
+        <w:numPr>
+          <w:ilvl w:val="0"/>
+          <w:numId w:val="7"/>
+        </w:numPr>
+        <w:rPr>
+          <w:color w:val="000000" w:themeColor="text1"/>
+          <w:lang w:val="en-US"/>
+        </w:rPr>
+      </w:pPr>
+      <w:r>
+        <w:rPr>
+          <w:color w:val="000000" w:themeColor="text1"/>
+          <w:lang w:val="en-US"/>
+        </w:rPr>
+        <w:t>Implement Enemy3</w:t>
+      </w:r>
+    </w:p>
+    <w:p>
+      <w:pPr>
+        <w:pStyle w:val="ListParagraph"/>
+        <w:numPr>
+          <w:ilvl w:val="0"/>
+          <w:numId w:val="7"/>
+        </w:numPr>
+        <w:rPr>
+          <w:lang w:val="en-US"/>
+        </w:rPr>
+      </w:pPr>
+      <w:r>
+        <w:rPr>
+          <w:lang w:val="en-US"/>
+        </w:rPr>
+        <w:t>Implement Enemy Portal</w:t>
+      </w:r>
+    </w:p>
+    <w:p>
+      <w:pPr>
+        <w:pStyle w:val="ListParagraph"/>
+        <w:numPr>
+          <w:ilvl w:val="0"/>
+          <w:numId w:val="7"/>
+        </w:numPr>
+        <w:rPr>
+          <w:lang w:val="en-US"/>
+        </w:rPr>
+      </w:pPr>
+      <w:r>
+        <w:rPr>
+          <w:lang w:val="en-US"/>
+        </w:rPr>
         <w:t>Implement Boss1</w:t>
       </w:r>
     </w:p>
     <w:p>
       <w:pPr>
         <w:pStyle w:val="ListParagraph"/>
-        <w:numPr>
-          <w:ilvl w:val="0"/>
-          <w:numId w:val="8"/>
-        </w:numPr>
-        <w:rPr>
-          <w:color w:val="FF0000"/>
-          <w:lang w:val="en-US"/>
-        </w:rPr>
-      </w:pPr>
-      <w:r>
-        <w:rPr>
-          <w:color w:val="FF0000"/>
-          <w:lang w:val="en-US"/>
-        </w:rPr>
-        <w:t>Implement Enemy Portal</w:t>
-      </w:r>
-    </w:p>
-    <w:p>
-      <w:pPr>
-        <w:pStyle w:val="ListParagraph"/>
-        <w:numPr>
-          <w:ilvl w:val="0"/>
-          <w:numId w:val="8"/>
-        </w:numPr>
-        <w:rPr>
-          <w:lang w:val="en-US"/>
-        </w:rPr>
-      </w:pPr>
-      <w:r>
-        <w:rPr>
-          <w:lang w:val="en-US"/>
-        </w:rPr>
-        <w:t xml:space="preserve">Implement </w:t>
-      </w:r>
-      <w:proofErr w:type="spellStart"/>
-      <w:r>
-        <w:rPr>
-          <w:lang w:val="en-US"/>
-        </w:rPr>
-        <w:t>ChangeLevel</w:t>
-      </w:r>
-      <w:proofErr w:type="spellEnd"/>
-    </w:p>
-    <w:p>
-      <w:pPr>
-        <w:pStyle w:val="Heading3"/>
-        <w:rPr>
-          <w:lang w:val="en-US"/>
-        </w:rPr>
-      </w:pPr>
-      <w:r>
-        <w:rPr>
-          <w:lang w:val="en-US"/>
-        </w:rPr>
-        <w:t>Theme</w:t>
-      </w:r>
-    </w:p>
-    <w:p>
-      <w:pPr>
-        <w:pStyle w:val="ListParagraph"/>
-        <w:numPr>
-          <w:ilvl w:val="0"/>
-          <w:numId w:val="7"/>
-        </w:numPr>
-        <w:rPr>
-          <w:lang w:val="en-US"/>
-        </w:rPr>
-      </w:pPr>
-      <w:r>
-        <w:rPr>
-          <w:lang w:val="en-US"/>
-        </w:rPr>
-        <w:t>Change the theme. Add sprites to all game objects and to the levels.</w:t>
-      </w:r>
-    </w:p>
-    <w:p>
-      <w:pPr>
-        <w:pStyle w:val="ListParagraph"/>
-        <w:numPr>
-          <w:ilvl w:val="0"/>
-          <w:numId w:val="7"/>
-        </w:numPr>
-        <w:rPr>
-          <w:lang w:val="en-US"/>
-        </w:rPr>
-      </w:pPr>
-      <w:r>
-        <w:rPr>
-          <w:lang w:val="en-US"/>
-        </w:rPr>
-        <w:t>Implement the Game background</w:t>
-      </w:r>
-    </w:p>
-    <w:p>
-      <w:pPr>
-        <w:pStyle w:val="Heading3"/>
-        <w:rPr>
-          <w:lang w:val="en-US"/>
-        </w:rPr>
-      </w:pPr>
-      <w:r>
-        <w:rPr>
-          <w:lang w:val="en-US"/>
-        </w:rPr>
-        <w:t>Extra</w:t>
-      </w:r>
-    </w:p>
-    <w:p>
-      <w:pPr>
-        <w:pStyle w:val="ListParagraph"/>
-        <w:numPr>
-          <w:ilvl w:val="0"/>
-          <w:numId w:val="7"/>
-        </w:numPr>
-        <w:rPr>
-          <w:lang w:val="en-US"/>
-        </w:rPr>
-      </w:pPr>
-      <w:r>
-        <w:rPr>
-          <w:lang w:val="en-US"/>
-        </w:rPr>
-        <w:t>Add narratives with text</w:t>
-      </w:r>
-    </w:p>
-    <w:p>
-      <w:pPr>
-        <w:pStyle w:val="ListParagraph"/>
-        <w:numPr>
-          <w:ilvl w:val="0"/>
-          <w:numId w:val="7"/>
-        </w:numPr>
-        <w:rPr>
-          <w:lang w:val="en-US"/>
-        </w:rPr>
-      </w:pPr>
-      <w:r>
-        <w:rPr>
-          <w:lang w:val="en-US"/>
-        </w:rPr>
-        <w:t>Add narratives with pictures</w:t>
-      </w:r>
-    </w:p>
-    <w:p>
-      <w:pPr>
-        <w:pStyle w:val="ListParagraph"/>
-        <w:numPr>
-          <w:ilvl w:val="0"/>
-          <w:numId w:val="7"/>
-        </w:numPr>
-        <w:rPr>
-          <w:lang w:val="en-US"/>
-        </w:rPr>
-      </w:pPr>
-      <w:r>
-        <w:rPr>
-          <w:lang w:val="en-US"/>
-        </w:rPr>
-        <w:t>Add narratives with sound.</w:t>
-      </w:r>
-    </w:p>
-    <w:p>
-      <w:pPr>
-        <w:pStyle w:val="ListParagraph"/>
-        <w:numPr>
-          <w:ilvl w:val="0"/>
-          <w:numId w:val="7"/>
-        </w:numPr>
-        <w:rPr>
-          <w:lang w:val="en-US"/>
-        </w:rPr>
-      </w:pPr>
-      <w:r>
-        <w:rPr>
-          <w:lang w:val="en-US"/>
-        </w:rPr>
-        <w:t>Implement the main menu screen</w:t>
-      </w:r>
-    </w:p>
-    <w:p>
-      <w:pPr>
-        <w:pStyle w:val="ListParagraph"/>
-        <w:numPr>
-          <w:ilvl w:val="0"/>
-          <w:numId w:val="7"/>
-        </w:numPr>
-        <w:rPr>
-          <w:lang w:val="en-US"/>
-        </w:rPr>
-      </w:pPr>
-      <w:r>
-        <w:rPr>
-          <w:lang w:val="en-US"/>
-        </w:rPr>
-        <w:t>Implement level menu screen</w:t>
-      </w:r>
-    </w:p>
-    <w:p>
-      <w:pPr>
-        <w:pStyle w:val="ListParagraph"/>
-        <w:numPr>
-          <w:ilvl w:val="0"/>
-          <w:numId w:val="7"/>
-        </w:numPr>
-        <w:rPr>
-          <w:lang w:val="en-US"/>
-        </w:rPr>
-      </w:pPr>
-      <w:r>
-        <w:rPr>
-          <w:lang w:val="en-US"/>
-        </w:rPr>
-        <w:t>Implement level start menu screen</w:t>
-      </w:r>
-    </w:p>
-    <w:p>
-      <w:pPr>
-        <w:pStyle w:val="ListParagraph"/>
-        <w:numPr>
-          <w:ilvl w:val="0"/>
-          <w:numId w:val="7"/>
-        </w:numPr>
-        <w:rPr>
-          <w:lang w:val="en-US"/>
-        </w:rPr>
-      </w:pPr>
-      <w:r>
-        <w:rPr>
-          <w:lang w:val="en-US"/>
-        </w:rPr>
-        <w:t>Implement main menu confirm screen</w:t>
-      </w:r>
-    </w:p>
-    <w:p>
-      <w:pPr>
-        <w:pStyle w:val="ListParagraph"/>
-        <w:numPr>
-          <w:ilvl w:val="0"/>
-          <w:numId w:val="7"/>
-        </w:numPr>
-        <w:rPr>
-          <w:lang w:val="en-US"/>
-        </w:rPr>
-      </w:pPr>
-      <w:r>
-        <w:rPr>
-          <w:lang w:val="en-US"/>
-        </w:rPr>
-        <w:t>Implement pause screen</w:t>
-      </w:r>
-    </w:p>
-    <w:p>
-      <w:pPr>
-        <w:pStyle w:val="ListParagraph"/>
-        <w:numPr>
-          <w:ilvl w:val="0"/>
-          <w:numId w:val="7"/>
-        </w:numPr>
-        <w:rPr>
-          <w:lang w:val="en-US"/>
-        </w:rPr>
-      </w:pPr>
-      <w:r>
-        <w:rPr>
-          <w:lang w:val="en-US"/>
-        </w:rPr>
-        <w:t>Implement quit confirm screen</w:t>
-      </w:r>
-    </w:p>
-    <w:p>
-      <w:pPr>
-        <w:pStyle w:val="ListParagraph"/>
-        <w:numPr>
-          <w:ilvl w:val="0"/>
-          <w:numId w:val="7"/>
-        </w:numPr>
-        <w:rPr>
-          <w:lang w:val="en-US"/>
-        </w:rPr>
-      </w:pPr>
-      <w:r>
-        <w:rPr>
-          <w:lang w:val="en-US"/>
-        </w:rPr>
-        <w:t>Implement settings menu</w:t>
-      </w:r>
-      <w:r>
-        <w:rPr>
-          <w:lang w:val="en-US"/>
-        </w:rPr>
-        <w:t xml:space="preserve"> </w:t>
-      </w:r>
-      <w:r>
-        <w:rPr>
-          <w:lang w:val="en-US"/>
-        </w:rPr>
-        <w:t xml:space="preserve">screen </w:t>
-      </w:r>
-    </w:p>
-    <w:p>
-      <w:pPr>
-        <w:pStyle w:val="ListParagraph"/>
-        <w:numPr>
-          <w:ilvl w:val="0"/>
-          <w:numId w:val="7"/>
-        </w:numPr>
-        <w:rPr>
-          <w:lang w:val="en-US"/>
-        </w:rPr>
-      </w:pPr>
-      <w:r>
-        <w:rPr>
-          <w:lang w:val="en-US"/>
-        </w:rPr>
-        <w:t>Implement title screen</w:t>
-      </w:r>
-    </w:p>
-    <w:p>
-      <w:pPr>
-        <w:pStyle w:val="ListParagraph"/>
-        <w:numPr>
-          <w:ilvl w:val="0"/>
-          <w:numId w:val="7"/>
-        </w:numPr>
-        <w:rPr>
-          <w:lang w:val="en-US"/>
-        </w:rPr>
-      </w:pPr>
-      <w:r>
-        <w:rPr>
-          <w:lang w:val="en-US"/>
-        </w:rPr>
-        <w:t>Implement game end screen</w:t>
-      </w:r>
-    </w:p>
-    <w:p>
-      <w:pPr>
-        <w:pStyle w:val="ListParagraph"/>
-        <w:numPr>
-          <w:ilvl w:val="0"/>
-          <w:numId w:val="7"/>
-        </w:numPr>
-        <w:rPr>
-          <w:lang w:val="en-US"/>
-        </w:rPr>
-      </w:pPr>
-      <w:r>
-        <w:rPr>
-          <w:lang w:val="en-US"/>
-        </w:rPr>
-        <w:t>Integrate mouse</w:t>
-      </w:r>
-    </w:p>
-    <w:p>
-      <w:pPr>
-        <w:pStyle w:val="Heading3"/>
-        <w:rPr>
-          <w:lang w:val="en-US"/>
-        </w:rPr>
-      </w:pPr>
-      <w:r>
-        <w:rPr>
-          <w:lang w:val="en-US"/>
-        </w:rPr>
-        <w:t>Advanced</w:t>
-      </w:r>
-    </w:p>
-    <w:p>
-      <w:pPr>
-        <w:pStyle w:val="ListParagraph"/>
-        <w:numPr>
-          <w:ilvl w:val="0"/>
-          <w:numId w:val="7"/>
-        </w:numPr>
-        <w:rPr>
-          <w:lang w:val="en-US"/>
-        </w:rPr>
-      </w:pPr>
-      <w:r>
-        <w:rPr>
-          <w:lang w:val="en-US"/>
-        </w:rPr>
-        <w:t>Powerups – heath buff</w:t>
-      </w:r>
-    </w:p>
-    <w:p>
-      <w:pPr>
-        <w:pStyle w:val="ListParagraph"/>
-        <w:numPr>
-          <w:ilvl w:val="0"/>
-          <w:numId w:val="7"/>
-        </w:numPr>
-        <w:rPr>
-          <w:lang w:val="en-US"/>
-        </w:rPr>
-      </w:pPr>
-      <w:r>
-        <w:rPr>
-          <w:lang w:val="en-US"/>
-        </w:rPr>
-        <w:t>Powerups – attack buff</w:t>
-      </w:r>
-    </w:p>
-    <w:p>
-      <w:pPr>
-        <w:pStyle w:val="ListParagraph"/>
-        <w:numPr>
-          <w:ilvl w:val="0"/>
-          <w:numId w:val="7"/>
-        </w:numPr>
-        <w:rPr>
-          <w:lang w:val="en-US"/>
-        </w:rPr>
-      </w:pPr>
-      <w:r>
-        <w:rPr>
-          <w:lang w:val="en-US"/>
-        </w:rPr>
-        <w:t>Implement second player</w:t>
-      </w:r>
-    </w:p>
-    <w:p>
-      <w:pPr>
-        <w:pStyle w:val="ListParagraph"/>
-        <w:numPr>
-          <w:ilvl w:val="0"/>
-          <w:numId w:val="7"/>
-        </w:numPr>
-        <w:rPr>
-          <w:lang w:val="en-US"/>
-        </w:rPr>
-      </w:pPr>
-      <w:r>
-        <w:rPr>
-          <w:lang w:val="en-US"/>
-        </w:rPr>
-        <w:t>Implement Camera for two players</w:t>
-      </w:r>
-    </w:p>
-    <w:p>
-      <w:pPr>
-        <w:pStyle w:val="ListParagraph"/>
-        <w:numPr>
-          <w:ilvl w:val="0"/>
-          <w:numId w:val="7"/>
-        </w:numPr>
-        <w:rPr>
-          <w:lang w:val="en-US"/>
-        </w:rPr>
-      </w:pPr>
-      <w:r>
-        <w:rPr>
-          <w:lang w:val="en-US"/>
-        </w:rPr>
-        <w:t>Add the puzzle mini game</w:t>
-      </w:r>
-    </w:p>
-    <w:p>
-      <w:pPr>
-        <w:pStyle w:val="ListParagraph"/>
-        <w:numPr>
-          <w:ilvl w:val="0"/>
-          <w:numId w:val="7"/>
-        </w:numPr>
-        <w:rPr>
-          <w:lang w:val="en-US"/>
-        </w:rPr>
-      </w:pPr>
-      <w:r>
-        <w:rPr>
-          <w:lang w:val="en-US"/>
-        </w:rPr>
-        <w:t>Implement current frame rendering</w:t>
-      </w:r>
-    </w:p>
-    <w:p>
-      <w:pPr>
-        <w:pStyle w:val="ListParagraph"/>
-        <w:numPr>
-          <w:ilvl w:val="0"/>
-          <w:numId w:val="7"/>
-        </w:numPr>
-        <w:rPr>
-          <w:lang w:val="en-US"/>
-        </w:rPr>
-      </w:pPr>
-      <w:r>
-        <w:rPr>
-          <w:lang w:val="en-US"/>
-        </w:rPr>
-        <w:t>Lower speed</w:t>
-      </w:r>
-      <w:r>
-        <w:rPr>
-          <w:lang w:val="en-US"/>
-        </w:rPr>
-        <w:t xml:space="preserve"> in both x and y directions</w:t>
-      </w:r>
+        <w:rPr>
+          <w:lang w:val="en-US"/>
+        </w:rPr>
+      </w:pPr>
       <w:bookmarkStart w:id="0" w:name="_GoBack"/>
       <w:bookmarkEnd w:id="0"/>
-      <w:r>
-        <w:rPr>
-          <w:lang w:val="en-US"/>
-        </w:rPr>
-        <w:t xml:space="preserve"> while ducking</w:t>
-      </w:r>
-    </w:p>
-    <w:p>
-      <w:pPr>
-        <w:pStyle w:val="ListParagraph"/>
-        <w:numPr>
-          <w:ilvl w:val="0"/>
-          <w:numId w:val="7"/>
-        </w:numPr>
-        <w:rPr>
-          <w:lang w:val="en-US"/>
-        </w:rPr>
-      </w:pPr>
-      <w:r>
-        <w:rPr>
-          <w:lang w:val="en-US"/>
-        </w:rPr>
-        <w:t>Implement Gate</w:t>
-      </w:r>
-    </w:p>
-    <w:p>
-      <w:pPr>
-        <w:pStyle w:val="ListParagraph"/>
-        <w:rPr>
-          <w:lang w:val="en-US"/>
-        </w:rPr>
-      </w:pPr>
-    </w:p>
-    <w:p>
-      <w:pPr>
-        <w:pStyle w:val="Heading2"/>
-        <w:rPr>
-          <w:lang w:val="en-US"/>
-        </w:rPr>
-      </w:pPr>
-      <w:r>
-        <w:rPr>
-          <w:lang w:val="en-US"/>
-        </w:rPr>
-        <w:t>Bugs</w:t>
-      </w:r>
-    </w:p>
-    <w:p>
-      <w:pPr>
-        <w:pStyle w:val="ListParagraph"/>
-        <w:numPr>
-          <w:ilvl w:val="0"/>
-          <w:numId w:val="7"/>
-        </w:numPr>
-        <w:rPr>
-          <w:strike/>
-          <w:lang w:val="en-US"/>
-        </w:rPr>
-      </w:pPr>
-      <w:proofErr w:type="spellStart"/>
-      <w:r>
-        <w:rPr>
-          <w:strike/>
-          <w:lang w:val="en-US"/>
-        </w:rPr>
-        <w:t>Oscillaiton</w:t>
-      </w:r>
-      <w:proofErr w:type="spellEnd"/>
-      <w:r>
-        <w:rPr>
-          <w:strike/>
-          <w:lang w:val="en-US"/>
-        </w:rPr>
-        <w:t xml:space="preserve"> when using </w:t>
-      </w:r>
-      <w:proofErr w:type="spellStart"/>
-      <w:r>
-        <w:rPr>
-          <w:strike/>
-          <w:lang w:val="en-US"/>
-        </w:rPr>
-        <w:t>QuadTrees</w:t>
-      </w:r>
-      <w:proofErr w:type="spellEnd"/>
-      <w:r>
-        <w:rPr>
-          <w:strike/>
-          <w:lang w:val="en-US"/>
-        </w:rPr>
-        <w:t>.</w:t>
-      </w:r>
-    </w:p>
-    <w:p>
-      <w:pPr>
-        <w:pStyle w:val="Heading2"/>
-        <w:rPr>
-          <w:lang w:val="en-US"/>
-        </w:rPr>
-      </w:pPr>
-      <w:r>
-        <w:rPr>
-          <w:lang w:val="en-US"/>
-        </w:rPr>
-        <w:t>Done</w:t>
-      </w:r>
-    </w:p>
-    <w:p>
-      <w:pPr>
-        <w:pStyle w:val="ListParagraph"/>
-        <w:numPr>
-          <w:ilvl w:val="0"/>
-          <w:numId w:val="7"/>
-        </w:numPr>
-        <w:rPr>
-          <w:lang w:val="en-US"/>
-        </w:rPr>
-      </w:pPr>
-      <w:r>
-        <w:rPr>
-          <w:lang w:val="en-US"/>
-        </w:rPr>
-        <w:t>Keyboard controller</w:t>
-      </w:r>
-    </w:p>
-    <w:p>
-      <w:pPr>
-        <w:pStyle w:val="ListParagraph"/>
-        <w:numPr>
-          <w:ilvl w:val="0"/>
-          <w:numId w:val="7"/>
-        </w:numPr>
-        <w:rPr>
-          <w:lang w:val="en-US"/>
-        </w:rPr>
-      </w:pPr>
-      <w:r>
-        <w:rPr>
-          <w:lang w:val="en-US"/>
-        </w:rPr>
-        <w:lastRenderedPageBreak/>
-        <w:t>Mouse controller</w:t>
-      </w:r>
-    </w:p>
-    <w:p>
-      <w:pPr>
-        <w:pStyle w:val="ListParagraph"/>
-        <w:numPr>
-          <w:ilvl w:val="0"/>
-          <w:numId w:val="7"/>
-        </w:numPr>
-        <w:rPr>
-          <w:lang w:val="en-US"/>
-        </w:rPr>
-      </w:pPr>
-      <w:r>
-        <w:rPr>
-          <w:lang w:val="en-US"/>
-        </w:rPr>
-        <w:t>Gamepad controller</w:t>
-      </w:r>
-    </w:p>
-    <w:p>
-      <w:pPr>
-        <w:pStyle w:val="ListParagraph"/>
-        <w:numPr>
-          <w:ilvl w:val="0"/>
-          <w:numId w:val="7"/>
-        </w:numPr>
-        <w:rPr>
-          <w:lang w:val="en-US"/>
-        </w:rPr>
-      </w:pPr>
-      <w:r>
-        <w:rPr>
-          <w:lang w:val="en-US"/>
-        </w:rPr>
-        <w:t>Decide controller layout</w:t>
-      </w:r>
-    </w:p>
-    <w:p>
-      <w:pPr>
-        <w:pStyle w:val="ListParagraph"/>
-        <w:numPr>
-          <w:ilvl w:val="0"/>
-          <w:numId w:val="7"/>
-        </w:numPr>
-        <w:rPr>
-          <w:lang w:val="en-US"/>
-        </w:rPr>
-      </w:pPr>
-      <w:r>
-        <w:rPr>
-          <w:lang w:val="en-US"/>
-        </w:rPr>
-        <w:t>Level designer code</w:t>
-      </w:r>
-    </w:p>
-    <w:p>
-      <w:pPr>
-        <w:pStyle w:val="ListParagraph"/>
-        <w:numPr>
-          <w:ilvl w:val="0"/>
-          <w:numId w:val="7"/>
-        </w:numPr>
-        <w:rPr>
-          <w:lang w:val="en-US"/>
-        </w:rPr>
-      </w:pPr>
-      <w:r>
-        <w:rPr>
-          <w:lang w:val="en-US"/>
-        </w:rPr>
-        <w:t>Implement Player</w:t>
-      </w:r>
-    </w:p>
-    <w:p>
-      <w:pPr>
-        <w:pStyle w:val="ListParagraph"/>
-        <w:numPr>
-          <w:ilvl w:val="0"/>
-          <w:numId w:val="7"/>
-        </w:numPr>
-        <w:rPr>
-          <w:lang w:val="en-US"/>
-        </w:rPr>
-      </w:pPr>
-      <w:r>
-        <w:rPr>
-          <w:lang w:val="en-US"/>
-        </w:rPr>
-        <w:t>Implement Camera</w:t>
-      </w:r>
-    </w:p>
-    <w:p>
-      <w:pPr>
-        <w:pStyle w:val="ListParagraph"/>
-        <w:numPr>
-          <w:ilvl w:val="0"/>
-          <w:numId w:val="7"/>
-        </w:numPr>
-        <w:rPr>
-          <w:lang w:val="en-US"/>
-        </w:rPr>
-      </w:pPr>
-      <w:r>
-        <w:rPr>
-          <w:lang w:val="en-US"/>
-        </w:rPr>
-        <w:t>Basic level design</w:t>
-      </w:r>
-    </w:p>
-    <w:p>
-      <w:pPr>
-        <w:pStyle w:val="ListParagraph"/>
-        <w:numPr>
-          <w:ilvl w:val="0"/>
-          <w:numId w:val="7"/>
-        </w:numPr>
-        <w:rPr>
-          <w:lang w:val="en-US"/>
-        </w:rPr>
-      </w:pPr>
-      <w:r>
-        <w:rPr>
-          <w:lang w:val="en-US"/>
-        </w:rPr>
-        <w:t xml:space="preserve">Implement </w:t>
-      </w:r>
-      <w:proofErr w:type="spellStart"/>
-      <w:r>
-        <w:rPr>
-          <w:lang w:val="en-US"/>
-        </w:rPr>
-        <w:t>collisons</w:t>
-      </w:r>
-      <w:proofErr w:type="spellEnd"/>
-    </w:p>
-    <w:p>
-      <w:pPr>
-        <w:pStyle w:val="ListParagraph"/>
-        <w:numPr>
-          <w:ilvl w:val="0"/>
-          <w:numId w:val="7"/>
-        </w:numPr>
-        <w:rPr>
-          <w:lang w:val="en-US"/>
-        </w:rPr>
-      </w:pPr>
-      <w:r>
-        <w:rPr>
-          <w:lang w:val="en-US"/>
-        </w:rPr>
-        <w:t>Implement Block</w:t>
-      </w:r>
-    </w:p>
-    <w:p>
-      <w:pPr>
-        <w:pStyle w:val="ListParagraph"/>
-        <w:numPr>
-          <w:ilvl w:val="0"/>
-          <w:numId w:val="7"/>
-        </w:numPr>
-        <w:rPr>
-          <w:lang w:val="en-US"/>
-        </w:rPr>
-      </w:pPr>
-      <w:r>
-        <w:rPr>
-          <w:lang w:val="en-US"/>
-        </w:rPr>
-        <w:t>Break levels into checkpoints</w:t>
-      </w:r>
-    </w:p>
-    <w:p>
-      <w:pPr>
-        <w:pStyle w:val="ListParagraph"/>
-        <w:numPr>
-          <w:ilvl w:val="0"/>
-          <w:numId w:val="7"/>
-        </w:numPr>
-        <w:rPr>
-          <w:color w:val="000000" w:themeColor="text1"/>
-          <w:lang w:val="en-US"/>
-        </w:rPr>
-      </w:pPr>
-      <w:r>
-        <w:rPr>
-          <w:color w:val="000000" w:themeColor="text1"/>
-          <w:lang w:val="en-US"/>
-        </w:rPr>
-        <w:t>Implement Lava</w:t>
-      </w:r>
-    </w:p>
-    <w:p>
-      <w:pPr>
-        <w:pStyle w:val="ListParagraph"/>
-        <w:numPr>
-          <w:ilvl w:val="0"/>
-          <w:numId w:val="7"/>
-        </w:numPr>
-        <w:rPr>
-          <w:lang w:val="en-US"/>
-        </w:rPr>
-      </w:pPr>
-      <w:r>
-        <w:rPr>
-          <w:lang w:val="en-US"/>
-        </w:rPr>
-        <w:t xml:space="preserve">Implement </w:t>
-      </w:r>
-      <w:proofErr w:type="spellStart"/>
-      <w:r>
-        <w:rPr>
-          <w:lang w:val="en-US"/>
-        </w:rPr>
-        <w:t>Bitbot</w:t>
-      </w:r>
-      <w:proofErr w:type="spellEnd"/>
-    </w:p>
-    <w:p>
-      <w:pPr>
-        <w:pStyle w:val="ListParagraph"/>
-        <w:numPr>
-          <w:ilvl w:val="0"/>
-          <w:numId w:val="7"/>
-        </w:numPr>
-        <w:rPr>
-          <w:lang w:val="en-US"/>
-        </w:rPr>
-      </w:pPr>
-      <w:r>
-        <w:rPr>
-          <w:lang w:val="en-US"/>
-        </w:rPr>
-        <w:t>Implement bit revolver</w:t>
-      </w:r>
-    </w:p>
-    <w:p>
-      <w:pPr>
-        <w:pStyle w:val="ListParagraph"/>
-        <w:numPr>
-          <w:ilvl w:val="0"/>
-          <w:numId w:val="7"/>
-        </w:numPr>
-        <w:rPr>
-          <w:lang w:val="en-US"/>
-        </w:rPr>
-      </w:pPr>
-      <w:r>
-        <w:rPr>
-          <w:lang w:val="en-US"/>
-        </w:rPr>
-        <w:t>Implement bit array gun</w:t>
-      </w:r>
-    </w:p>
-    <w:p>
-      <w:pPr>
-        <w:pStyle w:val="ListParagraph"/>
-        <w:numPr>
-          <w:ilvl w:val="0"/>
-          <w:numId w:val="7"/>
-        </w:numPr>
-        <w:rPr>
-          <w:lang w:val="en-US"/>
-        </w:rPr>
-      </w:pPr>
-      <w:r>
-        <w:rPr>
-          <w:lang w:val="en-US"/>
-        </w:rPr>
-        <w:t>Implement bit matrix blast</w:t>
-      </w:r>
-    </w:p>
-    <w:p>
-      <w:pPr>
-        <w:pStyle w:val="ListParagraph"/>
-        <w:numPr>
-          <w:ilvl w:val="0"/>
-          <w:numId w:val="7"/>
-        </w:numPr>
-        <w:rPr>
-          <w:lang w:val="en-US"/>
-        </w:rPr>
-      </w:pPr>
-      <w:r>
-        <w:rPr>
-          <w:lang w:val="en-US"/>
-        </w:rPr>
-        <w:t>Implement weapon switch</w:t>
-      </w:r>
-    </w:p>
-    <w:p>
-      <w:pPr>
-        <w:pStyle w:val="ListParagraph"/>
-        <w:numPr>
-          <w:ilvl w:val="0"/>
-          <w:numId w:val="7"/>
-        </w:numPr>
-        <w:rPr>
-          <w:lang w:val="en-US"/>
-        </w:rPr>
-      </w:pPr>
-      <w:r>
-        <w:rPr>
-          <w:lang w:val="en-US"/>
-        </w:rPr>
-        <w:t>Implement weapon fire</w:t>
-      </w:r>
-    </w:p>
-    <w:p>
-      <w:pPr>
-        <w:pStyle w:val="ListParagraph"/>
-        <w:numPr>
-          <w:ilvl w:val="0"/>
-          <w:numId w:val="7"/>
-        </w:numPr>
-        <w:rPr>
-          <w:lang w:val="en-US"/>
-        </w:rPr>
-      </w:pPr>
-      <w:r>
-        <w:rPr>
-          <w:lang w:val="en-US"/>
-        </w:rPr>
-        <w:t xml:space="preserve">Implement </w:t>
-      </w:r>
-      <w:proofErr w:type="spellStart"/>
-      <w:r>
-        <w:rPr>
-          <w:lang w:val="en-US"/>
-        </w:rPr>
-        <w:t>Movalbe</w:t>
-      </w:r>
-      <w:proofErr w:type="spellEnd"/>
-      <w:r>
-        <w:rPr>
-          <w:lang w:val="en-US"/>
-        </w:rPr>
-        <w:t xml:space="preserve"> Block</w:t>
-      </w:r>
-    </w:p>
-    <w:p>
-      <w:pPr>
-        <w:pStyle w:val="ListParagraph"/>
-        <w:numPr>
-          <w:ilvl w:val="0"/>
-          <w:numId w:val="7"/>
-        </w:numPr>
-        <w:rPr>
-          <w:lang w:val="en-US"/>
-        </w:rPr>
-      </w:pPr>
-      <w:r>
-        <w:rPr>
-          <w:lang w:val="en-US"/>
-        </w:rPr>
-        <w:t>Implement Hiding Block</w:t>
-      </w:r>
-    </w:p>
-    <w:p>
-      <w:pPr>
-        <w:pStyle w:val="ListParagraph"/>
-        <w:numPr>
-          <w:ilvl w:val="0"/>
-          <w:numId w:val="7"/>
-        </w:numPr>
-        <w:rPr>
-          <w:lang w:val="en-US"/>
-        </w:rPr>
-      </w:pPr>
-      <w:r>
-        <w:rPr>
-          <w:lang w:val="en-US"/>
-        </w:rPr>
-        <w:t xml:space="preserve">Implement </w:t>
-      </w:r>
-      <w:proofErr w:type="spellStart"/>
-      <w:r>
-        <w:rPr>
-          <w:lang w:val="en-US"/>
-        </w:rPr>
-        <w:t>EndGate</w:t>
-      </w:r>
-      <w:proofErr w:type="spellEnd"/>
-    </w:p>
-    <w:p>
-      <w:pPr>
-        <w:pStyle w:val="ListParagraph"/>
-        <w:numPr>
-          <w:ilvl w:val="0"/>
-          <w:numId w:val="7"/>
-        </w:numPr>
-        <w:rPr>
-          <w:lang w:val="en-US"/>
-        </w:rPr>
-      </w:pPr>
-      <w:r>
-        <w:rPr>
-          <w:lang w:val="en-US"/>
-        </w:rPr>
-        <w:t>Integrate gamepad</w:t>
-      </w:r>
-    </w:p>
-    <w:p>
-      <w:pPr>
-        <w:pStyle w:val="ListParagraph"/>
-        <w:numPr>
-          <w:ilvl w:val="0"/>
-          <w:numId w:val="7"/>
-        </w:numPr>
-        <w:rPr>
-          <w:lang w:val="en-US"/>
-        </w:rPr>
-      </w:pPr>
-      <w:r>
-        <w:rPr>
-          <w:lang w:val="en-US"/>
-        </w:rPr>
-        <w:t>Implement Enemy1</w:t>
-      </w:r>
-    </w:p>
-    <w:p>
-      <w:pPr>
-        <w:pStyle w:val="ListParagraph"/>
-        <w:numPr>
-          <w:ilvl w:val="0"/>
-          <w:numId w:val="7"/>
-        </w:numPr>
-        <w:rPr>
-          <w:lang w:val="en-US"/>
-        </w:rPr>
-      </w:pPr>
-      <w:r>
-        <w:rPr>
-          <w:lang w:val="en-US"/>
-        </w:rPr>
-        <w:t>Implement Enemy2</w:t>
-      </w:r>
-    </w:p>
-    <w:p>
-      <w:pPr>
-        <w:pStyle w:val="ListParagraph"/>
-        <w:numPr>
-          <w:ilvl w:val="0"/>
-          <w:numId w:val="7"/>
-        </w:numPr>
-        <w:rPr>
-          <w:lang w:val="en-US"/>
-        </w:rPr>
-      </w:pPr>
-      <w:r>
-        <w:rPr>
-          <w:lang w:val="en-US"/>
-        </w:rPr>
-        <w:t>Implement the Health Bar</w:t>
-      </w:r>
-    </w:p>
-    <w:p>
-      <w:pPr>
-        <w:pStyle w:val="ListParagraph"/>
-        <w:numPr>
-          <w:ilvl w:val="0"/>
-          <w:numId w:val="7"/>
-        </w:numPr>
-        <w:rPr>
-          <w:color w:val="000000" w:themeColor="text1"/>
-          <w:lang w:val="en-US"/>
-        </w:rPr>
-      </w:pPr>
-      <w:r>
-        <w:rPr>
-          <w:color w:val="000000" w:themeColor="text1"/>
-          <w:lang w:val="en-US"/>
-        </w:rPr>
-        <w:t>Implement Enemy3</w:t>
-      </w:r>
     </w:p>
     <w:p>
       <w:pPr>

</xml_diff>

<commit_message>
Implemented TextureLoader and Jukebox
</commit_message>
<xml_diff>
--- a/docs/feature_list.docx
+++ b/docs/feature_list.docx
@@ -82,6 +82,24 @@
     </w:p>
     <w:p>
       <w:pPr>
+        <w:pStyle w:val="ListParagraph"/>
+        <w:numPr>
+          <w:ilvl w:val="0"/>
+          <w:numId w:val="7"/>
+        </w:numPr>
+        <w:rPr>
+          <w:lang w:val="en-US"/>
+        </w:rPr>
+      </w:pPr>
+      <w:r>
+        <w:rPr>
+          <w:lang w:val="en-US"/>
+        </w:rPr>
+        <w:t>Add a game sound</w:t>
+      </w:r>
+    </w:p>
+    <w:p>
+      <w:pPr>
         <w:pStyle w:val="Heading3"/>
         <w:rPr>
           <w:lang w:val="en-US"/>
@@ -589,95 +607,11 @@
         </w:rPr>
         <w:t>Implement Gate</w:t>
       </w:r>
-    </w:p>
-    <w:p>
-      <w:pPr>
-        <w:pStyle w:val="ListParagraph"/>
-        <w:numPr>
-          <w:ilvl w:val="0"/>
-          <w:numId w:val="7"/>
-        </w:numPr>
-        <w:rPr>
-          <w:lang w:val="en-US"/>
-        </w:rPr>
-      </w:pPr>
-      <w:r>
-        <w:rPr>
-          <w:lang w:val="en-US"/>
-        </w:rPr>
-        <w:t>Make enemy width and height be available globally.</w:t>
-      </w:r>
-    </w:p>
-    <w:p>
-      <w:pPr>
-        <w:pStyle w:val="ListParagraph"/>
-        <w:numPr>
-          <w:ilvl w:val="0"/>
-          <w:numId w:val="7"/>
-        </w:numPr>
-        <w:rPr>
-          <w:lang w:val="en-US"/>
-        </w:rPr>
-      </w:pPr>
-      <w:r>
-        <w:rPr>
-          <w:lang w:val="en-US"/>
-        </w:rPr>
-        <w:t>Bullet ranges</w:t>
-      </w:r>
-    </w:p>
-    <w:p>
-      <w:pPr>
-        <w:pStyle w:val="ListParagraph"/>
-        <w:numPr>
-          <w:ilvl w:val="0"/>
-          <w:numId w:val="7"/>
-        </w:numPr>
-        <w:rPr>
-          <w:lang w:val="en-US"/>
-        </w:rPr>
-      </w:pPr>
-      <w:r>
-        <w:rPr>
-          <w:lang w:val="en-US"/>
-        </w:rPr>
-        <w:t>Bullet positioning</w:t>
-      </w:r>
-    </w:p>
-    <w:p>
-      <w:pPr>
-        <w:pStyle w:val="ListParagraph"/>
-        <w:numPr>
-          <w:ilvl w:val="0"/>
-          <w:numId w:val="7"/>
-        </w:numPr>
-        <w:rPr>
-          <w:lang w:val="en-US"/>
-        </w:rPr>
-      </w:pPr>
-      <w:r>
-        <w:rPr>
-          <w:lang w:val="en-US"/>
-        </w:rPr>
-        <w:t>Gamepad controller smoothing</w:t>
-      </w:r>
-    </w:p>
-    <w:p>
-      <w:pPr>
-        <w:pStyle w:val="ListParagraph"/>
-        <w:numPr>
-          <w:ilvl w:val="0"/>
-          <w:numId w:val="7"/>
-        </w:numPr>
-        <w:rPr>
-          <w:lang w:val="en-US"/>
-        </w:rPr>
-      </w:pPr>
-      <w:r>
-        <w:rPr>
-          <w:lang w:val="en-US"/>
-        </w:rPr>
-        <w:t>Proper use of Velocity2f and Point2f objects.</w:t>
+      <w:r>
+        <w:rPr>
+          <w:lang w:val="en-US"/>
+        </w:rPr>
+        <w:t xml:space="preserve"> – Implement a Key</w:t>
       </w:r>
       <w:bookmarkStart w:id="0" w:name="_GoBack"/>
       <w:bookmarkEnd w:id="0"/>
@@ -685,6 +619,96 @@
     <w:p>
       <w:pPr>
         <w:pStyle w:val="ListParagraph"/>
+        <w:numPr>
+          <w:ilvl w:val="0"/>
+          <w:numId w:val="7"/>
+        </w:numPr>
+        <w:rPr>
+          <w:lang w:val="en-US"/>
+        </w:rPr>
+      </w:pPr>
+      <w:r>
+        <w:rPr>
+          <w:lang w:val="en-US"/>
+        </w:rPr>
+        <w:t>Make enemy width and height be available globally.</w:t>
+      </w:r>
+    </w:p>
+    <w:p>
+      <w:pPr>
+        <w:pStyle w:val="ListParagraph"/>
+        <w:numPr>
+          <w:ilvl w:val="0"/>
+          <w:numId w:val="7"/>
+        </w:numPr>
+        <w:rPr>
+          <w:lang w:val="en-US"/>
+        </w:rPr>
+      </w:pPr>
+      <w:r>
+        <w:rPr>
+          <w:lang w:val="en-US"/>
+        </w:rPr>
+        <w:t>Bullet ranges</w:t>
+      </w:r>
+    </w:p>
+    <w:p>
+      <w:pPr>
+        <w:pStyle w:val="ListParagraph"/>
+        <w:numPr>
+          <w:ilvl w:val="0"/>
+          <w:numId w:val="7"/>
+        </w:numPr>
+        <w:rPr>
+          <w:lang w:val="en-US"/>
+        </w:rPr>
+      </w:pPr>
+      <w:r>
+        <w:rPr>
+          <w:lang w:val="en-US"/>
+        </w:rPr>
+        <w:t>Bullet positioning</w:t>
+      </w:r>
+    </w:p>
+    <w:p>
+      <w:pPr>
+        <w:pStyle w:val="ListParagraph"/>
+        <w:numPr>
+          <w:ilvl w:val="0"/>
+          <w:numId w:val="7"/>
+        </w:numPr>
+        <w:rPr>
+          <w:lang w:val="en-US"/>
+        </w:rPr>
+      </w:pPr>
+      <w:r>
+        <w:rPr>
+          <w:lang w:val="en-US"/>
+        </w:rPr>
+        <w:t>Gamepad controller smoothing</w:t>
+      </w:r>
+    </w:p>
+    <w:p>
+      <w:pPr>
+        <w:pStyle w:val="ListParagraph"/>
+        <w:numPr>
+          <w:ilvl w:val="0"/>
+          <w:numId w:val="7"/>
+        </w:numPr>
+        <w:rPr>
+          <w:lang w:val="en-US"/>
+        </w:rPr>
+      </w:pPr>
+      <w:r>
+        <w:rPr>
+          <w:lang w:val="en-US"/>
+        </w:rPr>
+        <w:t>Proper use of Velocity2f and Point2f objects.</w:t>
+      </w:r>
+    </w:p>
+    <w:p>
+      <w:pPr>
+        <w:pStyle w:val="ListParagraph"/>
         <w:rPr>
           <w:lang w:val="en-US"/>
         </w:rPr>
@@ -752,6 +776,25 @@
     <w:p>
       <w:pPr>
         <w:pStyle w:val="ListParagraph"/>
+        <w:numPr>
+          <w:ilvl w:val="0"/>
+          <w:numId w:val="7"/>
+        </w:numPr>
+        <w:rPr>
+          <w:lang w:val="en-US"/>
+        </w:rPr>
+      </w:pPr>
+      <w:r>
+        <w:rPr>
+          <w:lang w:val="en-US"/>
+        </w:rPr>
+        <w:lastRenderedPageBreak/>
+        <w:t>Moving with Moving block</w:t>
+      </w:r>
+    </w:p>
+    <w:p>
+      <w:pPr>
+        <w:pStyle w:val="ListParagraph"/>
         <w:rPr>
           <w:strike/>
           <w:lang w:val="en-US"/>
@@ -769,7 +812,6 @@
         <w:rPr>
           <w:lang w:val="en-US"/>
         </w:rPr>
-        <w:lastRenderedPageBreak/>
         <w:t>Done</w:t>
       </w:r>
     </w:p>

</xml_diff>

<commit_message>
Added textures for all objects
</commit_message>
<xml_diff>
--- a/docs/feature_list.docx
+++ b/docs/feature_list.docx
@@ -18,6 +18,656 @@
     </w:p>
     <w:p>
       <w:pPr>
+        <w:pStyle w:val="Heading3"/>
+        <w:rPr>
+          <w:lang w:val="en-US"/>
+        </w:rPr>
+      </w:pPr>
+      <w:r>
+        <w:rPr>
+          <w:lang w:val="en-US"/>
+        </w:rPr>
+        <w:t>Extra</w:t>
+      </w:r>
+    </w:p>
+    <w:p>
+      <w:pPr>
+        <w:pStyle w:val="ListParagraph"/>
+        <w:numPr>
+          <w:ilvl w:val="0"/>
+          <w:numId w:val="7"/>
+        </w:numPr>
+        <w:rPr>
+          <w:lang w:val="en-US"/>
+        </w:rPr>
+      </w:pPr>
+      <w:r>
+        <w:rPr>
+          <w:lang w:val="en-US"/>
+        </w:rPr>
+        <w:t>Add narratives with text</w:t>
+      </w:r>
+    </w:p>
+    <w:p>
+      <w:pPr>
+        <w:pStyle w:val="ListParagraph"/>
+        <w:numPr>
+          <w:ilvl w:val="0"/>
+          <w:numId w:val="7"/>
+        </w:numPr>
+        <w:rPr>
+          <w:lang w:val="en-US"/>
+        </w:rPr>
+      </w:pPr>
+      <w:r>
+        <w:rPr>
+          <w:lang w:val="en-US"/>
+        </w:rPr>
+        <w:t>Add narratives with pictures</w:t>
+      </w:r>
+    </w:p>
+    <w:p>
+      <w:pPr>
+        <w:pStyle w:val="ListParagraph"/>
+        <w:numPr>
+          <w:ilvl w:val="0"/>
+          <w:numId w:val="7"/>
+        </w:numPr>
+        <w:rPr>
+          <w:lang w:val="en-US"/>
+        </w:rPr>
+      </w:pPr>
+      <w:r>
+        <w:rPr>
+          <w:lang w:val="en-US"/>
+        </w:rPr>
+        <w:t>Add narratives with sound.</w:t>
+      </w:r>
+    </w:p>
+    <w:p>
+      <w:pPr>
+        <w:pStyle w:val="ListParagraph"/>
+        <w:numPr>
+          <w:ilvl w:val="0"/>
+          <w:numId w:val="7"/>
+        </w:numPr>
+        <w:rPr>
+          <w:lang w:val="en-US"/>
+        </w:rPr>
+      </w:pPr>
+      <w:r>
+        <w:rPr>
+          <w:lang w:val="en-US"/>
+        </w:rPr>
+        <w:t>Implement the main menu screen</w:t>
+      </w:r>
+    </w:p>
+    <w:p>
+      <w:pPr>
+        <w:pStyle w:val="ListParagraph"/>
+        <w:numPr>
+          <w:ilvl w:val="0"/>
+          <w:numId w:val="7"/>
+        </w:numPr>
+        <w:rPr>
+          <w:lang w:val="en-US"/>
+        </w:rPr>
+      </w:pPr>
+      <w:r>
+        <w:rPr>
+          <w:lang w:val="en-US"/>
+        </w:rPr>
+        <w:t>Implement level menu screen</w:t>
+      </w:r>
+    </w:p>
+    <w:p>
+      <w:pPr>
+        <w:pStyle w:val="ListParagraph"/>
+        <w:numPr>
+          <w:ilvl w:val="0"/>
+          <w:numId w:val="7"/>
+        </w:numPr>
+        <w:rPr>
+          <w:lang w:val="en-US"/>
+        </w:rPr>
+      </w:pPr>
+      <w:r>
+        <w:rPr>
+          <w:lang w:val="en-US"/>
+        </w:rPr>
+        <w:t>Implement level start menu screen</w:t>
+      </w:r>
+    </w:p>
+    <w:p>
+      <w:pPr>
+        <w:pStyle w:val="ListParagraph"/>
+        <w:numPr>
+          <w:ilvl w:val="0"/>
+          <w:numId w:val="7"/>
+        </w:numPr>
+        <w:rPr>
+          <w:lang w:val="en-US"/>
+        </w:rPr>
+      </w:pPr>
+      <w:r>
+        <w:rPr>
+          <w:lang w:val="en-US"/>
+        </w:rPr>
+        <w:t>Implement main menu confirm screen</w:t>
+      </w:r>
+    </w:p>
+    <w:p>
+      <w:pPr>
+        <w:pStyle w:val="ListParagraph"/>
+        <w:numPr>
+          <w:ilvl w:val="0"/>
+          <w:numId w:val="7"/>
+        </w:numPr>
+        <w:rPr>
+          <w:lang w:val="en-US"/>
+        </w:rPr>
+      </w:pPr>
+      <w:r>
+        <w:rPr>
+          <w:lang w:val="en-US"/>
+        </w:rPr>
+        <w:t>Implement pause screen</w:t>
+      </w:r>
+    </w:p>
+    <w:p>
+      <w:pPr>
+        <w:pStyle w:val="ListParagraph"/>
+        <w:numPr>
+          <w:ilvl w:val="0"/>
+          <w:numId w:val="7"/>
+        </w:numPr>
+        <w:rPr>
+          <w:lang w:val="en-US"/>
+        </w:rPr>
+      </w:pPr>
+      <w:r>
+        <w:rPr>
+          <w:lang w:val="en-US"/>
+        </w:rPr>
+        <w:t>Implement quit confirm screen</w:t>
+      </w:r>
+    </w:p>
+    <w:p>
+      <w:pPr>
+        <w:pStyle w:val="ListParagraph"/>
+        <w:numPr>
+          <w:ilvl w:val="0"/>
+          <w:numId w:val="7"/>
+        </w:numPr>
+        <w:rPr>
+          <w:lang w:val="en-US"/>
+        </w:rPr>
+      </w:pPr>
+      <w:r>
+        <w:rPr>
+          <w:lang w:val="en-US"/>
+        </w:rPr>
+        <w:t>Implement settings menu</w:t>
+      </w:r>
+      <w:r>
+        <w:rPr>
+          <w:lang w:val="en-US"/>
+        </w:rPr>
+        <w:t xml:space="preserve"> </w:t>
+      </w:r>
+      <w:r>
+        <w:rPr>
+          <w:lang w:val="en-US"/>
+        </w:rPr>
+        <w:t xml:space="preserve">screen </w:t>
+      </w:r>
+    </w:p>
+    <w:p>
+      <w:pPr>
+        <w:pStyle w:val="ListParagraph"/>
+        <w:numPr>
+          <w:ilvl w:val="0"/>
+          <w:numId w:val="7"/>
+        </w:numPr>
+        <w:rPr>
+          <w:lang w:val="en-US"/>
+        </w:rPr>
+      </w:pPr>
+      <w:r>
+        <w:rPr>
+          <w:lang w:val="en-US"/>
+        </w:rPr>
+        <w:t>Implement title screen</w:t>
+      </w:r>
+    </w:p>
+    <w:p>
+      <w:pPr>
+        <w:pStyle w:val="ListParagraph"/>
+        <w:numPr>
+          <w:ilvl w:val="0"/>
+          <w:numId w:val="7"/>
+        </w:numPr>
+        <w:rPr>
+          <w:lang w:val="en-US"/>
+        </w:rPr>
+      </w:pPr>
+      <w:r>
+        <w:rPr>
+          <w:lang w:val="en-US"/>
+        </w:rPr>
+        <w:t>Implement game end screen</w:t>
+      </w:r>
+    </w:p>
+    <w:p>
+      <w:pPr>
+        <w:pStyle w:val="ListParagraph"/>
+        <w:numPr>
+          <w:ilvl w:val="0"/>
+          <w:numId w:val="7"/>
+        </w:numPr>
+        <w:rPr>
+          <w:lang w:val="en-US"/>
+        </w:rPr>
+      </w:pPr>
+      <w:r>
+        <w:rPr>
+          <w:lang w:val="en-US"/>
+        </w:rPr>
+        <w:t>Integrate mouse</w:t>
+      </w:r>
+    </w:p>
+    <w:p>
+      <w:pPr>
+        <w:pStyle w:val="Heading3"/>
+        <w:rPr>
+          <w:lang w:val="en-US"/>
+        </w:rPr>
+      </w:pPr>
+      <w:r>
+        <w:rPr>
+          <w:lang w:val="en-US"/>
+        </w:rPr>
+        <w:t>Advanced</w:t>
+      </w:r>
+    </w:p>
+    <w:p>
+      <w:pPr>
+        <w:pStyle w:val="ListParagraph"/>
+        <w:numPr>
+          <w:ilvl w:val="0"/>
+          <w:numId w:val="8"/>
+        </w:numPr>
+        <w:rPr>
+          <w:lang w:val="en-US"/>
+        </w:rPr>
+      </w:pPr>
+      <w:r>
+        <w:rPr>
+          <w:lang w:val="en-US"/>
+        </w:rPr>
+        <w:t>Break basic levels into sub levels</w:t>
+      </w:r>
+    </w:p>
+    <w:p>
+      <w:pPr>
+        <w:pStyle w:val="ListParagraph"/>
+        <w:numPr>
+          <w:ilvl w:val="0"/>
+          <w:numId w:val="8"/>
+        </w:numPr>
+        <w:rPr>
+          <w:lang w:val="en-US"/>
+        </w:rPr>
+      </w:pPr>
+      <w:r>
+        <w:rPr>
+          <w:lang w:val="en-US"/>
+        </w:rPr>
+        <w:t>Enable checkpoint saving and restarting from the last checkpoint</w:t>
+      </w:r>
+    </w:p>
+    <w:p>
+      <w:pPr>
+        <w:pStyle w:val="ListParagraph"/>
+        <w:numPr>
+          <w:ilvl w:val="0"/>
+          <w:numId w:val="8"/>
+        </w:numPr>
+        <w:rPr>
+          <w:lang w:val="en-US"/>
+        </w:rPr>
+      </w:pPr>
+      <w:r>
+        <w:rPr>
+          <w:lang w:val="en-US"/>
+        </w:rPr>
+        <w:t>Difficulty options – I am not a programmer, I can code, I can reprogram you. More health, More attack frequency, Increased attack power, Smarter.</w:t>
+      </w:r>
+    </w:p>
+    <w:p>
+      <w:pPr>
+        <w:pStyle w:val="ListParagraph"/>
+        <w:numPr>
+          <w:ilvl w:val="0"/>
+          <w:numId w:val="8"/>
+        </w:numPr>
+        <w:rPr>
+          <w:lang w:val="en-US"/>
+        </w:rPr>
+      </w:pPr>
+      <w:r>
+        <w:rPr>
+          <w:lang w:val="en-US"/>
+        </w:rPr>
+        <w:t xml:space="preserve">Implement </w:t>
+      </w:r>
+      <w:proofErr w:type="spellStart"/>
+      <w:r>
+        <w:rPr>
+          <w:lang w:val="en-US"/>
+        </w:rPr>
+        <w:t>ChangeLevel</w:t>
+      </w:r>
+      <w:proofErr w:type="spellEnd"/>
+    </w:p>
+    <w:p>
+      <w:pPr>
+        <w:pStyle w:val="ListParagraph"/>
+        <w:numPr>
+          <w:ilvl w:val="0"/>
+          <w:numId w:val="7"/>
+        </w:numPr>
+        <w:rPr>
+          <w:lang w:val="en-US"/>
+        </w:rPr>
+      </w:pPr>
+      <w:r>
+        <w:rPr>
+          <w:lang w:val="en-US"/>
+        </w:rPr>
+        <w:t>Powerups – heath buff</w:t>
+      </w:r>
+    </w:p>
+    <w:p>
+      <w:pPr>
+        <w:pStyle w:val="ListParagraph"/>
+        <w:numPr>
+          <w:ilvl w:val="0"/>
+          <w:numId w:val="7"/>
+        </w:numPr>
+        <w:rPr>
+          <w:lang w:val="en-US"/>
+        </w:rPr>
+      </w:pPr>
+      <w:r>
+        <w:rPr>
+          <w:lang w:val="en-US"/>
+        </w:rPr>
+        <w:t>Powerups – attack buff</w:t>
+      </w:r>
+    </w:p>
+    <w:p>
+      <w:pPr>
+        <w:pStyle w:val="ListParagraph"/>
+        <w:numPr>
+          <w:ilvl w:val="0"/>
+          <w:numId w:val="7"/>
+        </w:numPr>
+        <w:rPr>
+          <w:lang w:val="en-US"/>
+        </w:rPr>
+      </w:pPr>
+      <w:r>
+        <w:rPr>
+          <w:lang w:val="en-US"/>
+        </w:rPr>
+        <w:t>Implement second player</w:t>
+      </w:r>
+    </w:p>
+    <w:p>
+      <w:pPr>
+        <w:pStyle w:val="ListParagraph"/>
+        <w:numPr>
+          <w:ilvl w:val="0"/>
+          <w:numId w:val="7"/>
+        </w:numPr>
+        <w:rPr>
+          <w:lang w:val="en-US"/>
+        </w:rPr>
+      </w:pPr>
+      <w:r>
+        <w:rPr>
+          <w:lang w:val="en-US"/>
+        </w:rPr>
+        <w:t>Implement Camera for two players</w:t>
+      </w:r>
+    </w:p>
+    <w:p>
+      <w:pPr>
+        <w:pStyle w:val="ListParagraph"/>
+        <w:numPr>
+          <w:ilvl w:val="0"/>
+          <w:numId w:val="7"/>
+        </w:numPr>
+        <w:rPr>
+          <w:lang w:val="en-US"/>
+        </w:rPr>
+      </w:pPr>
+      <w:r>
+        <w:rPr>
+          <w:lang w:val="en-US"/>
+        </w:rPr>
+        <w:t>Add the puzzle mini game</w:t>
+      </w:r>
+    </w:p>
+    <w:p>
+      <w:pPr>
+        <w:pStyle w:val="ListParagraph"/>
+        <w:numPr>
+          <w:ilvl w:val="0"/>
+          <w:numId w:val="7"/>
+        </w:numPr>
+        <w:rPr>
+          <w:lang w:val="en-US"/>
+        </w:rPr>
+      </w:pPr>
+      <w:r>
+        <w:rPr>
+          <w:lang w:val="en-US"/>
+        </w:rPr>
+        <w:t>Implement current frame rendering</w:t>
+      </w:r>
+    </w:p>
+    <w:p>
+      <w:pPr>
+        <w:pStyle w:val="ListParagraph"/>
+        <w:numPr>
+          <w:ilvl w:val="0"/>
+          <w:numId w:val="7"/>
+        </w:numPr>
+        <w:rPr>
+          <w:lang w:val="en-US"/>
+        </w:rPr>
+      </w:pPr>
+      <w:r>
+        <w:rPr>
+          <w:lang w:val="en-US"/>
+        </w:rPr>
+        <w:t>Lower speed</w:t>
+      </w:r>
+      <w:r>
+        <w:rPr>
+          <w:lang w:val="en-US"/>
+        </w:rPr>
+        <w:t xml:space="preserve"> in both x and y directions</w:t>
+      </w:r>
+      <w:r>
+        <w:rPr>
+          <w:lang w:val="en-US"/>
+        </w:rPr>
+        <w:t xml:space="preserve"> while ducking</w:t>
+      </w:r>
+    </w:p>
+    <w:p>
+      <w:pPr>
+        <w:pStyle w:val="ListParagraph"/>
+        <w:numPr>
+          <w:ilvl w:val="0"/>
+          <w:numId w:val="7"/>
+        </w:numPr>
+        <w:rPr>
+          <w:lang w:val="en-US"/>
+        </w:rPr>
+      </w:pPr>
+      <w:r>
+        <w:rPr>
+          <w:lang w:val="en-US"/>
+        </w:rPr>
+        <w:t>Implement Gate</w:t>
+      </w:r>
+      <w:r>
+        <w:rPr>
+          <w:lang w:val="en-US"/>
+        </w:rPr>
+        <w:t xml:space="preserve"> – Implement a Key</w:t>
+      </w:r>
+    </w:p>
+    <w:p>
+      <w:pPr>
+        <w:pStyle w:val="ListParagraph"/>
+        <w:numPr>
+          <w:ilvl w:val="0"/>
+          <w:numId w:val="7"/>
+        </w:numPr>
+        <w:rPr>
+          <w:lang w:val="en-US"/>
+        </w:rPr>
+      </w:pPr>
+      <w:r>
+        <w:rPr>
+          <w:lang w:val="en-US"/>
+        </w:rPr>
+        <w:t>Make enemy width and height be available globally.</w:t>
+      </w:r>
+    </w:p>
+    <w:p>
+      <w:pPr>
+        <w:pStyle w:val="ListParagraph"/>
+        <w:numPr>
+          <w:ilvl w:val="0"/>
+          <w:numId w:val="7"/>
+        </w:numPr>
+        <w:rPr>
+          <w:lang w:val="en-US"/>
+        </w:rPr>
+      </w:pPr>
+      <w:r>
+        <w:rPr>
+          <w:lang w:val="en-US"/>
+        </w:rPr>
+        <w:t>Bullet ranges</w:t>
+      </w:r>
+    </w:p>
+    <w:p>
+      <w:pPr>
+        <w:pStyle w:val="ListParagraph"/>
+        <w:numPr>
+          <w:ilvl w:val="0"/>
+          <w:numId w:val="7"/>
+        </w:numPr>
+        <w:rPr>
+          <w:lang w:val="en-US"/>
+        </w:rPr>
+      </w:pPr>
+      <w:r>
+        <w:rPr>
+          <w:lang w:val="en-US"/>
+        </w:rPr>
+        <w:t>Bullet positioning</w:t>
+      </w:r>
+    </w:p>
+    <w:p>
+      <w:pPr>
+        <w:pStyle w:val="ListParagraph"/>
+        <w:numPr>
+          <w:ilvl w:val="0"/>
+          <w:numId w:val="7"/>
+        </w:numPr>
+        <w:rPr>
+          <w:lang w:val="en-US"/>
+        </w:rPr>
+      </w:pPr>
+      <w:r>
+        <w:rPr>
+          <w:lang w:val="en-US"/>
+        </w:rPr>
+        <w:t>Gamepad controller smoothing</w:t>
+      </w:r>
+    </w:p>
+    <w:p>
+      <w:pPr>
+        <w:pStyle w:val="ListParagraph"/>
+        <w:numPr>
+          <w:ilvl w:val="0"/>
+          <w:numId w:val="7"/>
+        </w:numPr>
+        <w:rPr>
+          <w:lang w:val="en-US"/>
+        </w:rPr>
+      </w:pPr>
+      <w:r>
+        <w:rPr>
+          <w:lang w:val="en-US"/>
+        </w:rPr>
+        <w:t>Proper use of Velocity2f and Point2f objects.</w:t>
+      </w:r>
+    </w:p>
+    <w:p>
+      <w:pPr>
+        <w:pStyle w:val="ListParagraph"/>
+        <w:numPr>
+          <w:ilvl w:val="0"/>
+          <w:numId w:val="7"/>
+        </w:numPr>
+        <w:rPr>
+          <w:lang w:val="en-US"/>
+        </w:rPr>
+      </w:pPr>
+      <w:r>
+        <w:rPr>
+          <w:lang w:val="en-US"/>
+        </w:rPr>
+        <w:t>Compress images</w:t>
+      </w:r>
+    </w:p>
+    <w:p>
+      <w:pPr>
+        <w:pStyle w:val="ListParagraph"/>
+        <w:numPr>
+          <w:ilvl w:val="0"/>
+          <w:numId w:val="7"/>
+        </w:numPr>
+        <w:rPr>
+          <w:lang w:val="en-US"/>
+        </w:rPr>
+      </w:pPr>
+      <w:r>
+        <w:rPr>
+          <w:lang w:val="en-US"/>
+        </w:rPr>
+        <w:t>Action specific sounds</w:t>
+      </w:r>
+    </w:p>
+    <w:p>
+      <w:pPr>
+        <w:pStyle w:val="ListParagraph"/>
+        <w:rPr>
+          <w:lang w:val="en-US"/>
+        </w:rPr>
+      </w:pPr>
+    </w:p>
+    <w:p>
+      <w:pPr>
         <w:pStyle w:val="Heading2"/>
         <w:rPr>
           <w:lang w:val="en-US"/>
@@ -27,42 +677,49 @@
         <w:rPr>
           <w:lang w:val="en-US"/>
         </w:rPr>
-        <w:t>To be done</w:t>
-      </w:r>
-    </w:p>
-    <w:p>
-      <w:pPr>
-        <w:pStyle w:val="Heading3"/>
-        <w:rPr>
-          <w:lang w:val="en-US"/>
-        </w:rPr>
-      </w:pPr>
-      <w:r>
-        <w:rPr>
-          <w:lang w:val="en-US"/>
-        </w:rPr>
-        <w:t>Theme</w:t>
-      </w:r>
-    </w:p>
-    <w:p>
-      <w:pPr>
-        <w:pStyle w:val="ListParagraph"/>
-        <w:numPr>
-          <w:ilvl w:val="0"/>
-          <w:numId w:val="7"/>
-        </w:numPr>
-        <w:rPr>
-          <w:lang w:val="en-US"/>
-        </w:rPr>
-      </w:pPr>
-      <w:r>
-        <w:rPr>
-          <w:lang w:val="en-US"/>
-        </w:rPr>
-        <w:t>Change the theme. Add sprites to all game objects</w:t>
-      </w:r>
-      <w:r>
-        <w:rPr>
+        <w:t>Bugs</w:t>
+      </w:r>
+    </w:p>
+    <w:p>
+      <w:pPr>
+        <w:pStyle w:val="ListParagraph"/>
+        <w:numPr>
+          <w:ilvl w:val="0"/>
+          <w:numId w:val="7"/>
+        </w:numPr>
+        <w:rPr>
+          <w:strike/>
+          <w:lang w:val="en-US"/>
+        </w:rPr>
+      </w:pPr>
+      <w:proofErr w:type="spellStart"/>
+      <w:r>
+        <w:rPr>
+          <w:strike/>
+          <w:lang w:val="en-US"/>
+        </w:rPr>
+        <w:t>Oscillaiton</w:t>
+      </w:r>
+      <w:proofErr w:type="spellEnd"/>
+      <w:r>
+        <w:rPr>
+          <w:strike/>
+          <w:lang w:val="en-US"/>
+        </w:rPr>
+        <w:t xml:space="preserve"> when using </w:t>
+      </w:r>
+      <w:proofErr w:type="spellStart"/>
+      <w:r>
+        <w:rPr>
+          <w:strike/>
+          <w:lang w:val="en-US"/>
+        </w:rPr>
+        <w:t>QuadTrees</w:t>
+      </w:r>
+      <w:proofErr w:type="spellEnd"/>
+      <w:r>
+        <w:rPr>
+          <w:strike/>
           <w:lang w:val="en-US"/>
         </w:rPr>
         <w:t>.</w:t>
@@ -83,343 +740,183 @@
         <w:rPr>
           <w:lang w:val="en-US"/>
         </w:rPr>
-        <w:t>Add a game sound</w:t>
-      </w:r>
-    </w:p>
-    <w:p>
-      <w:pPr>
-        <w:pStyle w:val="Heading3"/>
-        <w:rPr>
-          <w:lang w:val="en-US"/>
-        </w:rPr>
-      </w:pPr>
-      <w:r>
-        <w:rPr>
-          <w:lang w:val="en-US"/>
-        </w:rPr>
-        <w:t>Extra</w:t>
-      </w:r>
-    </w:p>
-    <w:p>
-      <w:pPr>
-        <w:pStyle w:val="ListParagraph"/>
-        <w:numPr>
-          <w:ilvl w:val="0"/>
-          <w:numId w:val="7"/>
-        </w:numPr>
-        <w:rPr>
-          <w:lang w:val="en-US"/>
-        </w:rPr>
-      </w:pPr>
-      <w:r>
-        <w:rPr>
-          <w:lang w:val="en-US"/>
-        </w:rPr>
-        <w:t>Add narratives with text</w:t>
-      </w:r>
-    </w:p>
-    <w:p>
-      <w:pPr>
-        <w:pStyle w:val="ListParagraph"/>
-        <w:numPr>
-          <w:ilvl w:val="0"/>
-          <w:numId w:val="7"/>
-        </w:numPr>
-        <w:rPr>
-          <w:lang w:val="en-US"/>
-        </w:rPr>
-      </w:pPr>
-      <w:r>
-        <w:rPr>
-          <w:lang w:val="en-US"/>
-        </w:rPr>
-        <w:t>Add narratives with pictures</w:t>
-      </w:r>
-    </w:p>
-    <w:p>
-      <w:pPr>
-        <w:pStyle w:val="ListParagraph"/>
-        <w:numPr>
-          <w:ilvl w:val="0"/>
-          <w:numId w:val="7"/>
-        </w:numPr>
-        <w:rPr>
-          <w:lang w:val="en-US"/>
-        </w:rPr>
-      </w:pPr>
-      <w:r>
-        <w:rPr>
-          <w:lang w:val="en-US"/>
-        </w:rPr>
-        <w:t>Add narratives with sound.</w:t>
-      </w:r>
-    </w:p>
-    <w:p>
-      <w:pPr>
-        <w:pStyle w:val="ListParagraph"/>
-        <w:numPr>
-          <w:ilvl w:val="0"/>
-          <w:numId w:val="7"/>
-        </w:numPr>
-        <w:rPr>
-          <w:lang w:val="en-US"/>
-        </w:rPr>
-      </w:pPr>
-      <w:r>
-        <w:rPr>
-          <w:lang w:val="en-US"/>
-        </w:rPr>
-        <w:t>Implement the main menu screen</w:t>
-      </w:r>
-    </w:p>
-    <w:p>
-      <w:pPr>
-        <w:pStyle w:val="ListParagraph"/>
-        <w:numPr>
-          <w:ilvl w:val="0"/>
-          <w:numId w:val="7"/>
-        </w:numPr>
-        <w:rPr>
-          <w:lang w:val="en-US"/>
-        </w:rPr>
-      </w:pPr>
-      <w:r>
-        <w:rPr>
-          <w:lang w:val="en-US"/>
-        </w:rPr>
-        <w:t>Implement level menu screen</w:t>
-      </w:r>
-    </w:p>
-    <w:p>
-      <w:pPr>
-        <w:pStyle w:val="ListParagraph"/>
-        <w:numPr>
-          <w:ilvl w:val="0"/>
-          <w:numId w:val="7"/>
-        </w:numPr>
-        <w:rPr>
-          <w:lang w:val="en-US"/>
-        </w:rPr>
-      </w:pPr>
-      <w:r>
-        <w:rPr>
-          <w:lang w:val="en-US"/>
-        </w:rPr>
-        <w:t>Implement level start menu screen</w:t>
-      </w:r>
-    </w:p>
-    <w:p>
-      <w:pPr>
-        <w:pStyle w:val="ListParagraph"/>
-        <w:numPr>
-          <w:ilvl w:val="0"/>
-          <w:numId w:val="7"/>
-        </w:numPr>
-        <w:rPr>
-          <w:lang w:val="en-US"/>
-        </w:rPr>
-      </w:pPr>
-      <w:r>
-        <w:rPr>
-          <w:lang w:val="en-US"/>
-        </w:rPr>
-        <w:t>Implement main menu confirm screen</w:t>
-      </w:r>
-    </w:p>
-    <w:p>
-      <w:pPr>
-        <w:pStyle w:val="ListParagraph"/>
-        <w:numPr>
-          <w:ilvl w:val="0"/>
-          <w:numId w:val="7"/>
-        </w:numPr>
-        <w:rPr>
-          <w:lang w:val="en-US"/>
-        </w:rPr>
-      </w:pPr>
-      <w:r>
-        <w:rPr>
-          <w:lang w:val="en-US"/>
-        </w:rPr>
-        <w:t>Implement pause screen</w:t>
-      </w:r>
-    </w:p>
-    <w:p>
-      <w:pPr>
-        <w:pStyle w:val="ListParagraph"/>
-        <w:numPr>
-          <w:ilvl w:val="0"/>
-          <w:numId w:val="7"/>
-        </w:numPr>
-        <w:rPr>
-          <w:lang w:val="en-US"/>
-        </w:rPr>
-      </w:pPr>
-      <w:r>
-        <w:rPr>
-          <w:lang w:val="en-US"/>
-        </w:rPr>
-        <w:t>Implement quit confirm screen</w:t>
-      </w:r>
-    </w:p>
-    <w:p>
-      <w:pPr>
-        <w:pStyle w:val="ListParagraph"/>
-        <w:numPr>
-          <w:ilvl w:val="0"/>
-          <w:numId w:val="7"/>
-        </w:numPr>
-        <w:rPr>
-          <w:lang w:val="en-US"/>
-        </w:rPr>
-      </w:pPr>
-      <w:r>
-        <w:rPr>
-          <w:lang w:val="en-US"/>
-        </w:rPr>
-        <w:t>Implement settings menu</w:t>
-      </w:r>
-      <w:r>
-        <w:rPr>
-          <w:lang w:val="en-US"/>
-        </w:rPr>
-        <w:t xml:space="preserve"> </w:t>
-      </w:r>
-      <w:r>
-        <w:rPr>
-          <w:lang w:val="en-US"/>
-        </w:rPr>
-        <w:t xml:space="preserve">screen </w:t>
-      </w:r>
-    </w:p>
-    <w:p>
-      <w:pPr>
-        <w:pStyle w:val="ListParagraph"/>
-        <w:numPr>
-          <w:ilvl w:val="0"/>
-          <w:numId w:val="7"/>
-        </w:numPr>
-        <w:rPr>
-          <w:lang w:val="en-US"/>
-        </w:rPr>
-      </w:pPr>
-      <w:r>
-        <w:rPr>
-          <w:lang w:val="en-US"/>
-        </w:rPr>
-        <w:t>Implement title screen</w:t>
-      </w:r>
-    </w:p>
-    <w:p>
-      <w:pPr>
-        <w:pStyle w:val="ListParagraph"/>
-        <w:numPr>
-          <w:ilvl w:val="0"/>
-          <w:numId w:val="7"/>
-        </w:numPr>
-        <w:rPr>
-          <w:lang w:val="en-US"/>
-        </w:rPr>
-      </w:pPr>
-      <w:r>
-        <w:rPr>
-          <w:lang w:val="en-US"/>
-        </w:rPr>
-        <w:t>Implement game end screen</w:t>
-      </w:r>
-    </w:p>
-    <w:p>
-      <w:pPr>
-        <w:pStyle w:val="ListParagraph"/>
-        <w:numPr>
-          <w:ilvl w:val="0"/>
-          <w:numId w:val="7"/>
-        </w:numPr>
-        <w:rPr>
-          <w:lang w:val="en-US"/>
-        </w:rPr>
-      </w:pPr>
-      <w:r>
-        <w:rPr>
-          <w:lang w:val="en-US"/>
-        </w:rPr>
-        <w:t>Integrate mouse</w:t>
-      </w:r>
-    </w:p>
-    <w:p>
-      <w:pPr>
-        <w:pStyle w:val="Heading3"/>
-        <w:rPr>
-          <w:lang w:val="en-US"/>
-        </w:rPr>
-      </w:pPr>
-      <w:r>
-        <w:rPr>
-          <w:lang w:val="en-US"/>
-        </w:rPr>
-        <w:t>Advanced</w:t>
-      </w:r>
-    </w:p>
-    <w:p>
-      <w:pPr>
-        <w:pStyle w:val="ListParagraph"/>
-        <w:numPr>
-          <w:ilvl w:val="0"/>
-          <w:numId w:val="8"/>
-        </w:numPr>
-        <w:rPr>
-          <w:lang w:val="en-US"/>
-        </w:rPr>
-      </w:pPr>
-      <w:r>
-        <w:rPr>
-          <w:lang w:val="en-US"/>
-        </w:rPr>
-        <w:t>Break basic levels into sub levels</w:t>
-      </w:r>
-    </w:p>
-    <w:p>
-      <w:pPr>
-        <w:pStyle w:val="ListParagraph"/>
-        <w:numPr>
-          <w:ilvl w:val="0"/>
-          <w:numId w:val="8"/>
-        </w:numPr>
-        <w:rPr>
-          <w:lang w:val="en-US"/>
-        </w:rPr>
-      </w:pPr>
-      <w:r>
-        <w:rPr>
-          <w:lang w:val="en-US"/>
-        </w:rPr>
-        <w:t>Enable checkpoint saving and restarting from the last checkpoint</w:t>
-      </w:r>
-    </w:p>
-    <w:p>
-      <w:pPr>
-        <w:pStyle w:val="ListParagraph"/>
-        <w:numPr>
-          <w:ilvl w:val="0"/>
-          <w:numId w:val="8"/>
-        </w:numPr>
-        <w:rPr>
-          <w:lang w:val="en-US"/>
-        </w:rPr>
-      </w:pPr>
-      <w:r>
-        <w:rPr>
-          <w:lang w:val="en-US"/>
-        </w:rPr>
-        <w:t>Difficulty options – I am not a programmer, I can code, I can reprogram you. More health, More attack frequency, Increased attack power, Smarter.</w:t>
-      </w:r>
-    </w:p>
-    <w:p>
-      <w:pPr>
-        <w:pStyle w:val="ListParagraph"/>
-        <w:numPr>
-          <w:ilvl w:val="0"/>
-          <w:numId w:val="8"/>
+        <w:t>Moving with Moving block</w:t>
+      </w:r>
+    </w:p>
+    <w:p>
+      <w:pPr>
+        <w:pStyle w:val="ListParagraph"/>
+        <w:rPr>
+          <w:strike/>
+          <w:lang w:val="en-US"/>
+        </w:rPr>
+      </w:pPr>
+    </w:p>
+    <w:p>
+      <w:pPr>
+        <w:pStyle w:val="Heading2"/>
+        <w:rPr>
+          <w:lang w:val="en-US"/>
+        </w:rPr>
+      </w:pPr>
+      <w:r>
+        <w:rPr>
+          <w:lang w:val="en-US"/>
+        </w:rPr>
+        <w:t>Done</w:t>
+      </w:r>
+    </w:p>
+    <w:p>
+      <w:pPr>
+        <w:pStyle w:val="ListParagraph"/>
+        <w:numPr>
+          <w:ilvl w:val="0"/>
+          <w:numId w:val="7"/>
+        </w:numPr>
+        <w:rPr>
+          <w:lang w:val="en-US"/>
+        </w:rPr>
+      </w:pPr>
+      <w:r>
+        <w:rPr>
+          <w:lang w:val="en-US"/>
+        </w:rPr>
+        <w:t>Keyboard controller</w:t>
+      </w:r>
+    </w:p>
+    <w:p>
+      <w:pPr>
+        <w:pStyle w:val="ListParagraph"/>
+        <w:numPr>
+          <w:ilvl w:val="0"/>
+          <w:numId w:val="7"/>
+        </w:numPr>
+        <w:rPr>
+          <w:lang w:val="en-US"/>
+        </w:rPr>
+      </w:pPr>
+      <w:r>
+        <w:rPr>
+          <w:lang w:val="en-US"/>
+        </w:rPr>
+        <w:lastRenderedPageBreak/>
+        <w:t>Mouse controller</w:t>
+      </w:r>
+    </w:p>
+    <w:p>
+      <w:pPr>
+        <w:pStyle w:val="ListParagraph"/>
+        <w:numPr>
+          <w:ilvl w:val="0"/>
+          <w:numId w:val="7"/>
+        </w:numPr>
+        <w:rPr>
+          <w:lang w:val="en-US"/>
+        </w:rPr>
+      </w:pPr>
+      <w:r>
+        <w:rPr>
+          <w:lang w:val="en-US"/>
+        </w:rPr>
+        <w:t>Gamepad controller</w:t>
+      </w:r>
+    </w:p>
+    <w:p>
+      <w:pPr>
+        <w:pStyle w:val="ListParagraph"/>
+        <w:numPr>
+          <w:ilvl w:val="0"/>
+          <w:numId w:val="7"/>
+        </w:numPr>
+        <w:rPr>
+          <w:lang w:val="en-US"/>
+        </w:rPr>
+      </w:pPr>
+      <w:r>
+        <w:rPr>
+          <w:lang w:val="en-US"/>
+        </w:rPr>
+        <w:t>Decide controller layout</w:t>
+      </w:r>
+    </w:p>
+    <w:p>
+      <w:pPr>
+        <w:pStyle w:val="ListParagraph"/>
+        <w:numPr>
+          <w:ilvl w:val="0"/>
+          <w:numId w:val="7"/>
+        </w:numPr>
+        <w:rPr>
+          <w:lang w:val="en-US"/>
+        </w:rPr>
+      </w:pPr>
+      <w:r>
+        <w:rPr>
+          <w:lang w:val="en-US"/>
+        </w:rPr>
+        <w:t>Level designer code</w:t>
+      </w:r>
+    </w:p>
+    <w:p>
+      <w:pPr>
+        <w:pStyle w:val="ListParagraph"/>
+        <w:numPr>
+          <w:ilvl w:val="0"/>
+          <w:numId w:val="7"/>
+        </w:numPr>
+        <w:rPr>
+          <w:lang w:val="en-US"/>
+        </w:rPr>
+      </w:pPr>
+      <w:r>
+        <w:rPr>
+          <w:lang w:val="en-US"/>
+        </w:rPr>
+        <w:t>Implement Player</w:t>
+      </w:r>
+    </w:p>
+    <w:p>
+      <w:pPr>
+        <w:pStyle w:val="ListParagraph"/>
+        <w:numPr>
+          <w:ilvl w:val="0"/>
+          <w:numId w:val="7"/>
+        </w:numPr>
+        <w:rPr>
+          <w:lang w:val="en-US"/>
+        </w:rPr>
+      </w:pPr>
+      <w:r>
+        <w:rPr>
+          <w:lang w:val="en-US"/>
+        </w:rPr>
+        <w:t>Implement Camera</w:t>
+      </w:r>
+    </w:p>
+    <w:p>
+      <w:pPr>
+        <w:pStyle w:val="ListParagraph"/>
+        <w:numPr>
+          <w:ilvl w:val="0"/>
+          <w:numId w:val="7"/>
+        </w:numPr>
+        <w:rPr>
+          <w:lang w:val="en-US"/>
+        </w:rPr>
+      </w:pPr>
+      <w:r>
+        <w:rPr>
+          <w:lang w:val="en-US"/>
+        </w:rPr>
+        <w:t>Basic level design</w:t>
+      </w:r>
+    </w:p>
+    <w:p>
+      <w:pPr>
+        <w:pStyle w:val="ListParagraph"/>
+        <w:numPr>
+          <w:ilvl w:val="0"/>
+          <w:numId w:val="7"/>
         </w:numPr>
         <w:rPr>
           <w:lang w:val="en-US"/>
@@ -436,7 +933,7 @@
         <w:rPr>
           <w:lang w:val="en-US"/>
         </w:rPr>
-        <w:t>ChangeLevel</w:t>
+        <w:t>collisons</w:t>
       </w:r>
       <w:proofErr w:type="spellEnd"/>
     </w:p>
@@ -455,621 +952,72 @@
         <w:rPr>
           <w:lang w:val="en-US"/>
         </w:rPr>
-        <w:t>Powerups – heath buff</w:t>
-      </w:r>
-    </w:p>
-    <w:p>
-      <w:pPr>
-        <w:pStyle w:val="ListParagraph"/>
-        <w:numPr>
-          <w:ilvl w:val="0"/>
-          <w:numId w:val="7"/>
-        </w:numPr>
-        <w:rPr>
-          <w:lang w:val="en-US"/>
-        </w:rPr>
-      </w:pPr>
-      <w:r>
-        <w:rPr>
-          <w:lang w:val="en-US"/>
-        </w:rPr>
-        <w:t>Powerups – attack buff</w:t>
-      </w:r>
-    </w:p>
-    <w:p>
-      <w:pPr>
-        <w:pStyle w:val="ListParagraph"/>
-        <w:numPr>
-          <w:ilvl w:val="0"/>
-          <w:numId w:val="7"/>
-        </w:numPr>
-        <w:rPr>
-          <w:lang w:val="en-US"/>
-        </w:rPr>
-      </w:pPr>
-      <w:r>
-        <w:rPr>
-          <w:lang w:val="en-US"/>
-        </w:rPr>
-        <w:t>Implement second player</w:t>
-      </w:r>
-    </w:p>
-    <w:p>
-      <w:pPr>
-        <w:pStyle w:val="ListParagraph"/>
-        <w:numPr>
-          <w:ilvl w:val="0"/>
-          <w:numId w:val="7"/>
-        </w:numPr>
-        <w:rPr>
-          <w:lang w:val="en-US"/>
-        </w:rPr>
-      </w:pPr>
-      <w:r>
-        <w:rPr>
-          <w:lang w:val="en-US"/>
-        </w:rPr>
-        <w:t>Implement Camera for two players</w:t>
-      </w:r>
-    </w:p>
-    <w:p>
-      <w:pPr>
-        <w:pStyle w:val="ListParagraph"/>
-        <w:numPr>
-          <w:ilvl w:val="0"/>
-          <w:numId w:val="7"/>
-        </w:numPr>
-        <w:rPr>
-          <w:lang w:val="en-US"/>
-        </w:rPr>
-      </w:pPr>
-      <w:r>
-        <w:rPr>
-          <w:lang w:val="en-US"/>
-        </w:rPr>
-        <w:t>Add the puzzle mini game</w:t>
-      </w:r>
-    </w:p>
-    <w:p>
-      <w:pPr>
-        <w:pStyle w:val="ListParagraph"/>
-        <w:numPr>
-          <w:ilvl w:val="0"/>
-          <w:numId w:val="7"/>
-        </w:numPr>
-        <w:rPr>
-          <w:lang w:val="en-US"/>
-        </w:rPr>
-      </w:pPr>
-      <w:r>
-        <w:rPr>
-          <w:lang w:val="en-US"/>
-        </w:rPr>
-        <w:t>Implement current frame rendering</w:t>
-      </w:r>
-    </w:p>
-    <w:p>
-      <w:pPr>
-        <w:pStyle w:val="ListParagraph"/>
-        <w:numPr>
-          <w:ilvl w:val="0"/>
-          <w:numId w:val="7"/>
-        </w:numPr>
-        <w:rPr>
-          <w:lang w:val="en-US"/>
-        </w:rPr>
-      </w:pPr>
-      <w:r>
-        <w:rPr>
-          <w:lang w:val="en-US"/>
-        </w:rPr>
-        <w:t>Lower speed</w:t>
-      </w:r>
-      <w:r>
-        <w:rPr>
-          <w:lang w:val="en-US"/>
-        </w:rPr>
-        <w:t xml:space="preserve"> in both x and y directions</w:t>
-      </w:r>
-      <w:r>
-        <w:rPr>
-          <w:lang w:val="en-US"/>
-        </w:rPr>
-        <w:t xml:space="preserve"> while ducking</w:t>
-      </w:r>
-    </w:p>
-    <w:p>
-      <w:pPr>
-        <w:pStyle w:val="ListParagraph"/>
-        <w:numPr>
-          <w:ilvl w:val="0"/>
-          <w:numId w:val="7"/>
-        </w:numPr>
-        <w:rPr>
-          <w:lang w:val="en-US"/>
-        </w:rPr>
-      </w:pPr>
-      <w:r>
-        <w:rPr>
-          <w:lang w:val="en-US"/>
-        </w:rPr>
-        <w:t>Implement Gate</w:t>
-      </w:r>
-      <w:r>
-        <w:rPr>
-          <w:lang w:val="en-US"/>
-        </w:rPr>
-        <w:t xml:space="preserve"> – Implement a Key</w:t>
-      </w:r>
-    </w:p>
-    <w:p>
-      <w:pPr>
-        <w:pStyle w:val="ListParagraph"/>
-        <w:numPr>
-          <w:ilvl w:val="0"/>
-          <w:numId w:val="7"/>
-        </w:numPr>
-        <w:rPr>
-          <w:lang w:val="en-US"/>
-        </w:rPr>
-      </w:pPr>
-      <w:r>
-        <w:rPr>
-          <w:lang w:val="en-US"/>
-        </w:rPr>
-        <w:t>Make enemy width and height be available globally.</w:t>
-      </w:r>
-    </w:p>
-    <w:p>
-      <w:pPr>
-        <w:pStyle w:val="ListParagraph"/>
-        <w:numPr>
-          <w:ilvl w:val="0"/>
-          <w:numId w:val="7"/>
-        </w:numPr>
-        <w:rPr>
-          <w:lang w:val="en-US"/>
-        </w:rPr>
-      </w:pPr>
-      <w:r>
-        <w:rPr>
-          <w:lang w:val="en-US"/>
-        </w:rPr>
-        <w:t>Bullet ranges</w:t>
-      </w:r>
-    </w:p>
-    <w:p>
-      <w:pPr>
-        <w:pStyle w:val="ListParagraph"/>
-        <w:numPr>
-          <w:ilvl w:val="0"/>
-          <w:numId w:val="7"/>
-        </w:numPr>
-        <w:rPr>
-          <w:lang w:val="en-US"/>
-        </w:rPr>
-      </w:pPr>
-      <w:r>
-        <w:rPr>
-          <w:lang w:val="en-US"/>
-        </w:rPr>
-        <w:t>Bullet positioning</w:t>
-      </w:r>
-    </w:p>
-    <w:p>
-      <w:pPr>
-        <w:pStyle w:val="ListParagraph"/>
-        <w:numPr>
-          <w:ilvl w:val="0"/>
-          <w:numId w:val="7"/>
-        </w:numPr>
-        <w:rPr>
-          <w:lang w:val="en-US"/>
-        </w:rPr>
-      </w:pPr>
-      <w:r>
-        <w:rPr>
-          <w:lang w:val="en-US"/>
-        </w:rPr>
-        <w:t>Gamepad controller smoothing</w:t>
-      </w:r>
-    </w:p>
-    <w:p>
-      <w:pPr>
-        <w:pStyle w:val="ListParagraph"/>
-        <w:numPr>
-          <w:ilvl w:val="0"/>
-          <w:numId w:val="7"/>
-        </w:numPr>
-        <w:rPr>
-          <w:lang w:val="en-US"/>
-        </w:rPr>
-      </w:pPr>
-      <w:r>
-        <w:rPr>
-          <w:lang w:val="en-US"/>
-        </w:rPr>
-        <w:t>Proper use of Velocity2f and Point2f objects.</w:t>
-      </w:r>
-    </w:p>
-    <w:p>
-      <w:pPr>
-        <w:pStyle w:val="ListParagraph"/>
-        <w:numPr>
-          <w:ilvl w:val="0"/>
-          <w:numId w:val="7"/>
-        </w:numPr>
-        <w:rPr>
-          <w:lang w:val="en-US"/>
-        </w:rPr>
-      </w:pPr>
-      <w:r>
-        <w:rPr>
-          <w:lang w:val="en-US"/>
-        </w:rPr>
-        <w:t>Compress images</w:t>
-      </w:r>
-    </w:p>
-    <w:p>
-      <w:pPr>
-        <w:pStyle w:val="ListParagraph"/>
-        <w:rPr>
-          <w:lang w:val="en-US"/>
-        </w:rPr>
-      </w:pPr>
-    </w:p>
-    <w:p>
-      <w:pPr>
-        <w:pStyle w:val="Heading2"/>
-        <w:rPr>
-          <w:lang w:val="en-US"/>
-        </w:rPr>
-      </w:pPr>
-      <w:r>
-        <w:rPr>
-          <w:lang w:val="en-US"/>
-        </w:rPr>
-        <w:t>Bugs</w:t>
-      </w:r>
-    </w:p>
-    <w:p>
-      <w:pPr>
-        <w:pStyle w:val="ListParagraph"/>
-        <w:numPr>
-          <w:ilvl w:val="0"/>
-          <w:numId w:val="7"/>
-        </w:numPr>
-        <w:rPr>
-          <w:strike/>
-          <w:lang w:val="en-US"/>
-        </w:rPr>
-      </w:pPr>
+        <w:t>Implement Block</w:t>
+      </w:r>
+    </w:p>
+    <w:p>
+      <w:pPr>
+        <w:pStyle w:val="ListParagraph"/>
+        <w:numPr>
+          <w:ilvl w:val="0"/>
+          <w:numId w:val="7"/>
+        </w:numPr>
+        <w:rPr>
+          <w:lang w:val="en-US"/>
+        </w:rPr>
+      </w:pPr>
+      <w:r>
+        <w:rPr>
+          <w:lang w:val="en-US"/>
+        </w:rPr>
+        <w:t>Break levels into checkpoints</w:t>
+      </w:r>
+    </w:p>
+    <w:p>
+      <w:pPr>
+        <w:pStyle w:val="ListParagraph"/>
+        <w:numPr>
+          <w:ilvl w:val="0"/>
+          <w:numId w:val="7"/>
+        </w:numPr>
+        <w:rPr>
+          <w:color w:val="000000" w:themeColor="text1"/>
+          <w:lang w:val="en-US"/>
+        </w:rPr>
+      </w:pPr>
+      <w:r>
+        <w:rPr>
+          <w:color w:val="000000" w:themeColor="text1"/>
+          <w:lang w:val="en-US"/>
+        </w:rPr>
+        <w:t>Implement Lava</w:t>
+      </w:r>
+    </w:p>
+    <w:p>
+      <w:pPr>
+        <w:pStyle w:val="ListParagraph"/>
+        <w:numPr>
+          <w:ilvl w:val="0"/>
+          <w:numId w:val="7"/>
+        </w:numPr>
+        <w:rPr>
+          <w:lang w:val="en-US"/>
+        </w:rPr>
+      </w:pPr>
+      <w:r>
+        <w:rPr>
+          <w:lang w:val="en-US"/>
+        </w:rPr>
+        <w:t xml:space="preserve">Implement </w:t>
+      </w:r>
       <w:proofErr w:type="spellStart"/>
       <w:r>
         <w:rPr>
-          <w:strike/>
-          <w:lang w:val="en-US"/>
-        </w:rPr>
-        <w:t>Oscillaiton</w:t>
+          <w:lang w:val="en-US"/>
+        </w:rPr>
+        <w:t>Bitbot</w:t>
       </w:r>
       <w:proofErr w:type="spellEnd"/>
-      <w:r>
-        <w:rPr>
-          <w:strike/>
-          <w:lang w:val="en-US"/>
-        </w:rPr>
-        <w:t xml:space="preserve"> when using </w:t>
-      </w:r>
-      <w:proofErr w:type="spellStart"/>
-      <w:r>
-        <w:rPr>
-          <w:strike/>
-          <w:lang w:val="en-US"/>
-        </w:rPr>
-        <w:t>QuadTrees</w:t>
-      </w:r>
-      <w:proofErr w:type="spellEnd"/>
-      <w:r>
-        <w:rPr>
-          <w:strike/>
-          <w:lang w:val="en-US"/>
-        </w:rPr>
-        <w:t>.</w:t>
-      </w:r>
-    </w:p>
-    <w:p>
-      <w:pPr>
-        <w:pStyle w:val="ListParagraph"/>
-        <w:numPr>
-          <w:ilvl w:val="0"/>
-          <w:numId w:val="7"/>
-        </w:numPr>
-        <w:rPr>
-          <w:lang w:val="en-US"/>
-        </w:rPr>
-      </w:pPr>
-      <w:r>
-        <w:rPr>
-          <w:lang w:val="en-US"/>
-        </w:rPr>
-        <w:lastRenderedPageBreak/>
-        <w:t>Moving with Moving block</w:t>
-      </w:r>
-    </w:p>
-    <w:p>
-      <w:pPr>
-        <w:pStyle w:val="ListParagraph"/>
-        <w:rPr>
-          <w:strike/>
-          <w:lang w:val="en-US"/>
-        </w:rPr>
-      </w:pPr>
-    </w:p>
-    <w:p>
-      <w:pPr>
-        <w:pStyle w:val="Heading2"/>
-        <w:rPr>
-          <w:lang w:val="en-US"/>
-        </w:rPr>
-      </w:pPr>
-      <w:r>
-        <w:rPr>
-          <w:lang w:val="en-US"/>
-        </w:rPr>
-        <w:t>Done</w:t>
-      </w:r>
-    </w:p>
-    <w:p>
-      <w:pPr>
-        <w:pStyle w:val="ListParagraph"/>
-        <w:numPr>
-          <w:ilvl w:val="0"/>
-          <w:numId w:val="7"/>
-        </w:numPr>
-        <w:rPr>
-          <w:lang w:val="en-US"/>
-        </w:rPr>
-      </w:pPr>
-      <w:r>
-        <w:rPr>
-          <w:lang w:val="en-US"/>
-        </w:rPr>
-        <w:t>Keyboard controller</w:t>
-      </w:r>
-    </w:p>
-    <w:p>
-      <w:pPr>
-        <w:pStyle w:val="ListParagraph"/>
-        <w:numPr>
-          <w:ilvl w:val="0"/>
-          <w:numId w:val="7"/>
-        </w:numPr>
-        <w:rPr>
-          <w:lang w:val="en-US"/>
-        </w:rPr>
-      </w:pPr>
-      <w:r>
-        <w:rPr>
-          <w:lang w:val="en-US"/>
-        </w:rPr>
-        <w:t>Mouse controller</w:t>
-      </w:r>
-    </w:p>
-    <w:p>
-      <w:pPr>
-        <w:pStyle w:val="ListParagraph"/>
-        <w:numPr>
-          <w:ilvl w:val="0"/>
-          <w:numId w:val="7"/>
-        </w:numPr>
-        <w:rPr>
-          <w:lang w:val="en-US"/>
-        </w:rPr>
-      </w:pPr>
-      <w:r>
-        <w:rPr>
-          <w:lang w:val="en-US"/>
-        </w:rPr>
-        <w:t>Gamepad controller</w:t>
-      </w:r>
-    </w:p>
-    <w:p>
-      <w:pPr>
-        <w:pStyle w:val="ListParagraph"/>
-        <w:numPr>
-          <w:ilvl w:val="0"/>
-          <w:numId w:val="7"/>
-        </w:numPr>
-        <w:rPr>
-          <w:lang w:val="en-US"/>
-        </w:rPr>
-      </w:pPr>
-      <w:r>
-        <w:rPr>
-          <w:lang w:val="en-US"/>
-        </w:rPr>
-        <w:t>Decide controller layout</w:t>
-      </w:r>
-    </w:p>
-    <w:p>
-      <w:pPr>
-        <w:pStyle w:val="ListParagraph"/>
-        <w:numPr>
-          <w:ilvl w:val="0"/>
-          <w:numId w:val="7"/>
-        </w:numPr>
-        <w:rPr>
-          <w:lang w:val="en-US"/>
-        </w:rPr>
-      </w:pPr>
-      <w:r>
-        <w:rPr>
-          <w:lang w:val="en-US"/>
-        </w:rPr>
-        <w:t>Level designer code</w:t>
-      </w:r>
-    </w:p>
-    <w:p>
-      <w:pPr>
-        <w:pStyle w:val="ListParagraph"/>
-        <w:numPr>
-          <w:ilvl w:val="0"/>
-          <w:numId w:val="7"/>
-        </w:numPr>
-        <w:rPr>
-          <w:lang w:val="en-US"/>
-        </w:rPr>
-      </w:pPr>
-      <w:r>
-        <w:rPr>
-          <w:lang w:val="en-US"/>
-        </w:rPr>
-        <w:t>Implement Player</w:t>
-      </w:r>
-    </w:p>
-    <w:p>
-      <w:pPr>
-        <w:pStyle w:val="ListParagraph"/>
-        <w:numPr>
-          <w:ilvl w:val="0"/>
-          <w:numId w:val="7"/>
-        </w:numPr>
-        <w:rPr>
-          <w:lang w:val="en-US"/>
-        </w:rPr>
-      </w:pPr>
-      <w:r>
-        <w:rPr>
-          <w:lang w:val="en-US"/>
-        </w:rPr>
-        <w:t>Implement Camera</w:t>
-      </w:r>
-    </w:p>
-    <w:p>
-      <w:pPr>
-        <w:pStyle w:val="ListParagraph"/>
-        <w:numPr>
-          <w:ilvl w:val="0"/>
-          <w:numId w:val="7"/>
-        </w:numPr>
-        <w:rPr>
-          <w:lang w:val="en-US"/>
-        </w:rPr>
-      </w:pPr>
-      <w:r>
-        <w:rPr>
-          <w:lang w:val="en-US"/>
-        </w:rPr>
-        <w:t>Basic level design</w:t>
-      </w:r>
-    </w:p>
-    <w:p>
-      <w:pPr>
-        <w:pStyle w:val="ListParagraph"/>
-        <w:numPr>
-          <w:ilvl w:val="0"/>
-          <w:numId w:val="7"/>
-        </w:numPr>
-        <w:rPr>
-          <w:lang w:val="en-US"/>
-        </w:rPr>
-      </w:pPr>
-      <w:r>
-        <w:rPr>
-          <w:lang w:val="en-US"/>
-        </w:rPr>
-        <w:t xml:space="preserve">Implement </w:t>
-      </w:r>
-      <w:proofErr w:type="spellStart"/>
-      <w:r>
-        <w:rPr>
-          <w:lang w:val="en-US"/>
-        </w:rPr>
-        <w:t>collisons</w:t>
-      </w:r>
-      <w:proofErr w:type="spellEnd"/>
-    </w:p>
-    <w:p>
-      <w:pPr>
-        <w:pStyle w:val="ListParagraph"/>
-        <w:numPr>
-          <w:ilvl w:val="0"/>
-          <w:numId w:val="7"/>
-        </w:numPr>
-        <w:rPr>
-          <w:lang w:val="en-US"/>
-        </w:rPr>
-      </w:pPr>
-      <w:r>
-        <w:rPr>
-          <w:lang w:val="en-US"/>
-        </w:rPr>
-        <w:t>Implement Block</w:t>
-      </w:r>
-    </w:p>
-    <w:p>
-      <w:pPr>
-        <w:pStyle w:val="ListParagraph"/>
-        <w:numPr>
-          <w:ilvl w:val="0"/>
-          <w:numId w:val="7"/>
-        </w:numPr>
-        <w:rPr>
-          <w:lang w:val="en-US"/>
-        </w:rPr>
-      </w:pPr>
-      <w:r>
-        <w:rPr>
-          <w:lang w:val="en-US"/>
-        </w:rPr>
-        <w:t>Break levels into checkpoints</w:t>
-      </w:r>
-    </w:p>
-    <w:p>
-      <w:pPr>
-        <w:pStyle w:val="ListParagraph"/>
-        <w:numPr>
-          <w:ilvl w:val="0"/>
-          <w:numId w:val="7"/>
-        </w:numPr>
-        <w:rPr>
-          <w:color w:val="000000" w:themeColor="text1"/>
-          <w:lang w:val="en-US"/>
-        </w:rPr>
-      </w:pPr>
-      <w:r>
-        <w:rPr>
-          <w:color w:val="000000" w:themeColor="text1"/>
-          <w:lang w:val="en-US"/>
-        </w:rPr>
-        <w:t>Implement Lava</w:t>
-      </w:r>
-    </w:p>
-    <w:p>
-      <w:pPr>
-        <w:pStyle w:val="ListParagraph"/>
-        <w:numPr>
-          <w:ilvl w:val="0"/>
-          <w:numId w:val="7"/>
-        </w:numPr>
-        <w:rPr>
-          <w:lang w:val="en-US"/>
-        </w:rPr>
-      </w:pPr>
-      <w:r>
-        <w:rPr>
-          <w:lang w:val="en-US"/>
-        </w:rPr>
-        <w:t xml:space="preserve">Implement </w:t>
-      </w:r>
-      <w:proofErr w:type="spellStart"/>
-      <w:r>
-        <w:rPr>
-          <w:lang w:val="en-US"/>
-        </w:rPr>
-        <w:t>Bitbot</w:t>
-      </w:r>
-      <w:proofErr w:type="spellEnd"/>
     </w:p>
     <w:p>
       <w:pPr>
@@ -1176,222 +1124,264 @@
         <w:rPr>
           <w:lang w:val="en-US"/>
         </w:rPr>
-        <w:t xml:space="preserve">Implement </w:t>
-      </w:r>
-      <w:proofErr w:type="spellStart"/>
-      <w:r>
-        <w:rPr>
-          <w:lang w:val="en-US"/>
-        </w:rPr>
-        <w:t>Movalbe</w:t>
-      </w:r>
-      <w:proofErr w:type="spellEnd"/>
-      <w:r>
-        <w:rPr>
-          <w:lang w:val="en-US"/>
-        </w:rPr>
-        <w:t xml:space="preserve"> Block</w:t>
-      </w:r>
-    </w:p>
-    <w:p>
-      <w:pPr>
-        <w:pStyle w:val="ListParagraph"/>
-        <w:numPr>
-          <w:ilvl w:val="0"/>
-          <w:numId w:val="7"/>
-        </w:numPr>
-        <w:rPr>
-          <w:lang w:val="en-US"/>
-        </w:rPr>
-      </w:pPr>
-      <w:r>
-        <w:rPr>
-          <w:lang w:val="en-US"/>
-        </w:rPr>
-        <w:t>Implement Hiding Block</w:t>
-      </w:r>
-    </w:p>
-    <w:p>
-      <w:pPr>
-        <w:pStyle w:val="ListParagraph"/>
-        <w:numPr>
-          <w:ilvl w:val="0"/>
-          <w:numId w:val="7"/>
-        </w:numPr>
-        <w:rPr>
-          <w:lang w:val="en-US"/>
-        </w:rPr>
-      </w:pPr>
-      <w:r>
-        <w:rPr>
-          <w:lang w:val="en-US"/>
-        </w:rPr>
-        <w:t xml:space="preserve">Implement </w:t>
-      </w:r>
-      <w:proofErr w:type="spellStart"/>
-      <w:r>
-        <w:rPr>
-          <w:lang w:val="en-US"/>
-        </w:rPr>
-        <w:t>EndGate</w:t>
-      </w:r>
-      <w:proofErr w:type="spellEnd"/>
-    </w:p>
-    <w:p>
-      <w:pPr>
-        <w:pStyle w:val="ListParagraph"/>
-        <w:numPr>
-          <w:ilvl w:val="0"/>
-          <w:numId w:val="7"/>
-        </w:numPr>
-        <w:rPr>
-          <w:lang w:val="en-US"/>
-        </w:rPr>
-      </w:pPr>
-      <w:r>
-        <w:rPr>
-          <w:lang w:val="en-US"/>
-        </w:rPr>
-        <w:t>Integrate gamepad</w:t>
-      </w:r>
-    </w:p>
-    <w:p>
-      <w:pPr>
-        <w:pStyle w:val="ListParagraph"/>
-        <w:numPr>
-          <w:ilvl w:val="0"/>
-          <w:numId w:val="7"/>
-        </w:numPr>
-        <w:rPr>
-          <w:lang w:val="en-US"/>
-        </w:rPr>
-      </w:pPr>
-      <w:r>
-        <w:rPr>
-          <w:lang w:val="en-US"/>
-        </w:rPr>
-        <w:t>Implement Enemy1</w:t>
-      </w:r>
-    </w:p>
-    <w:p>
-      <w:pPr>
-        <w:pStyle w:val="ListParagraph"/>
-        <w:numPr>
-          <w:ilvl w:val="0"/>
-          <w:numId w:val="7"/>
-        </w:numPr>
-        <w:rPr>
-          <w:lang w:val="en-US"/>
-        </w:rPr>
-      </w:pPr>
-      <w:r>
-        <w:rPr>
-          <w:lang w:val="en-US"/>
-        </w:rPr>
-        <w:t>Implement Enemy2</w:t>
-      </w:r>
-    </w:p>
-    <w:p>
-      <w:pPr>
-        <w:pStyle w:val="ListParagraph"/>
-        <w:numPr>
-          <w:ilvl w:val="0"/>
-          <w:numId w:val="7"/>
-        </w:numPr>
-        <w:rPr>
-          <w:lang w:val="en-US"/>
-        </w:rPr>
-      </w:pPr>
-      <w:r>
-        <w:rPr>
-          <w:lang w:val="en-US"/>
-        </w:rPr>
-        <w:t>Implement the Health Bar</w:t>
-      </w:r>
-    </w:p>
-    <w:p>
-      <w:pPr>
-        <w:pStyle w:val="ListParagraph"/>
-        <w:numPr>
-          <w:ilvl w:val="0"/>
-          <w:numId w:val="7"/>
-        </w:numPr>
-        <w:rPr>
-          <w:color w:val="000000" w:themeColor="text1"/>
-          <w:lang w:val="en-US"/>
-        </w:rPr>
-      </w:pPr>
-      <w:r>
-        <w:rPr>
-          <w:color w:val="000000" w:themeColor="text1"/>
-          <w:lang w:val="en-US"/>
-        </w:rPr>
-        <w:t>Implement Enemy3</w:t>
-      </w:r>
-    </w:p>
-    <w:p>
-      <w:pPr>
-        <w:pStyle w:val="ListParagraph"/>
-        <w:numPr>
-          <w:ilvl w:val="0"/>
-          <w:numId w:val="7"/>
-        </w:numPr>
-        <w:rPr>
-          <w:lang w:val="en-US"/>
-        </w:rPr>
-      </w:pPr>
-      <w:r>
-        <w:rPr>
-          <w:lang w:val="en-US"/>
-        </w:rPr>
-        <w:t>Implement Enemy Portal</w:t>
-      </w:r>
-    </w:p>
-    <w:p>
-      <w:pPr>
-        <w:pStyle w:val="ListParagraph"/>
-        <w:numPr>
-          <w:ilvl w:val="0"/>
-          <w:numId w:val="7"/>
-        </w:numPr>
-        <w:rPr>
-          <w:lang w:val="en-US"/>
-        </w:rPr>
-      </w:pPr>
-      <w:r>
-        <w:rPr>
-          <w:lang w:val="en-US"/>
-        </w:rPr>
-        <w:t>Implement Boss1</w:t>
-      </w:r>
-    </w:p>
-    <w:p>
-      <w:pPr>
-        <w:pStyle w:val="ListParagraph"/>
-        <w:numPr>
-          <w:ilvl w:val="0"/>
-          <w:numId w:val="7"/>
-        </w:numPr>
-        <w:rPr>
-          <w:lang w:val="en-US"/>
-        </w:rPr>
-      </w:pPr>
-      <w:r>
-        <w:rPr>
-          <w:lang w:val="en-US"/>
-        </w:rPr>
-        <w:t>Implement the Game background</w:t>
-      </w:r>
-    </w:p>
-    <w:p>
-      <w:pPr>
-        <w:pStyle w:val="ListParagraph"/>
-        <w:rPr>
-          <w:lang w:val="en-US"/>
-        </w:rPr>
-      </w:pPr>
+        <w:t>Implement Movab</w:t>
+      </w:r>
+      <w:r>
+        <w:rPr>
+          <w:lang w:val="en-US"/>
+        </w:rPr>
+        <w:t>l</w:t>
+      </w:r>
       <w:bookmarkStart w:id="0" w:name="_GoBack"/>
       <w:bookmarkEnd w:id="0"/>
+      <w:r>
+        <w:rPr>
+          <w:lang w:val="en-US"/>
+        </w:rPr>
+        <w:t>e Block</w:t>
+      </w:r>
+    </w:p>
+    <w:p>
+      <w:pPr>
+        <w:pStyle w:val="ListParagraph"/>
+        <w:numPr>
+          <w:ilvl w:val="0"/>
+          <w:numId w:val="7"/>
+        </w:numPr>
+        <w:rPr>
+          <w:lang w:val="en-US"/>
+        </w:rPr>
+      </w:pPr>
+      <w:r>
+        <w:rPr>
+          <w:lang w:val="en-US"/>
+        </w:rPr>
+        <w:t>Implement Hiding Block</w:t>
+      </w:r>
+    </w:p>
+    <w:p>
+      <w:pPr>
+        <w:pStyle w:val="ListParagraph"/>
+        <w:numPr>
+          <w:ilvl w:val="0"/>
+          <w:numId w:val="7"/>
+        </w:numPr>
+        <w:rPr>
+          <w:lang w:val="en-US"/>
+        </w:rPr>
+      </w:pPr>
+      <w:r>
+        <w:rPr>
+          <w:lang w:val="en-US"/>
+        </w:rPr>
+        <w:t xml:space="preserve">Implement </w:t>
+      </w:r>
+      <w:proofErr w:type="spellStart"/>
+      <w:r>
+        <w:rPr>
+          <w:lang w:val="en-US"/>
+        </w:rPr>
+        <w:t>EndGate</w:t>
+      </w:r>
+      <w:proofErr w:type="spellEnd"/>
+    </w:p>
+    <w:p>
+      <w:pPr>
+        <w:pStyle w:val="ListParagraph"/>
+        <w:numPr>
+          <w:ilvl w:val="0"/>
+          <w:numId w:val="7"/>
+        </w:numPr>
+        <w:rPr>
+          <w:lang w:val="en-US"/>
+        </w:rPr>
+      </w:pPr>
+      <w:r>
+        <w:rPr>
+          <w:lang w:val="en-US"/>
+        </w:rPr>
+        <w:t>Integrate gamepad</w:t>
+      </w:r>
+    </w:p>
+    <w:p>
+      <w:pPr>
+        <w:pStyle w:val="ListParagraph"/>
+        <w:numPr>
+          <w:ilvl w:val="0"/>
+          <w:numId w:val="7"/>
+        </w:numPr>
+        <w:rPr>
+          <w:lang w:val="en-US"/>
+        </w:rPr>
+      </w:pPr>
+      <w:r>
+        <w:rPr>
+          <w:lang w:val="en-US"/>
+        </w:rPr>
+        <w:t>Implement Enemy1</w:t>
+      </w:r>
+    </w:p>
+    <w:p>
+      <w:pPr>
+        <w:pStyle w:val="ListParagraph"/>
+        <w:numPr>
+          <w:ilvl w:val="0"/>
+          <w:numId w:val="7"/>
+        </w:numPr>
+        <w:rPr>
+          <w:lang w:val="en-US"/>
+        </w:rPr>
+      </w:pPr>
+      <w:r>
+        <w:rPr>
+          <w:lang w:val="en-US"/>
+        </w:rPr>
+        <w:t>Implement Enemy2</w:t>
+      </w:r>
+    </w:p>
+    <w:p>
+      <w:pPr>
+        <w:pStyle w:val="ListParagraph"/>
+        <w:numPr>
+          <w:ilvl w:val="0"/>
+          <w:numId w:val="7"/>
+        </w:numPr>
+        <w:rPr>
+          <w:lang w:val="en-US"/>
+        </w:rPr>
+      </w:pPr>
+      <w:r>
+        <w:rPr>
+          <w:lang w:val="en-US"/>
+        </w:rPr>
+        <w:t>Implement the Health Bar</w:t>
+      </w:r>
+    </w:p>
+    <w:p>
+      <w:pPr>
+        <w:pStyle w:val="ListParagraph"/>
+        <w:numPr>
+          <w:ilvl w:val="0"/>
+          <w:numId w:val="7"/>
+        </w:numPr>
+        <w:rPr>
+          <w:color w:val="000000" w:themeColor="text1"/>
+          <w:lang w:val="en-US"/>
+        </w:rPr>
+      </w:pPr>
+      <w:r>
+        <w:rPr>
+          <w:color w:val="000000" w:themeColor="text1"/>
+          <w:lang w:val="en-US"/>
+        </w:rPr>
+        <w:t>Implement Enemy3</w:t>
+      </w:r>
+    </w:p>
+    <w:p>
+      <w:pPr>
+        <w:pStyle w:val="ListParagraph"/>
+        <w:numPr>
+          <w:ilvl w:val="0"/>
+          <w:numId w:val="7"/>
+        </w:numPr>
+        <w:rPr>
+          <w:lang w:val="en-US"/>
+        </w:rPr>
+      </w:pPr>
+      <w:r>
+        <w:rPr>
+          <w:lang w:val="en-US"/>
+        </w:rPr>
+        <w:t>Implement Enemy Portal</w:t>
+      </w:r>
+    </w:p>
+    <w:p>
+      <w:pPr>
+        <w:pStyle w:val="ListParagraph"/>
+        <w:numPr>
+          <w:ilvl w:val="0"/>
+          <w:numId w:val="7"/>
+        </w:numPr>
+        <w:rPr>
+          <w:lang w:val="en-US"/>
+        </w:rPr>
+      </w:pPr>
+      <w:r>
+        <w:rPr>
+          <w:lang w:val="en-US"/>
+        </w:rPr>
+        <w:t>Implement Boss1</w:t>
+      </w:r>
+    </w:p>
+    <w:p>
+      <w:pPr>
+        <w:pStyle w:val="ListParagraph"/>
+        <w:numPr>
+          <w:ilvl w:val="0"/>
+          <w:numId w:val="7"/>
+        </w:numPr>
+        <w:rPr>
+          <w:lang w:val="en-US"/>
+        </w:rPr>
+      </w:pPr>
+      <w:r>
+        <w:rPr>
+          <w:lang w:val="en-US"/>
+        </w:rPr>
+        <w:t>Implement the Game background</w:t>
+      </w:r>
+    </w:p>
+    <w:p>
+      <w:pPr>
+        <w:pStyle w:val="ListParagraph"/>
+        <w:numPr>
+          <w:ilvl w:val="0"/>
+          <w:numId w:val="7"/>
+        </w:numPr>
+        <w:rPr>
+          <w:lang w:val="en-US"/>
+        </w:rPr>
+      </w:pPr>
+      <w:r>
+        <w:rPr>
+          <w:lang w:val="en-US"/>
+        </w:rPr>
+        <w:t>Change the theme. Add sprites to all game objects.</w:t>
+      </w:r>
+    </w:p>
+    <w:p>
+      <w:pPr>
+        <w:pStyle w:val="ListParagraph"/>
+        <w:numPr>
+          <w:ilvl w:val="0"/>
+          <w:numId w:val="7"/>
+        </w:numPr>
+        <w:rPr>
+          <w:lang w:val="en-US"/>
+        </w:rPr>
+      </w:pPr>
+      <w:r>
+        <w:rPr>
+          <w:lang w:val="en-US"/>
+        </w:rPr>
+        <w:t>Add a game sound</w:t>
+      </w:r>
+    </w:p>
+    <w:p>
+      <w:pPr>
+        <w:pStyle w:val="ListParagraph"/>
+        <w:rPr>
+          <w:lang w:val="en-US"/>
+        </w:rPr>
+      </w:pPr>
+    </w:p>
+    <w:p>
+      <w:pPr>
+        <w:pStyle w:val="ListParagraph"/>
+        <w:rPr>
+          <w:lang w:val="en-US"/>
+        </w:rPr>
+      </w:pPr>
     </w:p>
     <w:p>
       <w:pPr>

</xml_diff>

<commit_message>
Adjusted speed while ducking
</commit_message>
<xml_diff>
--- a/docs/feature_list.docx
+++ b/docs/feature_list.docx
@@ -45,36 +45,6 @@
         <w:rPr>
           <w:lang w:val="en-US"/>
         </w:rPr>
-        <w:t>Lower speed</w:t>
-      </w:r>
-      <w:r>
-        <w:rPr>
-          <w:lang w:val="en-US"/>
-        </w:rPr>
-        <w:t xml:space="preserve"> in both x and y directions</w:t>
-      </w:r>
-      <w:r>
-        <w:rPr>
-          <w:lang w:val="en-US"/>
-        </w:rPr>
-        <w:t xml:space="preserve"> while ducking</w:t>
-      </w:r>
-    </w:p>
-    <w:p>
-      <w:pPr>
-        <w:pStyle w:val="ListParagraph"/>
-        <w:numPr>
-          <w:ilvl w:val="0"/>
-          <w:numId w:val="7"/>
-        </w:numPr>
-        <w:rPr>
-          <w:lang w:val="en-US"/>
-        </w:rPr>
-      </w:pPr>
-      <w:r>
-        <w:rPr>
-          <w:lang w:val="en-US"/>
-        </w:rPr>
         <w:t>Implement Gate</w:t>
       </w:r>
       <w:r>
@@ -836,37 +806,37 @@
         <w:rPr>
           <w:lang w:val="en-US"/>
         </w:rPr>
+        <w:t>Implement Movab</w:t>
+      </w:r>
+      <w:r>
+        <w:rPr>
+          <w:lang w:val="en-US"/>
+        </w:rPr>
+        <w:t>l</w:t>
+      </w:r>
+      <w:r>
+        <w:rPr>
+          <w:lang w:val="en-US"/>
+        </w:rPr>
+        <w:t>e Block</w:t>
+      </w:r>
+    </w:p>
+    <w:p>
+      <w:pPr>
+        <w:pStyle w:val="ListParagraph"/>
+        <w:numPr>
+          <w:ilvl w:val="0"/>
+          <w:numId w:val="7"/>
+        </w:numPr>
+        <w:rPr>
+          <w:lang w:val="en-US"/>
+        </w:rPr>
+      </w:pPr>
+      <w:r>
+        <w:rPr>
+          <w:lang w:val="en-US"/>
+        </w:rPr>
         <w:lastRenderedPageBreak/>
-        <w:t>Implement Movab</w:t>
-      </w:r>
-      <w:r>
-        <w:rPr>
-          <w:lang w:val="en-US"/>
-        </w:rPr>
-        <w:t>l</w:t>
-      </w:r>
-      <w:r>
-        <w:rPr>
-          <w:lang w:val="en-US"/>
-        </w:rPr>
-        <w:t>e Block</w:t>
-      </w:r>
-    </w:p>
-    <w:p>
-      <w:pPr>
-        <w:pStyle w:val="ListParagraph"/>
-        <w:numPr>
-          <w:ilvl w:val="0"/>
-          <w:numId w:val="7"/>
-        </w:numPr>
-        <w:rPr>
-          <w:lang w:val="en-US"/>
-        </w:rPr>
-      </w:pPr>
-      <w:r>
-        <w:rPr>
-          <w:lang w:val="en-US"/>
-        </w:rPr>
         <w:t>Implement Hiding Block</w:t>
       </w:r>
     </w:p>
@@ -1645,12 +1615,39 @@
     <w:p>
       <w:pPr>
         <w:pStyle w:val="ListParagraph"/>
-        <w:rPr>
+        <w:numPr>
+          <w:ilvl w:val="0"/>
+          <w:numId w:val="7"/>
+        </w:numPr>
+        <w:rPr>
+          <w:lang w:val="en-US"/>
+        </w:rPr>
+      </w:pPr>
+      <w:r>
+        <w:rPr>
+          <w:lang w:val="en-US"/>
+        </w:rPr>
+        <w:t>Lower speed in both x and y directions while ducking</w:t>
+      </w:r>
+    </w:p>
+    <w:p>
+      <w:pPr>
+        <w:pStyle w:val="ListParagraph"/>
+        <w:rPr>
+          <w:color w:val="FF0000"/>
           <w:lang w:val="en-US"/>
         </w:rPr>
       </w:pPr>
       <w:bookmarkStart w:id="0" w:name="_GoBack"/>
       <w:bookmarkEnd w:id="0"/>
+    </w:p>
+    <w:p>
+      <w:pPr>
+        <w:pStyle w:val="ListParagraph"/>
+        <w:rPr>
+          <w:lang w:val="en-US"/>
+        </w:rPr>
+      </w:pPr>
     </w:p>
     <w:p>
       <w:pPr>

</xml_diff>